<commit_message>
update for new promotion
</commit_message>
<xml_diff>
--- a/lucas-cantor-resume.docx
+++ b/lucas-cantor-resume.docx
@@ -86,7 +86,25 @@
           <w:sz w:val="28"/>
           <w:szCs w:val="28"/>
         </w:rPr>
-        <w:t xml:space="preserve"> / IT Systems Engineer</w:t>
+        <w:t xml:space="preserve"> / </w:t>
+      </w:r>
+      <w:r>
+        <w:rPr>
+          <w:rFonts w:ascii="Montserrat" w:hAnsi="Montserrat"/>
+          <w:color w:val="000000" w:themeColor="text1"/>
+          <w:sz w:val="28"/>
+          <w:szCs w:val="28"/>
+        </w:rPr>
+        <w:t>Senior</w:t>
+      </w:r>
+      <w:r>
+        <w:rPr>
+          <w:rFonts w:ascii="Montserrat" w:hAnsi="Montserrat"/>
+          <w:color w:val="000000" w:themeColor="text1"/>
+          <w:sz w:val="28"/>
+          <w:szCs w:val="28"/>
+        </w:rPr>
+        <w:t xml:space="preserve"> Systems Engineer</w:t>
       </w:r>
     </w:p>
     <w:p>
@@ -107,7 +125,43 @@
           <w:sz w:val="22"/>
           <w:szCs w:val="22"/>
         </w:rPr>
-        <w:t>APR 2018 – PRESENT</w:t>
+        <w:t>MAR</w:t>
+      </w:r>
+      <w:r>
+        <w:rPr>
+          <w:rFonts w:ascii="Montserrat Light" w:hAnsi="Montserrat Light"/>
+          <w:color w:val="000000" w:themeColor="text1"/>
+          <w:sz w:val="22"/>
+          <w:szCs w:val="22"/>
+        </w:rPr>
+        <w:t xml:space="preserve"> 201</w:t>
+      </w:r>
+      <w:r>
+        <w:rPr>
+          <w:rFonts w:ascii="Montserrat Light" w:hAnsi="Montserrat Light"/>
+          <w:color w:val="000000" w:themeColor="text1"/>
+          <w:sz w:val="22"/>
+          <w:szCs w:val="22"/>
+        </w:rPr>
+        <w:t>9</w:t>
+      </w:r>
+      <w:r>
+        <w:rPr>
+          <w:rFonts w:ascii="Montserrat Light" w:hAnsi="Montserrat Light"/>
+          <w:color w:val="000000" w:themeColor="text1"/>
+          <w:sz w:val="22"/>
+          <w:szCs w:val="22"/>
+        </w:rPr>
+        <w:t xml:space="preserve"> – </w:t>
+      </w:r>
+      <w:r>
+        <w:rPr>
+          <w:rFonts w:ascii="Montserrat Light" w:hAnsi="Montserrat Light"/>
+          <w:color w:val="000000" w:themeColor="text1"/>
+          <w:sz w:val="22"/>
+          <w:szCs w:val="22"/>
+        </w:rPr>
+        <w:t>PRESENT</w:t>
       </w:r>
       <w:r>
         <w:rPr>
@@ -146,7 +200,7 @@
           <w:sz w:val="20"/>
           <w:szCs w:val="20"/>
         </w:rPr>
-        <w:t>At Intercom, I lead as a technical subject-matter expert on the team responsible for a comprehensive IT experience for hundreds of employees around the world.</w:t>
+        <w:t>At Intercom, I own the cross-organization programs responsible for global identity and access management, as well as BeyondCorp device management and trust.</w:t>
       </w:r>
     </w:p>
     <w:p>
@@ -167,90 +221,294 @@
           <w:sz w:val="20"/>
           <w:szCs w:val="20"/>
         </w:rPr>
-        <w:t xml:space="preserve">We plan and build the robust and scalable IT infrastructure upon which Intercom can meet its rapidly growing needs to operate </w:t>
-      </w:r>
-      <w:r>
-        <w:rPr>
-          <w:rFonts w:ascii="Montserrat" w:hAnsi="Montserrat"/>
-          <w:color w:val="000000" w:themeColor="text1"/>
-          <w:sz w:val="20"/>
-          <w:szCs w:val="20"/>
-        </w:rPr>
-        <w:t>effectively</w:t>
-      </w:r>
-      <w:r>
-        <w:rPr>
-          <w:rFonts w:ascii="Montserrat" w:hAnsi="Montserrat"/>
-          <w:color w:val="000000" w:themeColor="text1"/>
-          <w:sz w:val="20"/>
-          <w:szCs w:val="20"/>
-        </w:rPr>
-        <w:t xml:space="preserve"> </w:t>
-      </w:r>
-      <w:r>
-        <w:rPr>
-          <w:rFonts w:ascii="Montserrat" w:hAnsi="Montserrat"/>
-          <w:color w:val="000000" w:themeColor="text1"/>
-          <w:sz w:val="20"/>
-          <w:szCs w:val="20"/>
-        </w:rPr>
-        <w:t xml:space="preserve">and safely </w:t>
-      </w:r>
-      <w:r>
-        <w:rPr>
-          <w:rFonts w:ascii="Montserrat" w:hAnsi="Montserrat"/>
-          <w:color w:val="000000" w:themeColor="text1"/>
-          <w:sz w:val="20"/>
-          <w:szCs w:val="20"/>
-        </w:rPr>
-        <w:t>at scale.</w:t>
-      </w:r>
+        <w:t>My team provides the foundation of a highly available, inter-operable, and secure IT infrastructure, minimizing human error and toil, and empowering Intercom to automate, self-serve, and eliminate previously complex or high-risk tasks.</w:t>
+      </w:r>
+    </w:p>
+    <w:p>
+      <w:pPr>
+        <w:spacing w:after="100"/>
+        <w:ind w:left="1440" w:right="360" w:firstLine="720"/>
+        <w:rPr>
+          <w:rFonts w:ascii="Montserrat" w:hAnsi="Montserrat"/>
+          <w:color w:val="000000" w:themeColor="text1"/>
+          <w:sz w:val="28"/>
+          <w:szCs w:val="28"/>
+        </w:rPr>
+      </w:pPr>
+      <w:r>
+        <w:rPr>
+          <w:rFonts w:ascii="Montserrat" w:hAnsi="Montserrat"/>
+          <w:b/>
+          <w:color w:val="000000" w:themeColor="text1"/>
+          <w:sz w:val="28"/>
+          <w:szCs w:val="28"/>
+        </w:rPr>
+        <w:t>Intercom</w:t>
+      </w:r>
+      <w:r>
+        <w:rPr>
+          <w:rFonts w:ascii="Montserrat" w:hAnsi="Montserrat"/>
+          <w:color w:val="000000" w:themeColor="text1"/>
+          <w:sz w:val="28"/>
+          <w:szCs w:val="28"/>
+        </w:rPr>
+        <w:t xml:space="preserve"> / IT Systems Engineer</w:t>
+      </w:r>
+    </w:p>
+    <w:p>
+      <w:pPr>
+        <w:spacing w:after="100"/>
+        <w:ind w:left="2160" w:right="360"/>
+        <w:rPr>
+          <w:rFonts w:ascii="Montserrat Light" w:hAnsi="Montserrat Light"/>
+          <w:color w:val="000000" w:themeColor="text1"/>
+          <w:sz w:val="22"/>
+          <w:szCs w:val="22"/>
+        </w:rPr>
+      </w:pPr>
+      <w:r>
+        <w:rPr>
+          <w:rFonts w:ascii="Montserrat Light" w:hAnsi="Montserrat Light"/>
+          <w:color w:val="000000" w:themeColor="text1"/>
+          <w:sz w:val="22"/>
+          <w:szCs w:val="22"/>
+        </w:rPr>
+        <w:t xml:space="preserve">APR 2018 – </w:t>
+      </w:r>
+      <w:r>
+        <w:rPr>
+          <w:rFonts w:ascii="Montserrat Light" w:hAnsi="Montserrat Light"/>
+          <w:color w:val="000000" w:themeColor="text1"/>
+          <w:sz w:val="22"/>
+          <w:szCs w:val="22"/>
+        </w:rPr>
+        <w:t>MAR 2019</w:t>
+      </w:r>
+      <w:r>
+        <w:rPr>
+          <w:rFonts w:ascii="Montserrat Light" w:hAnsi="Montserrat Light"/>
+          <w:color w:val="000000" w:themeColor="text1"/>
+          <w:sz w:val="22"/>
+          <w:szCs w:val="22"/>
+        </w:rPr>
+        <w:t xml:space="preserve"> /</w:t>
+      </w:r>
+      <w:r>
+        <w:rPr>
+          <w:rFonts w:ascii="Montserrat Light" w:hAnsi="Montserrat Light"/>
+          <w:color w:val="000000" w:themeColor="text1"/>
+          <w:sz w:val="22"/>
+          <w:szCs w:val="22"/>
+        </w:rPr>
+        <w:t xml:space="preserve"> SAN FRANCISCO, CA</w:t>
+      </w:r>
+    </w:p>
+    <w:p>
+      <w:pPr>
+        <w:spacing w:after="100"/>
+        <w:ind w:left="2160" w:right="360"/>
+        <w:rPr>
+          <w:rFonts w:ascii="Montserrat" w:hAnsi="Montserrat"/>
+          <w:color w:val="000000" w:themeColor="text1"/>
+          <w:sz w:val="20"/>
+          <w:szCs w:val="20"/>
+        </w:rPr>
+      </w:pPr>
+      <w:r>
+        <w:rPr>
+          <w:rFonts w:ascii="Montserrat" w:hAnsi="Montserrat"/>
+          <w:color w:val="000000" w:themeColor="text1"/>
+          <w:sz w:val="20"/>
+          <w:szCs w:val="20"/>
+        </w:rPr>
+        <w:t>As an IT Systems Engineer</w:t>
+      </w:r>
+      <w:r>
+        <w:rPr>
+          <w:rFonts w:ascii="Montserrat" w:hAnsi="Montserrat"/>
+          <w:color w:val="000000" w:themeColor="text1"/>
+          <w:sz w:val="20"/>
+          <w:szCs w:val="20"/>
+        </w:rPr>
+        <w:t xml:space="preserve">, I </w:t>
+      </w:r>
+      <w:r>
+        <w:rPr>
+          <w:rFonts w:ascii="Montserrat" w:hAnsi="Montserrat"/>
+          <w:color w:val="000000" w:themeColor="text1"/>
+          <w:sz w:val="20"/>
+          <w:szCs w:val="20"/>
+        </w:rPr>
+        <w:t xml:space="preserve">was </w:t>
+      </w:r>
+      <w:r>
+        <w:rPr>
+          <w:rFonts w:ascii="Montserrat" w:hAnsi="Montserrat"/>
+          <w:color w:val="000000" w:themeColor="text1"/>
+          <w:sz w:val="20"/>
+          <w:szCs w:val="20"/>
+        </w:rPr>
+        <w:t>the</w:t>
+      </w:r>
+      <w:r>
+        <w:rPr>
+          <w:rFonts w:ascii="Montserrat" w:hAnsi="Montserrat"/>
+          <w:color w:val="000000" w:themeColor="text1"/>
+          <w:sz w:val="20"/>
+          <w:szCs w:val="20"/>
+        </w:rPr>
+        <w:t xml:space="preserve"> technical lead on </w:t>
+      </w:r>
+      <w:r>
+        <w:rPr>
+          <w:rFonts w:ascii="Montserrat" w:hAnsi="Montserrat"/>
+          <w:color w:val="000000" w:themeColor="text1"/>
+          <w:sz w:val="20"/>
+          <w:szCs w:val="20"/>
+        </w:rPr>
+        <w:t xml:space="preserve">the team responsible for </w:t>
+      </w:r>
+      <w:r>
+        <w:rPr>
+          <w:rFonts w:ascii="Montserrat" w:hAnsi="Montserrat"/>
+          <w:color w:val="000000" w:themeColor="text1"/>
+          <w:sz w:val="20"/>
+          <w:szCs w:val="20"/>
+        </w:rPr>
+        <w:t>Intercom’s</w:t>
+      </w:r>
+      <w:r>
+        <w:rPr>
+          <w:rFonts w:ascii="Montserrat" w:hAnsi="Montserrat"/>
+          <w:color w:val="000000" w:themeColor="text1"/>
+          <w:sz w:val="20"/>
+          <w:szCs w:val="20"/>
+        </w:rPr>
+        <w:t xml:space="preserve"> comprehensive IT experience for hundreds of employees </w:t>
+      </w:r>
+      <w:r>
+        <w:rPr>
+          <w:rFonts w:ascii="Montserrat" w:hAnsi="Montserrat"/>
+          <w:color w:val="000000" w:themeColor="text1"/>
+          <w:sz w:val="20"/>
+          <w:szCs w:val="20"/>
+        </w:rPr>
+        <w:t>globally</w:t>
+      </w:r>
+      <w:bookmarkStart w:id="4" w:name="_GoBack"/>
+      <w:bookmarkEnd w:id="4"/>
+      <w:r>
+        <w:rPr>
+          <w:rFonts w:ascii="Montserrat" w:hAnsi="Montserrat"/>
+          <w:color w:val="000000" w:themeColor="text1"/>
+          <w:sz w:val="20"/>
+          <w:szCs w:val="20"/>
+        </w:rPr>
+        <w:t>.</w:t>
+      </w:r>
+    </w:p>
+    <w:p>
+      <w:pPr>
+        <w:spacing w:after="100"/>
+        <w:ind w:left="2160" w:right="360"/>
+        <w:rPr>
+          <w:rFonts w:ascii="Montserrat" w:hAnsi="Montserrat"/>
+          <w:b/>
+          <w:color w:val="000000" w:themeColor="text1"/>
+          <w:sz w:val="28"/>
+          <w:szCs w:val="28"/>
+        </w:rPr>
+      </w:pPr>
+      <w:bookmarkStart w:id="5" w:name="OLE_LINK3"/>
+      <w:bookmarkStart w:id="6" w:name="OLE_LINK4"/>
+      <w:bookmarkEnd w:id="0"/>
+      <w:bookmarkEnd w:id="1"/>
       <w:bookmarkEnd w:id="2"/>
       <w:bookmarkEnd w:id="3"/>
+      <w:r>
+        <w:rPr>
+          <w:rFonts w:ascii="Montserrat" w:hAnsi="Montserrat"/>
+          <w:b/>
+          <w:color w:val="000000" w:themeColor="text1"/>
+          <w:sz w:val="28"/>
+          <w:szCs w:val="28"/>
+        </w:rPr>
+        <w:t>Intercom</w:t>
+      </w:r>
+      <w:r>
+        <w:rPr>
+          <w:rFonts w:ascii="Montserrat" w:hAnsi="Montserrat"/>
+          <w:color w:val="000000" w:themeColor="text1"/>
+          <w:sz w:val="28"/>
+          <w:szCs w:val="28"/>
+        </w:rPr>
+        <w:t xml:space="preserve"> / IT Lead</w:t>
+      </w:r>
     </w:p>
     <w:p>
       <w:pPr>
         <w:spacing w:after="100"/>
         <w:ind w:left="2160" w:right="360"/>
         <w:rPr>
-          <w:rFonts w:ascii="Montserrat" w:hAnsi="Montserrat"/>
-          <w:b/>
-          <w:color w:val="000000" w:themeColor="text1"/>
-          <w:sz w:val="28"/>
-          <w:szCs w:val="28"/>
-        </w:rPr>
-      </w:pPr>
-      <w:bookmarkStart w:id="4" w:name="OLE_LINK3"/>
-      <w:bookmarkStart w:id="5" w:name="OLE_LINK4"/>
-      <w:bookmarkEnd w:id="0"/>
-      <w:bookmarkEnd w:id="1"/>
-      <w:r>
-        <w:rPr>
-          <w:rFonts w:ascii="Montserrat" w:hAnsi="Montserrat"/>
-          <w:b/>
-          <w:color w:val="000000" w:themeColor="text1"/>
-          <w:sz w:val="28"/>
-          <w:szCs w:val="28"/>
-        </w:rPr>
-        <w:t>Intercom</w:t>
-      </w:r>
-      <w:r>
-        <w:rPr>
-          <w:rFonts w:ascii="Montserrat" w:hAnsi="Montserrat"/>
-          <w:color w:val="000000" w:themeColor="text1"/>
-          <w:sz w:val="28"/>
-          <w:szCs w:val="28"/>
-        </w:rPr>
-        <w:t xml:space="preserve"> / IT </w:t>
-      </w:r>
-      <w:r>
-        <w:rPr>
-          <w:rFonts w:ascii="Montserrat" w:hAnsi="Montserrat"/>
-          <w:color w:val="000000" w:themeColor="text1"/>
-          <w:sz w:val="28"/>
-          <w:szCs w:val="28"/>
-        </w:rPr>
-        <w:t>Lead</w:t>
+          <w:rFonts w:ascii="Montserrat Light" w:hAnsi="Montserrat Light"/>
+          <w:color w:val="000000" w:themeColor="text1"/>
+          <w:sz w:val="22"/>
+          <w:szCs w:val="22"/>
+        </w:rPr>
+      </w:pPr>
+      <w:r>
+        <w:rPr>
+          <w:rFonts w:ascii="Montserrat Light" w:hAnsi="Montserrat Light"/>
+          <w:color w:val="000000" w:themeColor="text1"/>
+          <w:sz w:val="22"/>
+          <w:szCs w:val="22"/>
+        </w:rPr>
+        <w:t>SEP</w:t>
+      </w:r>
+      <w:r>
+        <w:rPr>
+          <w:rFonts w:ascii="Montserrat Light" w:hAnsi="Montserrat Light"/>
+          <w:color w:val="000000" w:themeColor="text1"/>
+          <w:sz w:val="22"/>
+          <w:szCs w:val="22"/>
+        </w:rPr>
+        <w:t xml:space="preserve"> 201</w:t>
+      </w:r>
+      <w:r>
+        <w:rPr>
+          <w:rFonts w:ascii="Montserrat Light" w:hAnsi="Montserrat Light"/>
+          <w:color w:val="000000" w:themeColor="text1"/>
+          <w:sz w:val="22"/>
+          <w:szCs w:val="22"/>
+        </w:rPr>
+        <w:t>6</w:t>
+      </w:r>
+      <w:r>
+        <w:rPr>
+          <w:rFonts w:ascii="Montserrat Light" w:hAnsi="Montserrat Light"/>
+          <w:color w:val="000000" w:themeColor="text1"/>
+          <w:sz w:val="22"/>
+          <w:szCs w:val="22"/>
+        </w:rPr>
+        <w:t xml:space="preserve"> – </w:t>
+      </w:r>
+      <w:r>
+        <w:rPr>
+          <w:rFonts w:ascii="Montserrat Light" w:hAnsi="Montserrat Light"/>
+          <w:color w:val="000000" w:themeColor="text1"/>
+          <w:sz w:val="22"/>
+          <w:szCs w:val="22"/>
+        </w:rPr>
+        <w:t>APR 2018 /</w:t>
+      </w:r>
+      <w:r>
+        <w:rPr>
+          <w:rFonts w:ascii="Montserrat Light" w:hAnsi="Montserrat Light"/>
+          <w:color w:val="000000" w:themeColor="text1"/>
+          <w:sz w:val="22"/>
+          <w:szCs w:val="22"/>
+        </w:rPr>
+        <w:t xml:space="preserve"> SAN FRANCISCO, CA</w:t>
       </w:r>
     </w:p>
     <w:p>
@@ -258,74 +516,103 @@
         <w:spacing w:after="100"/>
         <w:ind w:left="2160" w:right="360"/>
         <w:rPr>
-          <w:rFonts w:ascii="Montserrat Light" w:hAnsi="Montserrat Light"/>
-          <w:color w:val="000000" w:themeColor="text1"/>
-          <w:sz w:val="22"/>
-          <w:szCs w:val="22"/>
-        </w:rPr>
-      </w:pPr>
-      <w:r>
-        <w:rPr>
-          <w:rFonts w:ascii="Montserrat Light" w:hAnsi="Montserrat Light"/>
-          <w:color w:val="000000" w:themeColor="text1"/>
-          <w:sz w:val="22"/>
-          <w:szCs w:val="22"/>
-        </w:rPr>
-        <w:t>SEP</w:t>
-      </w:r>
-      <w:r>
-        <w:rPr>
-          <w:rFonts w:ascii="Montserrat Light" w:hAnsi="Montserrat Light"/>
-          <w:color w:val="000000" w:themeColor="text1"/>
-          <w:sz w:val="22"/>
-          <w:szCs w:val="22"/>
-        </w:rPr>
-        <w:t xml:space="preserve"> 201</w:t>
-      </w:r>
-      <w:r>
-        <w:rPr>
-          <w:rFonts w:ascii="Montserrat Light" w:hAnsi="Montserrat Light"/>
-          <w:color w:val="000000" w:themeColor="text1"/>
-          <w:sz w:val="22"/>
-          <w:szCs w:val="22"/>
-        </w:rPr>
-        <w:t>6</w:t>
-      </w:r>
-      <w:r>
-        <w:rPr>
-          <w:rFonts w:ascii="Montserrat Light" w:hAnsi="Montserrat Light"/>
-          <w:color w:val="000000" w:themeColor="text1"/>
-          <w:sz w:val="22"/>
-          <w:szCs w:val="22"/>
-        </w:rPr>
-        <w:t xml:space="preserve"> – </w:t>
-      </w:r>
-      <w:r>
-        <w:rPr>
-          <w:rFonts w:ascii="Montserrat Light" w:hAnsi="Montserrat Light"/>
-          <w:color w:val="000000" w:themeColor="text1"/>
-          <w:sz w:val="22"/>
-          <w:szCs w:val="22"/>
-        </w:rPr>
-        <w:t xml:space="preserve">APR 2018 </w:t>
-      </w:r>
-      <w:r>
-        <w:rPr>
-          <w:rFonts w:ascii="Montserrat Light" w:hAnsi="Montserrat Light"/>
-          <w:color w:val="000000" w:themeColor="text1"/>
-          <w:sz w:val="22"/>
-          <w:szCs w:val="22"/>
-        </w:rPr>
-        <w:t>/</w:t>
-      </w:r>
-      <w:r>
-        <w:rPr>
-          <w:rFonts w:ascii="Montserrat Light" w:hAnsi="Montserrat Light"/>
-          <w:color w:val="000000" w:themeColor="text1"/>
-          <w:sz w:val="22"/>
-          <w:szCs w:val="22"/>
-        </w:rPr>
-        <w:t xml:space="preserve"> SAN FRANCISCO, CA</w:t>
+          <w:rFonts w:ascii="Montserrat" w:hAnsi="Montserrat"/>
+          <w:color w:val="000000" w:themeColor="text1"/>
+          <w:sz w:val="20"/>
+          <w:szCs w:val="20"/>
+        </w:rPr>
+      </w:pPr>
+      <w:r>
+        <w:rPr>
+          <w:rFonts w:ascii="Montserrat" w:hAnsi="Montserrat"/>
+          <w:color w:val="000000" w:themeColor="text1"/>
+          <w:sz w:val="20"/>
+          <w:szCs w:val="20"/>
+        </w:rPr>
+        <w:t>As an IT Lead, I was instrumental in implementing the strategic growth plan for Intercom’s IT support and infrastructure team</w:t>
+      </w:r>
+      <w:r>
+        <w:rPr>
+          <w:rFonts w:ascii="Montserrat" w:hAnsi="Montserrat"/>
+          <w:color w:val="000000" w:themeColor="text1"/>
+          <w:sz w:val="20"/>
+          <w:szCs w:val="20"/>
+        </w:rPr>
+        <w:t>s</w:t>
+      </w:r>
+      <w:r>
+        <w:rPr>
+          <w:rFonts w:ascii="Montserrat" w:hAnsi="Montserrat"/>
+          <w:color w:val="000000" w:themeColor="text1"/>
+          <w:sz w:val="20"/>
+          <w:szCs w:val="20"/>
+        </w:rPr>
+        <w:t xml:space="preserve">, </w:t>
+      </w:r>
+      <w:r>
+        <w:rPr>
+          <w:rFonts w:ascii="Montserrat" w:hAnsi="Montserrat"/>
+          <w:color w:val="000000" w:themeColor="text1"/>
+          <w:sz w:val="20"/>
+          <w:szCs w:val="20"/>
+        </w:rPr>
+        <w:t xml:space="preserve">developing </w:t>
+      </w:r>
+      <w:r>
+        <w:rPr>
+          <w:rFonts w:ascii="Montserrat" w:hAnsi="Montserrat"/>
+          <w:color w:val="000000" w:themeColor="text1"/>
+          <w:sz w:val="20"/>
+          <w:szCs w:val="20"/>
+        </w:rPr>
+        <w:t xml:space="preserve">them </w:t>
+      </w:r>
+      <w:r>
+        <w:rPr>
+          <w:rFonts w:ascii="Montserrat" w:hAnsi="Montserrat"/>
+          <w:color w:val="000000" w:themeColor="text1"/>
+          <w:sz w:val="20"/>
+          <w:szCs w:val="20"/>
+        </w:rPr>
+        <w:t>into</w:t>
+      </w:r>
+      <w:r>
+        <w:rPr>
+          <w:rFonts w:ascii="Montserrat" w:hAnsi="Montserrat"/>
+          <w:color w:val="000000" w:themeColor="text1"/>
+          <w:sz w:val="20"/>
+          <w:szCs w:val="20"/>
+        </w:rPr>
+        <w:t xml:space="preserve"> a </w:t>
+      </w:r>
+      <w:r>
+        <w:rPr>
+          <w:rFonts w:ascii="Montserrat" w:hAnsi="Montserrat"/>
+          <w:color w:val="000000" w:themeColor="text1"/>
+          <w:sz w:val="20"/>
+          <w:szCs w:val="20"/>
+        </w:rPr>
+        <w:t>world-class</w:t>
+      </w:r>
+      <w:r>
+        <w:rPr>
+          <w:rFonts w:ascii="Montserrat" w:hAnsi="Montserrat"/>
+          <w:color w:val="000000" w:themeColor="text1"/>
+          <w:sz w:val="20"/>
+          <w:szCs w:val="20"/>
+        </w:rPr>
+        <w:t xml:space="preserve"> global IT organization</w:t>
+      </w:r>
+      <w:bookmarkEnd w:id="5"/>
+      <w:bookmarkEnd w:id="6"/>
+      <w:r>
+        <w:rPr>
+          <w:rFonts w:ascii="Montserrat" w:hAnsi="Montserrat"/>
+          <w:color w:val="000000" w:themeColor="text1"/>
+          <w:sz w:val="20"/>
+          <w:szCs w:val="20"/>
+        </w:rPr>
+        <w:t>.</w:t>
       </w:r>
     </w:p>
     <w:p>
@@ -334,19 +621,41 @@
         <w:ind w:left="2160" w:right="360"/>
         <w:rPr>
           <w:rFonts w:ascii="Montserrat" w:hAnsi="Montserrat"/>
-          <w:color w:val="000000" w:themeColor="text1"/>
-          <w:sz w:val="20"/>
-          <w:szCs w:val="20"/>
-        </w:rPr>
-      </w:pPr>
-      <w:r>
-        <w:rPr>
-          <w:rFonts w:ascii="Montserrat" w:hAnsi="Montserrat"/>
-          <w:color w:val="000000" w:themeColor="text1"/>
-          <w:sz w:val="20"/>
-          <w:szCs w:val="20"/>
-        </w:rPr>
-        <w:t>As an IT Lead, I was instrumental in mapping and implementing the strategic growth plan for Intercom’s IT support and infrastructure team.</w:t>
+          <w:b/>
+          <w:color w:val="000000" w:themeColor="text1"/>
+          <w:sz w:val="28"/>
+          <w:szCs w:val="28"/>
+        </w:rPr>
+      </w:pPr>
+      <w:bookmarkStart w:id="7" w:name="OLE_LINK5"/>
+      <w:bookmarkStart w:id="8" w:name="OLE_LINK6"/>
+      <w:r>
+        <w:rPr>
+          <w:rFonts w:ascii="Montserrat" w:hAnsi="Montserrat"/>
+          <w:b/>
+          <w:color w:val="000000" w:themeColor="text1"/>
+          <w:sz w:val="28"/>
+          <w:szCs w:val="28"/>
+        </w:rPr>
+        <w:t>Lucid</w:t>
+      </w:r>
+      <w:r>
+        <w:rPr>
+          <w:rFonts w:ascii="Montserrat" w:hAnsi="Montserrat"/>
+          <w:color w:val="000000" w:themeColor="text1"/>
+          <w:sz w:val="28"/>
+          <w:szCs w:val="28"/>
+        </w:rPr>
+        <w:t xml:space="preserve"> / I</w:t>
+      </w:r>
+      <w:r>
+        <w:rPr>
+          <w:rFonts w:ascii="Montserrat" w:hAnsi="Montserrat"/>
+          <w:color w:val="000000" w:themeColor="text1"/>
+          <w:sz w:val="28"/>
+          <w:szCs w:val="28"/>
+        </w:rPr>
+        <w:t>S&amp;T Administrator</w:t>
       </w:r>
     </w:p>
     <w:p>
@@ -354,23 +663,84 @@
         <w:spacing w:after="100"/>
         <w:ind w:left="2160" w:right="360"/>
         <w:rPr>
-          <w:rFonts w:ascii="Montserrat" w:hAnsi="Montserrat"/>
-          <w:color w:val="000000" w:themeColor="text1"/>
-          <w:sz w:val="20"/>
-          <w:szCs w:val="20"/>
-        </w:rPr>
-      </w:pPr>
-      <w:r>
-        <w:rPr>
-          <w:rFonts w:ascii="Montserrat" w:hAnsi="Montserrat"/>
-          <w:color w:val="000000" w:themeColor="text1"/>
-          <w:sz w:val="20"/>
-          <w:szCs w:val="20"/>
-        </w:rPr>
-        <w:t>In under two years, we grew from nothing all the way to a comprehensive global IT organization, with a dozen members located in five offices around the world.</w:t>
-      </w:r>
-      <w:bookmarkEnd w:id="4"/>
-      <w:bookmarkEnd w:id="5"/>
+          <w:rFonts w:ascii="Montserrat Light" w:hAnsi="Montserrat Light"/>
+          <w:color w:val="000000" w:themeColor="text1"/>
+          <w:sz w:val="22"/>
+          <w:szCs w:val="22"/>
+        </w:rPr>
+      </w:pPr>
+      <w:r>
+        <w:rPr>
+          <w:rFonts w:ascii="Montserrat Light" w:hAnsi="Montserrat Light"/>
+          <w:color w:val="000000" w:themeColor="text1"/>
+          <w:sz w:val="22"/>
+          <w:szCs w:val="22"/>
+        </w:rPr>
+        <w:t>APR</w:t>
+      </w:r>
+      <w:r>
+        <w:rPr>
+          <w:rFonts w:ascii="Montserrat Light" w:hAnsi="Montserrat Light"/>
+          <w:color w:val="000000" w:themeColor="text1"/>
+          <w:sz w:val="22"/>
+          <w:szCs w:val="22"/>
+        </w:rPr>
+        <w:t xml:space="preserve"> 201</w:t>
+      </w:r>
+      <w:r>
+        <w:rPr>
+          <w:rFonts w:ascii="Montserrat Light" w:hAnsi="Montserrat Light"/>
+          <w:color w:val="000000" w:themeColor="text1"/>
+          <w:sz w:val="22"/>
+          <w:szCs w:val="22"/>
+        </w:rPr>
+        <w:t>5</w:t>
+      </w:r>
+      <w:r>
+        <w:rPr>
+          <w:rFonts w:ascii="Montserrat Light" w:hAnsi="Montserrat Light"/>
+          <w:color w:val="000000" w:themeColor="text1"/>
+          <w:sz w:val="22"/>
+          <w:szCs w:val="22"/>
+        </w:rPr>
+        <w:t xml:space="preserve"> – </w:t>
+      </w:r>
+      <w:r>
+        <w:rPr>
+          <w:rFonts w:ascii="Montserrat Light" w:hAnsi="Montserrat Light"/>
+          <w:color w:val="000000" w:themeColor="text1"/>
+          <w:sz w:val="22"/>
+          <w:szCs w:val="22"/>
+        </w:rPr>
+        <w:t>JUN 2016 /</w:t>
+      </w:r>
+      <w:r>
+        <w:rPr>
+          <w:rFonts w:ascii="Montserrat Light" w:hAnsi="Montserrat Light"/>
+          <w:color w:val="000000" w:themeColor="text1"/>
+          <w:sz w:val="22"/>
+          <w:szCs w:val="22"/>
+        </w:rPr>
+        <w:t xml:space="preserve"> </w:t>
+      </w:r>
+      <w:r>
+        <w:rPr>
+          <w:rFonts w:ascii="Montserrat Light" w:hAnsi="Montserrat Light"/>
+          <w:color w:val="000000" w:themeColor="text1"/>
+          <w:sz w:val="22"/>
+          <w:szCs w:val="22"/>
+        </w:rPr>
+        <w:t>OAKLAND</w:t>
+      </w:r>
+      <w:r>
+        <w:rPr>
+          <w:rFonts w:ascii="Montserrat Light" w:hAnsi="Montserrat Light"/>
+          <w:color w:val="000000" w:themeColor="text1"/>
+          <w:sz w:val="22"/>
+          <w:szCs w:val="22"/>
+        </w:rPr>
+        <w:t>, CA</w:t>
+      </w:r>
     </w:p>
     <w:p>
       <w:pPr>
@@ -378,41 +748,37 @@
         <w:ind w:left="2160" w:right="360"/>
         <w:rPr>
           <w:rFonts w:ascii="Montserrat" w:hAnsi="Montserrat"/>
-          <w:b/>
-          <w:color w:val="000000" w:themeColor="text1"/>
-          <w:sz w:val="28"/>
-          <w:szCs w:val="28"/>
-        </w:rPr>
-      </w:pPr>
-      <w:bookmarkStart w:id="6" w:name="OLE_LINK5"/>
-      <w:bookmarkStart w:id="7" w:name="OLE_LINK6"/>
-      <w:r>
-        <w:rPr>
-          <w:rFonts w:ascii="Montserrat" w:hAnsi="Montserrat"/>
-          <w:b/>
-          <w:color w:val="000000" w:themeColor="text1"/>
-          <w:sz w:val="28"/>
-          <w:szCs w:val="28"/>
-        </w:rPr>
-        <w:t>Lucid</w:t>
-      </w:r>
-      <w:r>
-        <w:rPr>
-          <w:rFonts w:ascii="Montserrat" w:hAnsi="Montserrat"/>
-          <w:color w:val="000000" w:themeColor="text1"/>
-          <w:sz w:val="28"/>
-          <w:szCs w:val="28"/>
-        </w:rPr>
-        <w:t xml:space="preserve"> / I</w:t>
-      </w:r>
-      <w:r>
-        <w:rPr>
-          <w:rFonts w:ascii="Montserrat" w:hAnsi="Montserrat"/>
-          <w:color w:val="000000" w:themeColor="text1"/>
-          <w:sz w:val="28"/>
-          <w:szCs w:val="28"/>
-        </w:rPr>
-        <w:t>S&amp;T Administrator</w:t>
+          <w:color w:val="000000" w:themeColor="text1"/>
+          <w:sz w:val="20"/>
+          <w:szCs w:val="20"/>
+        </w:rPr>
+      </w:pPr>
+      <w:r>
+        <w:rPr>
+          <w:rFonts w:ascii="Montserrat" w:hAnsi="Montserrat"/>
+          <w:color w:val="000000" w:themeColor="text1"/>
+          <w:sz w:val="20"/>
+          <w:szCs w:val="20"/>
+        </w:rPr>
+        <w:t xml:space="preserve">At Lucid, I formalized and implemented an enterprise IT infrastructure where there had previously been </w:t>
+      </w:r>
+      <w:r>
+        <w:rPr>
+          <w:rFonts w:ascii="Montserrat" w:hAnsi="Montserrat"/>
+          <w:color w:val="000000" w:themeColor="text1"/>
+          <w:sz w:val="20"/>
+          <w:szCs w:val="20"/>
+        </w:rPr>
+        <w:t xml:space="preserve">organic </w:t>
+      </w:r>
+      <w:r>
+        <w:rPr>
+          <w:rFonts w:ascii="Montserrat" w:hAnsi="Montserrat"/>
+          <w:color w:val="000000" w:themeColor="text1"/>
+          <w:sz w:val="20"/>
+          <w:szCs w:val="20"/>
+        </w:rPr>
+        <w:t>ad-hoc growth for over a decade.</w:t>
       </w:r>
     </w:p>
     <w:p>
@@ -420,110 +786,44 @@
         <w:spacing w:after="100"/>
         <w:ind w:left="2160" w:right="360"/>
         <w:rPr>
-          <w:rFonts w:ascii="Montserrat Light" w:hAnsi="Montserrat Light"/>
-          <w:color w:val="000000" w:themeColor="text1"/>
-          <w:sz w:val="22"/>
-          <w:szCs w:val="22"/>
-        </w:rPr>
-      </w:pPr>
-      <w:r>
-        <w:rPr>
-          <w:rFonts w:ascii="Montserrat Light" w:hAnsi="Montserrat Light"/>
-          <w:color w:val="000000" w:themeColor="text1"/>
-          <w:sz w:val="22"/>
-          <w:szCs w:val="22"/>
-        </w:rPr>
-        <w:t>APR</w:t>
-      </w:r>
-      <w:r>
-        <w:rPr>
-          <w:rFonts w:ascii="Montserrat Light" w:hAnsi="Montserrat Light"/>
-          <w:color w:val="000000" w:themeColor="text1"/>
-          <w:sz w:val="22"/>
-          <w:szCs w:val="22"/>
-        </w:rPr>
-        <w:t xml:space="preserve"> 201</w:t>
-      </w:r>
-      <w:r>
-        <w:rPr>
-          <w:rFonts w:ascii="Montserrat Light" w:hAnsi="Montserrat Light"/>
-          <w:color w:val="000000" w:themeColor="text1"/>
-          <w:sz w:val="22"/>
-          <w:szCs w:val="22"/>
-        </w:rPr>
-        <w:t>5</w:t>
-      </w:r>
-      <w:r>
-        <w:rPr>
-          <w:rFonts w:ascii="Montserrat Light" w:hAnsi="Montserrat Light"/>
-          <w:color w:val="000000" w:themeColor="text1"/>
-          <w:sz w:val="22"/>
-          <w:szCs w:val="22"/>
-        </w:rPr>
-        <w:t xml:space="preserve"> – </w:t>
-      </w:r>
-      <w:r>
-        <w:rPr>
-          <w:rFonts w:ascii="Montserrat Light" w:hAnsi="Montserrat Light"/>
-          <w:color w:val="000000" w:themeColor="text1"/>
-          <w:sz w:val="22"/>
-          <w:szCs w:val="22"/>
-        </w:rPr>
-        <w:t xml:space="preserve">JUN </w:t>
-      </w:r>
-      <w:r>
-        <w:rPr>
-          <w:rFonts w:ascii="Montserrat Light" w:hAnsi="Montserrat Light"/>
-          <w:color w:val="000000" w:themeColor="text1"/>
-          <w:sz w:val="22"/>
-          <w:szCs w:val="22"/>
-        </w:rPr>
-        <w:t>201</w:t>
-      </w:r>
-      <w:r>
-        <w:rPr>
-          <w:rFonts w:ascii="Montserrat Light" w:hAnsi="Montserrat Light"/>
-          <w:color w:val="000000" w:themeColor="text1"/>
-          <w:sz w:val="22"/>
-          <w:szCs w:val="22"/>
-        </w:rPr>
-        <w:t>6</w:t>
-      </w:r>
-      <w:r>
-        <w:rPr>
-          <w:rFonts w:ascii="Montserrat Light" w:hAnsi="Montserrat Light"/>
-          <w:color w:val="000000" w:themeColor="text1"/>
-          <w:sz w:val="22"/>
-          <w:szCs w:val="22"/>
-        </w:rPr>
-        <w:t xml:space="preserve"> /</w:t>
-      </w:r>
-      <w:r>
-        <w:rPr>
-          <w:rFonts w:ascii="Montserrat Light" w:hAnsi="Montserrat Light"/>
-          <w:color w:val="000000" w:themeColor="text1"/>
-          <w:sz w:val="22"/>
-          <w:szCs w:val="22"/>
-        </w:rPr>
-        <w:t xml:space="preserve"> </w:t>
-      </w:r>
-      <w:r>
-        <w:rPr>
-          <w:rFonts w:ascii="Montserrat Light" w:hAnsi="Montserrat Light"/>
-          <w:color w:val="000000" w:themeColor="text1"/>
-          <w:sz w:val="22"/>
-          <w:szCs w:val="22"/>
-        </w:rPr>
-        <w:t>OAKLAND</w:t>
-      </w:r>
-      <w:r>
-        <w:rPr>
-          <w:rFonts w:ascii="Montserrat Light" w:hAnsi="Montserrat Light"/>
-          <w:color w:val="000000" w:themeColor="text1"/>
-          <w:sz w:val="22"/>
-          <w:szCs w:val="22"/>
-        </w:rPr>
-        <w:t>, CA</w:t>
+          <w:rFonts w:ascii="Montserrat" w:hAnsi="Montserrat"/>
+          <w:b/>
+          <w:color w:val="000000" w:themeColor="text1"/>
+          <w:sz w:val="28"/>
+          <w:szCs w:val="28"/>
+        </w:rPr>
+      </w:pPr>
+      <w:bookmarkStart w:id="9" w:name="OLE_LINK7"/>
+      <w:bookmarkStart w:id="10" w:name="OLE_LINK8"/>
+      <w:bookmarkEnd w:id="7"/>
+      <w:bookmarkEnd w:id="8"/>
+      <w:r>
+        <w:rPr>
+          <w:rFonts w:ascii="Montserrat" w:hAnsi="Montserrat"/>
+          <w:b/>
+          <w:color w:val="000000" w:themeColor="text1"/>
+          <w:sz w:val="28"/>
+          <w:szCs w:val="28"/>
+        </w:rPr>
+        <w:t>Apple</w:t>
+      </w:r>
+      <w:r>
+        <w:rPr>
+          <w:rFonts w:ascii="Montserrat" w:hAnsi="Montserrat"/>
+          <w:color w:val="000000" w:themeColor="text1"/>
+          <w:sz w:val="28"/>
+          <w:szCs w:val="28"/>
+        </w:rPr>
+        <w:t xml:space="preserve"> / </w:t>
+      </w:r>
+      <w:r>
+        <w:rPr>
+          <w:rFonts w:ascii="Montserrat" w:hAnsi="Montserrat"/>
+          <w:color w:val="000000" w:themeColor="text1"/>
+          <w:sz w:val="28"/>
+          <w:szCs w:val="28"/>
+        </w:rPr>
+        <w:t>Network Systems Support Engineer</w:t>
       </w:r>
     </w:p>
     <w:p>
@@ -531,20 +831,92 @@
         <w:spacing w:after="100"/>
         <w:ind w:left="2160" w:right="360"/>
         <w:rPr>
-          <w:rFonts w:ascii="Montserrat" w:hAnsi="Montserrat"/>
-          <w:color w:val="000000" w:themeColor="text1"/>
-          <w:sz w:val="20"/>
-          <w:szCs w:val="20"/>
-        </w:rPr>
-      </w:pPr>
-      <w:r>
-        <w:rPr>
-          <w:rFonts w:ascii="Montserrat" w:hAnsi="Montserrat"/>
-          <w:color w:val="000000" w:themeColor="text1"/>
-          <w:sz w:val="20"/>
-          <w:szCs w:val="20"/>
-        </w:rPr>
-        <w:t>At Lucid, I formalized and implemented an enterprise IT infrastructure where there had previously been chaotic ad-hoc growth for over a decade.</w:t>
+          <w:rFonts w:ascii="Montserrat Light" w:hAnsi="Montserrat Light"/>
+          <w:color w:val="000000" w:themeColor="text1"/>
+          <w:sz w:val="22"/>
+          <w:szCs w:val="22"/>
+        </w:rPr>
+      </w:pPr>
+      <w:r>
+        <w:rPr>
+          <w:rFonts w:ascii="Montserrat Light" w:hAnsi="Montserrat Light"/>
+          <w:color w:val="000000" w:themeColor="text1"/>
+          <w:sz w:val="22"/>
+          <w:szCs w:val="22"/>
+        </w:rPr>
+        <w:t>SEP</w:t>
+      </w:r>
+      <w:r>
+        <w:rPr>
+          <w:rFonts w:ascii="Montserrat Light" w:hAnsi="Montserrat Light"/>
+          <w:color w:val="000000" w:themeColor="text1"/>
+          <w:sz w:val="22"/>
+          <w:szCs w:val="22"/>
+        </w:rPr>
+        <w:t xml:space="preserve"> 201</w:t>
+      </w:r>
+      <w:r>
+        <w:rPr>
+          <w:rFonts w:ascii="Montserrat Light" w:hAnsi="Montserrat Light"/>
+          <w:color w:val="000000" w:themeColor="text1"/>
+          <w:sz w:val="22"/>
+          <w:szCs w:val="22"/>
+        </w:rPr>
+        <w:t>3</w:t>
+      </w:r>
+      <w:r>
+        <w:rPr>
+          <w:rFonts w:ascii="Montserrat Light" w:hAnsi="Montserrat Light"/>
+          <w:color w:val="000000" w:themeColor="text1"/>
+          <w:sz w:val="22"/>
+          <w:szCs w:val="22"/>
+        </w:rPr>
+        <w:t xml:space="preserve"> – </w:t>
+      </w:r>
+      <w:r>
+        <w:rPr>
+          <w:rFonts w:ascii="Montserrat Light" w:hAnsi="Montserrat Light"/>
+          <w:color w:val="000000" w:themeColor="text1"/>
+          <w:sz w:val="22"/>
+          <w:szCs w:val="22"/>
+        </w:rPr>
+        <w:t>APR 2015 /</w:t>
+      </w:r>
+      <w:r>
+        <w:rPr>
+          <w:rFonts w:ascii="Montserrat Light" w:hAnsi="Montserrat Light"/>
+          <w:color w:val="000000" w:themeColor="text1"/>
+          <w:sz w:val="22"/>
+          <w:szCs w:val="22"/>
+        </w:rPr>
+        <w:t xml:space="preserve"> </w:t>
+      </w:r>
+      <w:r>
+        <w:rPr>
+          <w:rFonts w:ascii="Montserrat Light" w:hAnsi="Montserrat Light"/>
+          <w:color w:val="000000" w:themeColor="text1"/>
+          <w:sz w:val="22"/>
+          <w:szCs w:val="22"/>
+        </w:rPr>
+        <w:t>SUNNYVALE</w:t>
+      </w:r>
+      <w:r>
+        <w:rPr>
+          <w:rFonts w:ascii="Montserrat Light" w:hAnsi="Montserrat Light"/>
+          <w:color w:val="000000" w:themeColor="text1"/>
+          <w:sz w:val="22"/>
+          <w:szCs w:val="22"/>
+        </w:rPr>
+        <w:t>, CA</w:t>
+      </w:r>
+      <w:r>
+        <w:rPr>
+          <w:rFonts w:ascii="Montserrat Light" w:hAnsi="Montserrat Light"/>
+          <w:color w:val="000000" w:themeColor="text1"/>
+          <w:sz w:val="22"/>
+          <w:szCs w:val="22"/>
+        </w:rPr>
+        <w:t xml:space="preserve"> (CONTRACT)</w:t>
       </w:r>
     </w:p>
     <w:p>
@@ -565,9 +937,74 @@
           <w:sz w:val="20"/>
           <w:szCs w:val="20"/>
         </w:rPr>
-        <w:t>Lucid’s employees can now depend on automated, robust, and secure systems to let them do their jobs without worrying about IT-related issues themselves.</w:t>
-      </w:r>
-    </w:p>
+        <w:t xml:space="preserve">At Apple, </w:t>
+      </w:r>
+      <w:r>
+        <w:rPr>
+          <w:rFonts w:ascii="Montserrat" w:hAnsi="Montserrat"/>
+          <w:color w:val="000000" w:themeColor="text1"/>
+          <w:sz w:val="20"/>
+          <w:szCs w:val="20"/>
+        </w:rPr>
+        <w:t xml:space="preserve">I worked in a </w:t>
+      </w:r>
+      <w:r>
+        <w:rPr>
+          <w:rFonts w:ascii="Montserrat" w:hAnsi="Montserrat"/>
+          <w:color w:val="000000" w:themeColor="text1"/>
+          <w:sz w:val="20"/>
+          <w:szCs w:val="20"/>
+        </w:rPr>
+        <w:t xml:space="preserve">systems admin </w:t>
+      </w:r>
+      <w:r>
+        <w:rPr>
+          <w:rFonts w:ascii="Montserrat" w:hAnsi="Montserrat"/>
+          <w:color w:val="000000" w:themeColor="text1"/>
+          <w:sz w:val="20"/>
+          <w:szCs w:val="20"/>
+        </w:rPr>
+        <w:t xml:space="preserve">role, </w:t>
+      </w:r>
+      <w:r>
+        <w:rPr>
+          <w:rFonts w:ascii="Montserrat" w:hAnsi="Montserrat"/>
+          <w:color w:val="000000" w:themeColor="text1"/>
+          <w:sz w:val="20"/>
+          <w:szCs w:val="20"/>
+        </w:rPr>
+        <w:t xml:space="preserve">responsible for </w:t>
+      </w:r>
+      <w:r>
+        <w:rPr>
+          <w:rFonts w:ascii="Montserrat" w:hAnsi="Montserrat"/>
+          <w:color w:val="000000" w:themeColor="text1"/>
+          <w:sz w:val="20"/>
+          <w:szCs w:val="20"/>
+        </w:rPr>
+        <w:t>maintaining hundreds of stores and thousands of employee</w:t>
+      </w:r>
+      <w:r>
+        <w:rPr>
+          <w:rFonts w:ascii="Montserrat" w:hAnsi="Montserrat"/>
+          <w:color w:val="000000" w:themeColor="text1"/>
+          <w:sz w:val="20"/>
+          <w:szCs w:val="20"/>
+        </w:rPr>
+        <w:t xml:space="preserve"> </w:t>
+      </w:r>
+      <w:r>
+        <w:rPr>
+          <w:rFonts w:ascii="Montserrat" w:hAnsi="Montserrat"/>
+          <w:color w:val="000000" w:themeColor="text1"/>
+          <w:sz w:val="20"/>
+          <w:szCs w:val="20"/>
+        </w:rPr>
+        <w:t>accounts and devices around the globe.</w:t>
+      </w:r>
+    </w:p>
+    <w:bookmarkEnd w:id="9"/>
+    <w:bookmarkEnd w:id="10"/>
     <w:p>
       <w:pPr>
         <w:spacing w:after="100"/>
@@ -580,19 +1017,15 @@
           <w:szCs w:val="28"/>
         </w:rPr>
       </w:pPr>
-      <w:bookmarkStart w:id="8" w:name="OLE_LINK7"/>
-      <w:bookmarkStart w:id="9" w:name="OLE_LINK8"/>
-      <w:bookmarkEnd w:id="6"/>
-      <w:bookmarkEnd w:id="7"/>
-      <w:r>
-        <w:rPr>
-          <w:rFonts w:ascii="Montserrat" w:hAnsi="Montserrat"/>
-          <w:b/>
-          <w:color w:val="000000" w:themeColor="text1"/>
-          <w:sz w:val="28"/>
-          <w:szCs w:val="28"/>
-        </w:rPr>
-        <w:t>Apple</w:t>
+      <w:r>
+        <w:rPr>
+          <w:rFonts w:ascii="Montserrat" w:hAnsi="Montserrat"/>
+          <w:b/>
+          <w:color w:val="000000" w:themeColor="text1"/>
+          <w:sz w:val="28"/>
+          <w:szCs w:val="28"/>
+        </w:rPr>
+        <w:t>New Signature</w:t>
       </w:r>
       <w:r>
         <w:rPr>
@@ -610,7 +1043,7 @@
           <w:sz w:val="28"/>
           <w:szCs w:val="28"/>
         </w:rPr>
-        <w:t>Network Systems Support Engineer</w:t>
+        <w:t>IT Consultant</w:t>
       </w:r>
     </w:p>
     <w:p>
@@ -631,7 +1064,7 @@
           <w:sz w:val="22"/>
           <w:szCs w:val="22"/>
         </w:rPr>
-        <w:t>SEP</w:t>
+        <w:t>JUN</w:t>
       </w:r>
       <w:r>
         <w:rPr>
@@ -649,7 +1082,7 @@
           <w:sz w:val="22"/>
           <w:szCs w:val="22"/>
         </w:rPr>
-        <w:t>3</w:t>
+        <w:t>2</w:t>
       </w:r>
       <w:r>
         <w:rPr>
@@ -667,34 +1100,7 @@
           <w:sz w:val="22"/>
           <w:szCs w:val="22"/>
         </w:rPr>
-        <w:t>APR</w:t>
-      </w:r>
-      <w:r>
-        <w:rPr>
-          <w:rFonts w:ascii="Montserrat Light" w:hAnsi="Montserrat Light"/>
-          <w:color w:val="000000" w:themeColor="text1"/>
-          <w:sz w:val="22"/>
-          <w:szCs w:val="22"/>
-        </w:rPr>
-        <w:t xml:space="preserve"> 201</w:t>
-      </w:r>
-      <w:r>
-        <w:rPr>
-          <w:rFonts w:ascii="Montserrat Light" w:hAnsi="Montserrat Light"/>
-          <w:color w:val="000000" w:themeColor="text1"/>
-          <w:sz w:val="22"/>
-          <w:szCs w:val="22"/>
-        </w:rPr>
-        <w:t>5</w:t>
-      </w:r>
-      <w:r>
-        <w:rPr>
-          <w:rFonts w:ascii="Montserrat Light" w:hAnsi="Montserrat Light"/>
-          <w:color w:val="000000" w:themeColor="text1"/>
-          <w:sz w:val="22"/>
-          <w:szCs w:val="22"/>
-        </w:rPr>
-        <w:t xml:space="preserve"> /</w:t>
+        <w:t>JUL 2013 /</w:t>
       </w:r>
       <w:r>
         <w:rPr>
@@ -712,25 +1118,25 @@
           <w:sz w:val="22"/>
           <w:szCs w:val="22"/>
         </w:rPr>
-        <w:t>SUNNYVALE</w:t>
-      </w:r>
-      <w:r>
-        <w:rPr>
-          <w:rFonts w:ascii="Montserrat Light" w:hAnsi="Montserrat Light"/>
-          <w:color w:val="000000" w:themeColor="text1"/>
-          <w:sz w:val="22"/>
-          <w:szCs w:val="22"/>
-        </w:rPr>
-        <w:t>, CA</w:t>
-      </w:r>
-      <w:r>
-        <w:rPr>
-          <w:rFonts w:ascii="Montserrat Light" w:hAnsi="Montserrat Light"/>
-          <w:color w:val="000000" w:themeColor="text1"/>
-          <w:sz w:val="22"/>
-          <w:szCs w:val="22"/>
-        </w:rPr>
-        <w:t xml:space="preserve"> (CONTRACT)</w:t>
+        <w:t>WASHINGTON</w:t>
+      </w:r>
+      <w:r>
+        <w:rPr>
+          <w:rFonts w:ascii="Montserrat Light" w:hAnsi="Montserrat Light"/>
+          <w:color w:val="000000" w:themeColor="text1"/>
+          <w:sz w:val="22"/>
+          <w:szCs w:val="22"/>
+        </w:rPr>
+        <w:t xml:space="preserve">, </w:t>
+      </w:r>
+      <w:r>
+        <w:rPr>
+          <w:rFonts w:ascii="Montserrat Light" w:hAnsi="Montserrat Light"/>
+          <w:color w:val="000000" w:themeColor="text1"/>
+          <w:sz w:val="22"/>
+          <w:szCs w:val="22"/>
+        </w:rPr>
+        <w:t>DC (CONSULTANT)</w:t>
       </w:r>
     </w:p>
     <w:p>
@@ -744,332 +1150,82 @@
           <w:szCs w:val="20"/>
         </w:rPr>
       </w:pPr>
-      <w:r>
-        <w:rPr>
-          <w:rFonts w:ascii="Montserrat" w:hAnsi="Montserrat"/>
-          <w:color w:val="000000" w:themeColor="text1"/>
-          <w:sz w:val="20"/>
-          <w:szCs w:val="20"/>
-        </w:rPr>
-        <w:t>After working at Apple as a retail specialist from 2009 to 2012, I was honored to return for a systems admin contract maintaining hundreds of stores and thousands of employees, accounts, and devices around the globe.</w:t>
+      <w:bookmarkStart w:id="11" w:name="OLE_LINK15"/>
+      <w:bookmarkStart w:id="12" w:name="OLE_LINK16"/>
+      <w:r>
+        <w:rPr>
+          <w:rFonts w:ascii="Montserrat" w:hAnsi="Montserrat"/>
+          <w:color w:val="000000" w:themeColor="text1"/>
+          <w:sz w:val="20"/>
+          <w:szCs w:val="20"/>
+        </w:rPr>
+        <w:t>At New Signature, I offered strateg</w:t>
+      </w:r>
+      <w:bookmarkEnd w:id="11"/>
+      <w:bookmarkEnd w:id="12"/>
+      <w:r>
+        <w:rPr>
+          <w:rFonts w:ascii="Montserrat" w:hAnsi="Montserrat"/>
+          <w:color w:val="000000" w:themeColor="text1"/>
+          <w:sz w:val="20"/>
+          <w:szCs w:val="20"/>
+        </w:rPr>
+        <w:t>ic guidance as an Apple subject-matter expert, providing creative solutions to problems in demanding and unique real-world environments, for dozens of diverse clients simultaneously.</w:t>
       </w:r>
     </w:p>
     <w:p>
       <w:pPr>
         <w:spacing w:after="100"/>
-        <w:ind w:left="2160" w:right="360"/>
-        <w:rPr>
-          <w:rFonts w:ascii="Montserrat" w:hAnsi="Montserrat"/>
-          <w:color w:val="000000" w:themeColor="text1"/>
-          <w:sz w:val="20"/>
-          <w:szCs w:val="20"/>
-        </w:rPr>
-      </w:pPr>
-      <w:r>
-        <w:rPr>
-          <w:rFonts w:ascii="Montserrat" w:hAnsi="Montserrat"/>
-          <w:color w:val="000000" w:themeColor="text1"/>
-          <w:sz w:val="20"/>
-          <w:szCs w:val="20"/>
-        </w:rPr>
-        <w:t>This was an exciting opportunity to gain experience providing scalable solutions to time-sensitive issues impacting multi-</w:t>
-      </w:r>
-      <w:r>
-        <w:rPr>
-          <w:rFonts w:ascii="Montserrat" w:hAnsi="Montserrat"/>
-          <w:color w:val="000000" w:themeColor="text1"/>
-          <w:sz w:val="20"/>
-          <w:szCs w:val="20"/>
-        </w:rPr>
-        <w:t>billion-dollar</w:t>
-      </w:r>
-      <w:r>
-        <w:rPr>
-          <w:rFonts w:ascii="Montserrat" w:hAnsi="Montserrat"/>
-          <w:color w:val="000000" w:themeColor="text1"/>
-          <w:sz w:val="20"/>
-          <w:szCs w:val="20"/>
-        </w:rPr>
-        <w:t xml:space="preserve"> business 24/7/365.</w:t>
-      </w:r>
-    </w:p>
-    <w:bookmarkEnd w:id="8"/>
-    <w:bookmarkEnd w:id="9"/>
-    <w:p>
-      <w:pPr>
-        <w:spacing w:after="100"/>
-        <w:ind w:left="2160" w:right="360"/>
-        <w:rPr>
-          <w:rFonts w:ascii="Montserrat" w:hAnsi="Montserrat"/>
-          <w:b/>
-          <w:color w:val="000000" w:themeColor="text1"/>
-          <w:sz w:val="28"/>
-          <w:szCs w:val="28"/>
-        </w:rPr>
-      </w:pPr>
-      <w:r>
-        <w:rPr>
-          <w:rFonts w:ascii="Montserrat" w:hAnsi="Montserrat"/>
-          <w:b/>
-          <w:color w:val="000000" w:themeColor="text1"/>
-          <w:sz w:val="28"/>
-          <w:szCs w:val="28"/>
-        </w:rPr>
-        <w:t>New Signature</w:t>
-      </w:r>
-      <w:r>
-        <w:rPr>
-          <w:rFonts w:ascii="Montserrat" w:hAnsi="Montserrat"/>
-          <w:color w:val="000000" w:themeColor="text1"/>
-          <w:sz w:val="28"/>
-          <w:szCs w:val="28"/>
-        </w:rPr>
-        <w:t xml:space="preserve"> / </w:t>
-      </w:r>
-      <w:r>
-        <w:rPr>
-          <w:rFonts w:ascii="Montserrat" w:hAnsi="Montserrat"/>
-          <w:color w:val="000000" w:themeColor="text1"/>
-          <w:sz w:val="28"/>
-          <w:szCs w:val="28"/>
-        </w:rPr>
-        <w:t>IT Consultant</w:t>
-      </w:r>
-    </w:p>
-    <w:p>
-      <w:pPr>
-        <w:spacing w:after="100"/>
-        <w:ind w:left="2160" w:right="360"/>
-        <w:rPr>
-          <w:rFonts w:ascii="Montserrat Light" w:hAnsi="Montserrat Light"/>
-          <w:color w:val="000000" w:themeColor="text1"/>
-          <w:sz w:val="22"/>
-          <w:szCs w:val="22"/>
-        </w:rPr>
-      </w:pPr>
-      <w:r>
-        <w:rPr>
-          <w:rFonts w:ascii="Montserrat Light" w:hAnsi="Montserrat Light"/>
-          <w:color w:val="000000" w:themeColor="text1"/>
-          <w:sz w:val="22"/>
-          <w:szCs w:val="22"/>
-        </w:rPr>
-        <w:t>JUN</w:t>
-      </w:r>
-      <w:r>
-        <w:rPr>
-          <w:rFonts w:ascii="Montserrat Light" w:hAnsi="Montserrat Light"/>
-          <w:color w:val="000000" w:themeColor="text1"/>
-          <w:sz w:val="22"/>
-          <w:szCs w:val="22"/>
-        </w:rPr>
-        <w:t xml:space="preserve"> 201</w:t>
-      </w:r>
-      <w:r>
-        <w:rPr>
-          <w:rFonts w:ascii="Montserrat Light" w:hAnsi="Montserrat Light"/>
-          <w:color w:val="000000" w:themeColor="text1"/>
-          <w:sz w:val="22"/>
-          <w:szCs w:val="22"/>
-        </w:rPr>
-        <w:t>2</w:t>
-      </w:r>
-      <w:r>
-        <w:rPr>
-          <w:rFonts w:ascii="Montserrat Light" w:hAnsi="Montserrat Light"/>
-          <w:color w:val="000000" w:themeColor="text1"/>
-          <w:sz w:val="22"/>
-          <w:szCs w:val="22"/>
-        </w:rPr>
-        <w:t xml:space="preserve"> – </w:t>
-      </w:r>
-      <w:r>
-        <w:rPr>
-          <w:rFonts w:ascii="Montserrat Light" w:hAnsi="Montserrat Light"/>
-          <w:color w:val="000000" w:themeColor="text1"/>
-          <w:sz w:val="22"/>
-          <w:szCs w:val="22"/>
-        </w:rPr>
-        <w:t>JUL</w:t>
-      </w:r>
-      <w:r>
-        <w:rPr>
-          <w:rFonts w:ascii="Montserrat Light" w:hAnsi="Montserrat Light"/>
-          <w:color w:val="000000" w:themeColor="text1"/>
-          <w:sz w:val="22"/>
-          <w:szCs w:val="22"/>
-        </w:rPr>
-        <w:t xml:space="preserve"> 201</w:t>
-      </w:r>
-      <w:r>
-        <w:rPr>
-          <w:rFonts w:ascii="Montserrat Light" w:hAnsi="Montserrat Light"/>
-          <w:color w:val="000000" w:themeColor="text1"/>
-          <w:sz w:val="22"/>
-          <w:szCs w:val="22"/>
-        </w:rPr>
-        <w:t>3</w:t>
-      </w:r>
-      <w:r>
-        <w:rPr>
-          <w:rFonts w:ascii="Montserrat Light" w:hAnsi="Montserrat Light"/>
-          <w:color w:val="000000" w:themeColor="text1"/>
-          <w:sz w:val="22"/>
-          <w:szCs w:val="22"/>
-        </w:rPr>
-        <w:t xml:space="preserve"> /</w:t>
-      </w:r>
-      <w:r>
-        <w:rPr>
-          <w:rFonts w:ascii="Montserrat Light" w:hAnsi="Montserrat Light"/>
-          <w:color w:val="000000" w:themeColor="text1"/>
-          <w:sz w:val="22"/>
-          <w:szCs w:val="22"/>
+        <w:rPr>
+          <w:rFonts w:ascii="Montserrat" w:hAnsi="Montserrat"/>
+          <w:color w:val="000000" w:themeColor="text1"/>
+          <w:sz w:val="28"/>
+          <w:szCs w:val="28"/>
+        </w:rPr>
+      </w:pPr>
+      <w:bookmarkStart w:id="13" w:name="OLE_LINK11"/>
+      <w:bookmarkStart w:id="14" w:name="OLE_LINK12"/>
+      <w:r>
+        <w:rPr>
+          <w:rFonts w:ascii="Montserrat" w:hAnsi="Montserrat"/>
+          <w:b/>
+          <w:color w:val="4A86E8"/>
+          <w:sz w:val="28"/>
+          <w:szCs w:val="28"/>
+        </w:rPr>
+        <w:t>Education</w:t>
+      </w:r>
+      <w:r>
+        <w:rPr>
+          <w:rFonts w:ascii="Montserrat" w:hAnsi="Montserrat"/>
+          <w:b/>
+          <w:color w:val="4A86E8"/>
+          <w:sz w:val="28"/>
+          <w:szCs w:val="28"/>
+        </w:rPr>
+        <w:tab/>
+      </w:r>
+      <w:r>
+        <w:rPr>
+          <w:rFonts w:ascii="Montserrat" w:hAnsi="Montserrat"/>
+          <w:b/>
+          <w:color w:val="000000" w:themeColor="text1"/>
+          <w:sz w:val="28"/>
+          <w:szCs w:val="28"/>
+        </w:rPr>
+        <w:t>Georgetown University</w:t>
+      </w:r>
+      <w:r>
+        <w:rPr>
+          <w:rFonts w:ascii="Montserrat" w:hAnsi="Montserrat"/>
+          <w:color w:val="000000" w:themeColor="text1"/>
+          <w:sz w:val="28"/>
+          <w:szCs w:val="28"/>
         </w:rPr>
         <w:t xml:space="preserve"> </w:t>
       </w:r>
-      <w:r>
-        <w:rPr>
-          <w:rFonts w:ascii="Montserrat Light" w:hAnsi="Montserrat Light"/>
-          <w:color w:val="000000" w:themeColor="text1"/>
-          <w:sz w:val="22"/>
-          <w:szCs w:val="22"/>
-        </w:rPr>
-        <w:t>WASHINGTON</w:t>
-      </w:r>
-      <w:r>
-        <w:rPr>
-          <w:rFonts w:ascii="Montserrat Light" w:hAnsi="Montserrat Light"/>
-          <w:color w:val="000000" w:themeColor="text1"/>
-          <w:sz w:val="22"/>
-          <w:szCs w:val="22"/>
-        </w:rPr>
-        <w:t xml:space="preserve">, </w:t>
-      </w:r>
-      <w:r>
-        <w:rPr>
-          <w:rFonts w:ascii="Montserrat Light" w:hAnsi="Montserrat Light"/>
-          <w:color w:val="000000" w:themeColor="text1"/>
-          <w:sz w:val="22"/>
-          <w:szCs w:val="22"/>
-        </w:rPr>
-        <w:t>DC</w:t>
-      </w:r>
-      <w:r>
-        <w:rPr>
-          <w:rFonts w:ascii="Montserrat Light" w:hAnsi="Montserrat Light"/>
-          <w:color w:val="000000" w:themeColor="text1"/>
-          <w:sz w:val="22"/>
-          <w:szCs w:val="22"/>
-        </w:rPr>
-        <w:t xml:space="preserve"> (CON</w:t>
-      </w:r>
-      <w:r>
-        <w:rPr>
-          <w:rFonts w:ascii="Montserrat Light" w:hAnsi="Montserrat Light"/>
-          <w:color w:val="000000" w:themeColor="text1"/>
-          <w:sz w:val="22"/>
-          <w:szCs w:val="22"/>
-        </w:rPr>
-        <w:t>SULTANT</w:t>
-      </w:r>
-      <w:r>
-        <w:rPr>
-          <w:rFonts w:ascii="Montserrat Light" w:hAnsi="Montserrat Light"/>
-          <w:color w:val="000000" w:themeColor="text1"/>
-          <w:sz w:val="22"/>
-          <w:szCs w:val="22"/>
-        </w:rPr>
-        <w:t>)</w:t>
-      </w:r>
-    </w:p>
-    <w:p>
-      <w:pPr>
-        <w:spacing w:after="100"/>
-        <w:ind w:left="2160" w:right="360"/>
-        <w:rPr>
-          <w:rFonts w:ascii="Montserrat" w:hAnsi="Montserrat"/>
-          <w:color w:val="000000" w:themeColor="text1"/>
-          <w:sz w:val="20"/>
-          <w:szCs w:val="20"/>
-        </w:rPr>
-      </w:pPr>
-      <w:bookmarkStart w:id="10" w:name="OLE_LINK15"/>
-      <w:bookmarkStart w:id="11" w:name="OLE_LINK16"/>
-      <w:r>
-        <w:rPr>
-          <w:rFonts w:ascii="Montserrat" w:hAnsi="Montserrat"/>
-          <w:color w:val="000000" w:themeColor="text1"/>
-          <w:sz w:val="20"/>
-          <w:szCs w:val="20"/>
-        </w:rPr>
-        <w:t>At New Signature, I offered strateg</w:t>
-      </w:r>
-      <w:bookmarkEnd w:id="10"/>
-      <w:bookmarkEnd w:id="11"/>
-      <w:r>
-        <w:rPr>
-          <w:rFonts w:ascii="Montserrat" w:hAnsi="Montserrat"/>
-          <w:color w:val="000000" w:themeColor="text1"/>
-          <w:sz w:val="20"/>
-          <w:szCs w:val="20"/>
-        </w:rPr>
-        <w:t>ic guidance as an Apple subject-matter expert, providing creative solutions to problems in demanding and unique real-world environments, for dozens of diverse clients simultaneously.</w:t>
-      </w:r>
-    </w:p>
-    <w:p>
-      <w:pPr>
-        <w:spacing w:after="100"/>
-        <w:rPr>
-          <w:rFonts w:ascii="Montserrat" w:hAnsi="Montserrat"/>
-          <w:color w:val="000000" w:themeColor="text1"/>
-          <w:sz w:val="28"/>
-          <w:szCs w:val="28"/>
-        </w:rPr>
-      </w:pPr>
-      <w:bookmarkStart w:id="12" w:name="OLE_LINK11"/>
-      <w:bookmarkStart w:id="13" w:name="OLE_LINK12"/>
-      <w:r>
-        <w:rPr>
-          <w:rFonts w:ascii="Montserrat" w:hAnsi="Montserrat"/>
-          <w:b/>
-          <w:color w:val="4A86E8"/>
-          <w:sz w:val="28"/>
-          <w:szCs w:val="28"/>
-        </w:rPr>
-        <w:t>Education</w:t>
-      </w:r>
-      <w:r>
-        <w:rPr>
-          <w:rFonts w:ascii="Montserrat" w:hAnsi="Montserrat"/>
-          <w:b/>
-          <w:color w:val="4A86E8"/>
-          <w:sz w:val="28"/>
-          <w:szCs w:val="28"/>
-        </w:rPr>
-        <w:tab/>
-      </w:r>
-      <w:r>
-        <w:rPr>
-          <w:rFonts w:ascii="Montserrat" w:hAnsi="Montserrat"/>
-          <w:b/>
-          <w:color w:val="000000" w:themeColor="text1"/>
-          <w:sz w:val="28"/>
-          <w:szCs w:val="28"/>
-        </w:rPr>
-        <w:t>Georgetown University</w:t>
-      </w:r>
-      <w:r>
-        <w:rPr>
-          <w:rFonts w:ascii="Montserrat" w:hAnsi="Montserrat"/>
-          <w:color w:val="000000" w:themeColor="text1"/>
-          <w:sz w:val="28"/>
-          <w:szCs w:val="28"/>
-        </w:rPr>
-        <w:t xml:space="preserve"> </w:t>
-      </w:r>
-      <w:bookmarkEnd w:id="12"/>
       <w:bookmarkEnd w:id="13"/>
+      <w:bookmarkEnd w:id="14"/>
       <w:r>
         <w:rPr>
           <w:rFonts w:ascii="Montserrat" w:hAnsi="Montserrat"/>
@@ -1149,16 +1305,7 @@
           <w:sz w:val="22"/>
           <w:szCs w:val="22"/>
         </w:rPr>
-        <w:t xml:space="preserve">MAY 2012 </w:t>
-      </w:r>
-      <w:r>
-        <w:rPr>
-          <w:rFonts w:ascii="Montserrat Light" w:hAnsi="Montserrat Light"/>
-          <w:color w:val="000000" w:themeColor="text1"/>
-          <w:sz w:val="22"/>
-          <w:szCs w:val="22"/>
-        </w:rPr>
-        <w:t>/</w:t>
+        <w:t>MAY 2012 /</w:t>
       </w:r>
       <w:r>
         <w:rPr>
@@ -1178,8 +1325,8 @@
         </w:rPr>
         <w:t>WASHINGTON, DC (BACHELOR OF SCIENCE</w:t>
       </w:r>
-      <w:bookmarkStart w:id="14" w:name="OLE_LINK13"/>
-      <w:bookmarkStart w:id="15" w:name="OLE_LINK14"/>
+      <w:bookmarkStart w:id="15" w:name="OLE_LINK13"/>
+      <w:bookmarkStart w:id="16" w:name="OLE_LINK14"/>
       <w:r>
         <w:rPr>
           <w:rFonts w:ascii="Montserrat Light" w:hAnsi="Montserrat Light"/>
@@ -1190,8 +1337,8 @@
         <w:t>)</w:t>
       </w:r>
     </w:p>
-    <w:bookmarkEnd w:id="14"/>
     <w:bookmarkEnd w:id="15"/>
+    <w:bookmarkEnd w:id="16"/>
     <w:p>
       <w:pPr>
         <w:spacing w:after="100"/>
@@ -1279,65 +1426,37 @@
           <w:szCs w:val="28"/>
         </w:rPr>
         <w:tab/>
-      </w:r>
-      <w:r>
-        <w:rPr>
-          <w:rFonts w:ascii="Montserrat" w:hAnsi="Montserrat"/>
-          <w:b/>
-          <w:color w:val="000000" w:themeColor="text1"/>
-          <w:sz w:val="28"/>
-          <w:szCs w:val="28"/>
-        </w:rPr>
-        <w:t>Platform</w:t>
-      </w:r>
-      <w:r>
-        <w:rPr>
-          <w:rFonts w:ascii="Montserrat" w:hAnsi="Montserrat"/>
-          <w:b/>
-          <w:color w:val="000000" w:themeColor="text1"/>
-          <w:sz w:val="28"/>
-          <w:szCs w:val="28"/>
-        </w:rPr>
-        <w:t>s</w:t>
-      </w:r>
-      <w:r>
-        <w:rPr>
-          <w:rFonts w:ascii="Montserrat" w:hAnsi="Montserrat"/>
-          <w:b/>
-          <w:color w:val="000000" w:themeColor="text1"/>
-          <w:sz w:val="28"/>
-          <w:szCs w:val="28"/>
-        </w:rPr>
-        <w:tab/>
-      </w:r>
-      <w:r>
-        <w:rPr>
-          <w:rFonts w:ascii="Montserrat" w:hAnsi="Montserrat"/>
-          <w:b/>
-          <w:color w:val="000000" w:themeColor="text1"/>
-          <w:sz w:val="28"/>
-          <w:szCs w:val="28"/>
-        </w:rPr>
-        <w:tab/>
-      </w:r>
-      <w:r>
-        <w:rPr>
-          <w:rFonts w:ascii="Montserrat" w:hAnsi="Montserrat"/>
-          <w:b/>
-          <w:color w:val="000000" w:themeColor="text1"/>
-          <w:sz w:val="28"/>
-          <w:szCs w:val="28"/>
-        </w:rPr>
-        <w:tab/>
-      </w:r>
-      <w:r>
-        <w:rPr>
-          <w:rFonts w:ascii="Montserrat" w:hAnsi="Montserrat"/>
-          <w:b/>
-          <w:color w:val="000000" w:themeColor="text1"/>
-          <w:sz w:val="28"/>
-          <w:szCs w:val="28"/>
-        </w:rPr>
+        <w:t>Platforms</w:t>
+      </w:r>
+      <w:r>
+        <w:rPr>
+          <w:rFonts w:ascii="Montserrat" w:hAnsi="Montserrat"/>
+          <w:b/>
+          <w:color w:val="000000" w:themeColor="text1"/>
+          <w:sz w:val="28"/>
+          <w:szCs w:val="28"/>
+        </w:rPr>
+        <w:tab/>
+      </w:r>
+      <w:r>
+        <w:rPr>
+          <w:rFonts w:ascii="Montserrat" w:hAnsi="Montserrat"/>
+          <w:b/>
+          <w:color w:val="000000" w:themeColor="text1"/>
+          <w:sz w:val="28"/>
+          <w:szCs w:val="28"/>
+        </w:rPr>
+        <w:tab/>
+      </w:r>
+      <w:r>
+        <w:rPr>
+          <w:rFonts w:ascii="Montserrat" w:hAnsi="Montserrat"/>
+          <w:b/>
+          <w:color w:val="000000" w:themeColor="text1"/>
+          <w:sz w:val="28"/>
+          <w:szCs w:val="28"/>
+        </w:rPr>
+        <w:tab/>
         <w:t>Technologies</w:t>
       </w:r>
     </w:p>
@@ -1386,16 +1505,26 @@
           <w:szCs w:val="20"/>
         </w:rPr>
         <w:tab/>
-        <w:t xml:space="preserve">Jamf Pro, Azure </w:t>
-      </w:r>
-      <w:r>
-        <w:rPr>
-          <w:rFonts w:ascii="Montserrat" w:hAnsi="Montserrat"/>
-          <w:color w:val="000000" w:themeColor="text1"/>
-          <w:sz w:val="20"/>
-          <w:szCs w:val="20"/>
-        </w:rPr>
-        <w:t>AD</w:t>
+      </w:r>
+      <w:proofErr w:type="spellStart"/>
+      <w:r>
+        <w:rPr>
+          <w:rFonts w:ascii="Montserrat" w:hAnsi="Montserrat"/>
+          <w:color w:val="000000" w:themeColor="text1"/>
+          <w:sz w:val="20"/>
+          <w:szCs w:val="20"/>
+        </w:rPr>
+        <w:t>Jamf</w:t>
+      </w:r>
+      <w:proofErr w:type="spellEnd"/>
+      <w:r>
+        <w:rPr>
+          <w:rFonts w:ascii="Montserrat" w:hAnsi="Montserrat"/>
+          <w:color w:val="000000" w:themeColor="text1"/>
+          <w:sz w:val="20"/>
+          <w:szCs w:val="20"/>
+        </w:rPr>
+        <w:t xml:space="preserve"> Pro, Azure AD</w:t>
       </w:r>
       <w:r>
         <w:rPr>
@@ -1488,7 +1617,26 @@
           <w:szCs w:val="20"/>
         </w:rPr>
         <w:tab/>
-        <w:t>Okta, Active Directory</w:t>
+      </w:r>
+      <w:proofErr w:type="spellStart"/>
+      <w:r>
+        <w:rPr>
+          <w:rFonts w:ascii="Montserrat" w:hAnsi="Montserrat"/>
+          <w:color w:val="000000" w:themeColor="text1"/>
+          <w:sz w:val="20"/>
+          <w:szCs w:val="20"/>
+        </w:rPr>
+        <w:t>Okta</w:t>
+      </w:r>
+      <w:proofErr w:type="spellEnd"/>
+      <w:r>
+        <w:rPr>
+          <w:rFonts w:ascii="Montserrat" w:hAnsi="Montserrat"/>
+          <w:color w:val="000000" w:themeColor="text1"/>
+          <w:sz w:val="20"/>
+          <w:szCs w:val="20"/>
+        </w:rPr>
+        <w:t>, Active Directory</w:t>
       </w:r>
       <w:r>
         <w:rPr>
@@ -1538,14 +1686,25 @@
         </w:rPr>
         <w:tab/>
       </w:r>
-      <w:r>
-        <w:rPr>
-          <w:rFonts w:ascii="Montserrat" w:hAnsi="Montserrat"/>
-          <w:color w:val="000000" w:themeColor="text1"/>
-          <w:sz w:val="20"/>
-          <w:szCs w:val="20"/>
-        </w:rPr>
-        <w:t>Okta, OneLogin, Duo</w:t>
+      <w:proofErr w:type="spellStart"/>
+      <w:r>
+        <w:rPr>
+          <w:rFonts w:ascii="Montserrat" w:hAnsi="Montserrat"/>
+          <w:color w:val="000000" w:themeColor="text1"/>
+          <w:sz w:val="20"/>
+          <w:szCs w:val="20"/>
+        </w:rPr>
+        <w:t>Okta</w:t>
+      </w:r>
+      <w:proofErr w:type="spellEnd"/>
+      <w:r>
+        <w:rPr>
+          <w:rFonts w:ascii="Montserrat" w:hAnsi="Montserrat"/>
+          <w:color w:val="000000" w:themeColor="text1"/>
+          <w:sz w:val="20"/>
+          <w:szCs w:val="20"/>
+        </w:rPr>
+        <w:t>, OneLogin, Duo</w:t>
       </w:r>
       <w:r>
         <w:rPr>
@@ -1604,14 +1763,25 @@
         </w:rPr>
         <w:tab/>
       </w:r>
-      <w:r>
-        <w:rPr>
-          <w:rFonts w:ascii="Montserrat" w:hAnsi="Montserrat"/>
-          <w:color w:val="000000" w:themeColor="text1"/>
-          <w:sz w:val="20"/>
-          <w:szCs w:val="20"/>
-        </w:rPr>
-        <w:t xml:space="preserve">Okta, </w:t>
+      <w:proofErr w:type="spellStart"/>
+      <w:r>
+        <w:rPr>
+          <w:rFonts w:ascii="Montserrat" w:hAnsi="Montserrat"/>
+          <w:color w:val="000000" w:themeColor="text1"/>
+          <w:sz w:val="20"/>
+          <w:szCs w:val="20"/>
+        </w:rPr>
+        <w:t>Okta</w:t>
+      </w:r>
+      <w:proofErr w:type="spellEnd"/>
+      <w:r>
+        <w:rPr>
+          <w:rFonts w:ascii="Montserrat" w:hAnsi="Montserrat"/>
+          <w:color w:val="000000" w:themeColor="text1"/>
+          <w:sz w:val="20"/>
+          <w:szCs w:val="20"/>
+        </w:rPr>
+        <w:t xml:space="preserve">, </w:t>
       </w:r>
       <w:r>
         <w:rPr>
@@ -1716,8 +1886,6 @@
         </w:rPr>
         <w:t>Terraform, Git</w:t>
       </w:r>
-      <w:bookmarkStart w:id="16" w:name="_GoBack"/>
-      <w:bookmarkEnd w:id="16"/>
     </w:p>
     <w:p>
       <w:pPr>

</xml_diff>

<commit_message>
update current title to reflect hr record
</commit_message>
<xml_diff>
--- a/lucas-cantor-resume.docx
+++ b/lucas-cantor-resume.docx
@@ -106,6 +106,17 @@
         </w:rPr>
         <w:t xml:space="preserve"> Systems Engineer</w:t>
       </w:r>
+      <w:r>
+        <w:rPr>
+          <w:rFonts w:ascii="Montserrat" w:hAnsi="Montserrat"/>
+          <w:color w:val="000000" w:themeColor="text1"/>
+          <w:sz w:val="28"/>
+          <w:szCs w:val="28"/>
+        </w:rPr>
+        <w:t>, IT</w:t>
+      </w:r>
+      <w:bookmarkStart w:id="4" w:name="_GoBack"/>
+      <w:bookmarkEnd w:id="4"/>
     </w:p>
     <w:p>
       <w:pPr>
@@ -161,16 +172,7 @@
           <w:sz w:val="22"/>
           <w:szCs w:val="22"/>
         </w:rPr>
-        <w:t>PRESENT</w:t>
-      </w:r>
-      <w:r>
-        <w:rPr>
-          <w:rFonts w:ascii="Montserrat Light" w:hAnsi="Montserrat Light"/>
-          <w:color w:val="000000" w:themeColor="text1"/>
-          <w:sz w:val="22"/>
-          <w:szCs w:val="22"/>
-        </w:rPr>
-        <w:t xml:space="preserve"> /</w:t>
+        <w:t>PRESENT /</w:t>
       </w:r>
       <w:r>
         <w:rPr>
@@ -395,8 +397,6 @@
         </w:rPr>
         <w:t>globally</w:t>
       </w:r>
-      <w:bookmarkStart w:id="4" w:name="_GoBack"/>
-      <w:bookmarkEnd w:id="4"/>
       <w:r>
         <w:rPr>
           <w:rFonts w:ascii="Montserrat" w:hAnsi="Montserrat"/>
@@ -2152,7 +2152,7 @@
     </w:rPrDefault>
     <w:pPrDefault/>
   </w:docDefaults>
-  <w:latentStyles w:defLockedState="0" w:defUIPriority="99" w:defSemiHidden="0" w:defUnhideWhenUsed="0" w:defQFormat="0" w:count="375">
+  <w:latentStyles w:defLockedState="0" w:defUIPriority="99" w:defSemiHidden="0" w:defUnhideWhenUsed="0" w:defQFormat="0" w:count="376">
     <w:lsdException w:name="Normal" w:uiPriority="0" w:qFormat="1"/>
     <w:lsdException w:name="heading 1" w:uiPriority="9" w:qFormat="1"/>
     <w:lsdException w:name="heading 2" w:semiHidden="1" w:uiPriority="9" w:unhideWhenUsed="1" w:qFormat="1"/>
@@ -2258,7 +2258,6 @@
     <w:lsdException w:name="HTML Sample" w:semiHidden="1" w:unhideWhenUsed="1"/>
     <w:lsdException w:name="HTML Typewriter" w:semiHidden="1" w:unhideWhenUsed="1"/>
     <w:lsdException w:name="HTML Variable" w:semiHidden="1" w:unhideWhenUsed="1"/>
-    <w:lsdException w:name="Normal Table" w:semiHidden="1" w:unhideWhenUsed="1"/>
     <w:lsdException w:name="annotation subject" w:semiHidden="1" w:unhideWhenUsed="1"/>
     <w:lsdException w:name="No List" w:semiHidden="1" w:unhideWhenUsed="1"/>
     <w:lsdException w:name="Outline List 1" w:semiHidden="1" w:unhideWhenUsed="1"/>
@@ -2305,10 +2304,8 @@
     <w:lsdException w:name="Table Subtle 2" w:semiHidden="1" w:unhideWhenUsed="1"/>
     <w:lsdException w:name="Table Web 1" w:semiHidden="1" w:unhideWhenUsed="1"/>
     <w:lsdException w:name="Table Web 2" w:semiHidden="1" w:unhideWhenUsed="1"/>
-    <w:lsdException w:name="Table Web 3" w:semiHidden="1" w:unhideWhenUsed="1"/>
     <w:lsdException w:name="Balloon Text" w:semiHidden="1" w:unhideWhenUsed="1"/>
     <w:lsdException w:name="Table Grid" w:uiPriority="39"/>
-    <w:lsdException w:name="Table Theme" w:semiHidden="1" w:unhideWhenUsed="1"/>
     <w:lsdException w:name="Placeholder Text" w:semiHidden="1"/>
     <w:lsdException w:name="No Spacing" w:uiPriority="1" w:qFormat="1"/>
     <w:lsdException w:name="Light Shading" w:uiPriority="60"/>
@@ -2528,6 +2525,7 @@
     <w:lsdException w:name="Smart Hyperlink" w:semiHidden="1" w:unhideWhenUsed="1"/>
     <w:lsdException w:name="Hashtag" w:semiHidden="1" w:unhideWhenUsed="1"/>
     <w:lsdException w:name="Unresolved Mention" w:semiHidden="1" w:unhideWhenUsed="1"/>
+    <w:lsdException w:name="Smart Link" w:semiHidden="1" w:unhideWhenUsed="1"/>
   </w:latentStyles>
   <w:style w:type="paragraph" w:default="1" w:styleId="Normal">
     <w:name w:val="Normal"/>

</xml_diff>

<commit_message>
use updated title from HRIS
</commit_message>
<xml_diff>
--- a/lucas-cantor-resume.docx
+++ b/lucas-cantor-resume.docx
@@ -158,14 +158,7 @@
           <w:rFonts w:asciiTheme="majorHAnsi" w:hAnsiTheme="majorHAnsi" w:cstheme="majorHAnsi"/>
           <w:color w:val="000000" w:themeColor="text1"/>
         </w:rPr>
-        <w:t xml:space="preserve"> engineer with twelve years of experience. </w:t>
-      </w:r>
-      <w:r>
-        <w:rPr>
-          <w:rFonts w:asciiTheme="majorHAnsi" w:hAnsiTheme="majorHAnsi" w:cstheme="majorHAnsi"/>
-          <w:color w:val="000000" w:themeColor="text1"/>
-        </w:rPr>
-        <w:t xml:space="preserve">My work focuses on providing highly available, inter-operable, and secure </w:t>
+        <w:t xml:space="preserve"> engineer with twelve years of experience. My work focuses on providing highly available, inter-operable, and secure </w:t>
       </w:r>
       <w:r>
         <w:rPr>
@@ -275,14 +268,14 @@
           <w:rFonts w:ascii="Montserrat" w:hAnsi="Montserrat"/>
           <w:color w:val="000000" w:themeColor="text1"/>
         </w:rPr>
-        <w:t xml:space="preserve">/ Senior Staff Information </w:t>
-      </w:r>
-      <w:r>
-        <w:rPr>
-          <w:rFonts w:ascii="Montserrat" w:hAnsi="Montserrat"/>
-          <w:color w:val="000000" w:themeColor="text1"/>
-        </w:rPr>
-        <w:t>Security</w:t>
+        <w:t xml:space="preserve">/ Senior </w:t>
+      </w:r>
+      <w:r>
+        <w:rPr>
+          <w:rFonts w:ascii="Montserrat" w:hAnsi="Montserrat"/>
+          <w:color w:val="000000" w:themeColor="text1"/>
+        </w:rPr>
+        <w:t>Systems</w:t>
       </w:r>
       <w:r>
         <w:rPr>
@@ -291,6 +284,8 @@
         </w:rPr>
         <w:t xml:space="preserve"> Engineer</w:t>
       </w:r>
+      <w:bookmarkStart w:id="8" w:name="_GoBack"/>
+      <w:bookmarkEnd w:id="8"/>
     </w:p>
     <w:p>
       <w:pPr>
@@ -301,8 +296,8 @@
           <w:color w:val="000000" w:themeColor="text1"/>
         </w:rPr>
       </w:pPr>
-      <w:bookmarkStart w:id="8" w:name="OLE_LINK17"/>
-      <w:bookmarkStart w:id="9" w:name="OLE_LINK18"/>
+      <w:bookmarkStart w:id="9" w:name="OLE_LINK17"/>
+      <w:bookmarkStart w:id="10" w:name="OLE_LINK18"/>
       <w:r>
         <w:rPr>
           <w:rFonts w:ascii="Montserrat" w:hAnsi="Montserrat"/>
@@ -331,8 +326,8 @@
         </w:rPr>
         <w:t xml:space="preserve"> </w:t>
       </w:r>
-      <w:bookmarkEnd w:id="8"/>
       <w:bookmarkEnd w:id="9"/>
+      <w:bookmarkEnd w:id="10"/>
       <w:r>
         <w:rPr>
           <w:rFonts w:ascii="Montserrat" w:hAnsi="Montserrat"/>
@@ -448,8 +443,8 @@
           <w:color w:val="000000" w:themeColor="text1"/>
         </w:rPr>
       </w:pPr>
-      <w:bookmarkStart w:id="10" w:name="OLE_LINK11"/>
-      <w:bookmarkStart w:id="11" w:name="OLE_LINK12"/>
+      <w:bookmarkStart w:id="11" w:name="OLE_LINK11"/>
+      <w:bookmarkStart w:id="12" w:name="OLE_LINK12"/>
       <w:r>
         <w:rPr>
           <w:rFonts w:ascii="Montserrat" w:hAnsi="Montserrat"/>
@@ -504,8 +499,8 @@
         </w:rPr>
         <w:t>San Francisco, CA</w:t>
       </w:r>
-      <w:bookmarkStart w:id="12" w:name="OLE_LINK19"/>
-      <w:bookmarkStart w:id="13" w:name="OLE_LINK20"/>
+      <w:bookmarkStart w:id="13" w:name="OLE_LINK19"/>
+      <w:bookmarkStart w:id="14" w:name="OLE_LINK20"/>
       <w:r>
         <w:rPr>
           <w:rFonts w:ascii="Montserrat" w:hAnsi="Montserrat"/>
@@ -527,46 +522,18 @@
         </w:rPr>
         <w:t xml:space="preserve"> </w:t>
       </w:r>
-      <w:bookmarkEnd w:id="12"/>
       <w:bookmarkEnd w:id="13"/>
-      <w:r>
-        <w:rPr>
-          <w:rFonts w:ascii="Montserrat" w:hAnsi="Montserrat"/>
-          <w:color w:val="000000" w:themeColor="text1"/>
-        </w:rPr>
-        <w:t>SEP</w:t>
-      </w:r>
-      <w:r>
-        <w:rPr>
-          <w:rFonts w:ascii="Montserrat" w:hAnsi="Montserrat"/>
-          <w:color w:val="000000" w:themeColor="text1"/>
-        </w:rPr>
-        <w:t xml:space="preserve"> 201</w:t>
-      </w:r>
-      <w:r>
-        <w:rPr>
-          <w:rFonts w:ascii="Montserrat" w:hAnsi="Montserrat"/>
-          <w:color w:val="000000" w:themeColor="text1"/>
-        </w:rPr>
-        <w:t>6</w:t>
-      </w:r>
-      <w:r>
-        <w:rPr>
-          <w:rFonts w:ascii="Montserrat" w:hAnsi="Montserrat"/>
-          <w:color w:val="000000" w:themeColor="text1"/>
-        </w:rPr>
-        <w:t xml:space="preserve"> – </w:t>
-      </w:r>
-      <w:r>
-        <w:rPr>
-          <w:rFonts w:ascii="Montserrat" w:hAnsi="Montserrat"/>
-          <w:color w:val="000000" w:themeColor="text1"/>
-        </w:rPr>
-        <w:t>OCT 2019</w:t>
-      </w:r>
-    </w:p>
-    <w:bookmarkEnd w:id="10"/>
+      <w:bookmarkEnd w:id="14"/>
+      <w:r>
+        <w:rPr>
+          <w:rFonts w:ascii="Montserrat" w:hAnsi="Montserrat"/>
+          <w:color w:val="000000" w:themeColor="text1"/>
+        </w:rPr>
+        <w:t>SEP 2016 – OCT 2019</w:t>
+      </w:r>
+    </w:p>
     <w:bookmarkEnd w:id="11"/>
+    <w:bookmarkEnd w:id="12"/>
     <w:p>
       <w:pPr>
         <w:spacing w:after="100"/>
@@ -777,8 +744,8 @@
           <w:color w:val="000000" w:themeColor="text1"/>
         </w:rPr>
       </w:pPr>
-      <w:bookmarkStart w:id="14" w:name="OLE_LINK13"/>
-      <w:bookmarkStart w:id="15" w:name="OLE_LINK14"/>
+      <w:bookmarkStart w:id="15" w:name="OLE_LINK13"/>
+      <w:bookmarkStart w:id="16" w:name="OLE_LINK14"/>
       <w:r>
         <w:rPr>
           <w:rFonts w:ascii="Montserrat" w:hAnsi="Montserrat"/>
@@ -807,14 +774,7 @@
           <w:rFonts w:ascii="Montserrat" w:hAnsi="Montserrat"/>
           <w:color w:val="000000" w:themeColor="text1"/>
         </w:rPr>
-        <w:t xml:space="preserve"> IS&amp;T Administrato</w:t>
-      </w:r>
-      <w:r>
-        <w:rPr>
-          <w:rFonts w:ascii="Montserrat" w:hAnsi="Montserrat"/>
-          <w:color w:val="000000" w:themeColor="text1"/>
-        </w:rPr>
-        <w:t>r</w:t>
+        <w:t xml:space="preserve"> IS&amp;T Administrator</w:t>
       </w:r>
     </w:p>
     <w:p>
@@ -833,8 +793,8 @@
         </w:rPr>
         <w:t>Oakland, CA</w:t>
       </w:r>
-      <w:bookmarkStart w:id="16" w:name="OLE_LINK21"/>
-      <w:bookmarkStart w:id="17" w:name="OLE_LINK22"/>
+      <w:bookmarkStart w:id="17" w:name="OLE_LINK21"/>
+      <w:bookmarkStart w:id="18" w:name="OLE_LINK22"/>
       <w:r>
         <w:rPr>
           <w:rFonts w:ascii="Montserrat" w:hAnsi="Montserrat"/>
@@ -856,71 +816,29 @@
         </w:rPr>
         <w:t xml:space="preserve"> </w:t>
       </w:r>
+      <w:bookmarkEnd w:id="17"/>
+      <w:bookmarkEnd w:id="18"/>
+      <w:r>
+        <w:rPr>
+          <w:rFonts w:ascii="Montserrat" w:hAnsi="Montserrat"/>
+          <w:color w:val="000000" w:themeColor="text1"/>
+        </w:rPr>
+        <w:t>APR 2015 – JUN 2016</w:t>
+      </w:r>
+    </w:p>
+    <w:p>
+      <w:pPr>
+        <w:spacing w:after="100"/>
+        <w:ind w:right="126"/>
+        <w:rPr>
+          <w:rFonts w:asciiTheme="majorHAnsi" w:hAnsiTheme="majorHAnsi" w:cstheme="majorHAnsi"/>
+          <w:color w:val="000000" w:themeColor="text1"/>
+        </w:rPr>
+      </w:pPr>
+      <w:bookmarkStart w:id="19" w:name="OLE_LINK27"/>
+      <w:bookmarkStart w:id="20" w:name="OLE_LINK28"/>
+      <w:bookmarkEnd w:id="15"/>
       <w:bookmarkEnd w:id="16"/>
-      <w:bookmarkEnd w:id="17"/>
-      <w:r>
-        <w:rPr>
-          <w:rFonts w:ascii="Montserrat" w:hAnsi="Montserrat"/>
-          <w:color w:val="000000" w:themeColor="text1"/>
-        </w:rPr>
-        <w:t>APR</w:t>
-      </w:r>
-      <w:r>
-        <w:rPr>
-          <w:rFonts w:ascii="Montserrat" w:hAnsi="Montserrat"/>
-          <w:color w:val="000000" w:themeColor="text1"/>
-        </w:rPr>
-        <w:t xml:space="preserve"> 201</w:t>
-      </w:r>
-      <w:r>
-        <w:rPr>
-          <w:rFonts w:ascii="Montserrat" w:hAnsi="Montserrat"/>
-          <w:color w:val="000000" w:themeColor="text1"/>
-        </w:rPr>
-        <w:t>5</w:t>
-      </w:r>
-      <w:r>
-        <w:rPr>
-          <w:rFonts w:ascii="Montserrat" w:hAnsi="Montserrat"/>
-          <w:color w:val="000000" w:themeColor="text1"/>
-        </w:rPr>
-        <w:t xml:space="preserve"> – </w:t>
-      </w:r>
-      <w:r>
-        <w:rPr>
-          <w:rFonts w:ascii="Montserrat" w:hAnsi="Montserrat"/>
-          <w:color w:val="000000" w:themeColor="text1"/>
-        </w:rPr>
-        <w:t>JUN</w:t>
-      </w:r>
-      <w:r>
-        <w:rPr>
-          <w:rFonts w:ascii="Montserrat" w:hAnsi="Montserrat"/>
-          <w:color w:val="000000" w:themeColor="text1"/>
-        </w:rPr>
-        <w:t xml:space="preserve"> 201</w:t>
-      </w:r>
-      <w:r>
-        <w:rPr>
-          <w:rFonts w:ascii="Montserrat" w:hAnsi="Montserrat"/>
-          <w:color w:val="000000" w:themeColor="text1"/>
-        </w:rPr>
-        <w:t>6</w:t>
-      </w:r>
-    </w:p>
-    <w:p>
-      <w:pPr>
-        <w:spacing w:after="100"/>
-        <w:ind w:right="126"/>
-        <w:rPr>
-          <w:rFonts w:asciiTheme="majorHAnsi" w:hAnsiTheme="majorHAnsi" w:cstheme="majorHAnsi"/>
-          <w:color w:val="000000" w:themeColor="text1"/>
-        </w:rPr>
-      </w:pPr>
-      <w:bookmarkStart w:id="18" w:name="OLE_LINK27"/>
-      <w:bookmarkStart w:id="19" w:name="OLE_LINK28"/>
-      <w:bookmarkEnd w:id="14"/>
-      <w:bookmarkEnd w:id="15"/>
       <w:r>
         <w:rPr>
           <w:rFonts w:asciiTheme="majorHAnsi" w:hAnsiTheme="majorHAnsi" w:cstheme="majorHAnsi"/>
@@ -998,11 +916,9 @@
         </w:rPr>
         <w:t xml:space="preserve"> acquisition.</w:t>
       </w:r>
-      <w:bookmarkStart w:id="20" w:name="_GoBack"/>
-      <w:bookmarkEnd w:id="20"/>
-    </w:p>
-    <w:bookmarkEnd w:id="18"/>
+    </w:p>
     <w:bookmarkEnd w:id="19"/>
+    <w:bookmarkEnd w:id="20"/>
     <w:p>
       <w:pPr>
         <w:spacing w:after="100"/>
@@ -1063,21 +979,7 @@
           <w:rFonts w:ascii="Montserrat" w:hAnsi="Montserrat"/>
           <w:color w:val="000000" w:themeColor="text1"/>
         </w:rPr>
-        <w:t xml:space="preserve"> Systems </w:t>
-      </w:r>
-      <w:r>
-        <w:rPr>
-          <w:rFonts w:ascii="Montserrat" w:hAnsi="Montserrat"/>
-          <w:color w:val="000000" w:themeColor="text1"/>
-        </w:rPr>
-        <w:t xml:space="preserve">Support </w:t>
-      </w:r>
-      <w:r>
-        <w:rPr>
-          <w:rFonts w:ascii="Montserrat" w:hAnsi="Montserrat"/>
-          <w:color w:val="000000" w:themeColor="text1"/>
-        </w:rPr>
-        <w:t>Engineer</w:t>
+        <w:t xml:space="preserve"> Systems Support Engineer</w:t>
       </w:r>
     </w:p>
     <w:p>
@@ -1892,35 +1794,7 @@
           <w:rFonts w:ascii="Montserrat" w:hAnsi="Montserrat"/>
           <w:color w:val="000000" w:themeColor="text1"/>
         </w:rPr>
-        <w:t xml:space="preserve"> </w:t>
-      </w:r>
-      <w:r>
-        <w:rPr>
-          <w:rFonts w:ascii="Montserrat" w:hAnsi="Montserrat"/>
-          <w:color w:val="000000" w:themeColor="text1"/>
-        </w:rPr>
-        <w:t xml:space="preserve">AUG </w:t>
-      </w:r>
-      <w:r>
-        <w:rPr>
-          <w:rFonts w:ascii="Montserrat" w:hAnsi="Montserrat"/>
-          <w:color w:val="000000" w:themeColor="text1"/>
-        </w:rPr>
-        <w:t>20</w:t>
-      </w:r>
-      <w:r>
-        <w:rPr>
-          <w:rFonts w:ascii="Montserrat" w:hAnsi="Montserrat"/>
-          <w:color w:val="000000" w:themeColor="text1"/>
-        </w:rPr>
-        <w:t>08</w:t>
-      </w:r>
-      <w:r>
-        <w:rPr>
-          <w:rFonts w:ascii="Montserrat" w:hAnsi="Montserrat"/>
-          <w:color w:val="000000" w:themeColor="text1"/>
-        </w:rPr>
-        <w:t xml:space="preserve"> – </w:t>
+        <w:t xml:space="preserve"> AUG 2008 – </w:t>
       </w:r>
       <w:r>
         <w:rPr>

</xml_diff>

<commit_message>
update for return to intercom
</commit_message>
<xml_diff>
--- a/lucas-cantor-resume.docx
+++ b/lucas-cantor-resume.docx
@@ -1,12 +1,12 @@
 
 <file path=word/document.xml><?xml version="1.0" encoding="utf-8"?>
-<w:document xmlns:wpc="http://schemas.microsoft.com/office/word/2010/wordprocessingCanvas" xmlns:cx="http://schemas.microsoft.com/office/drawing/2014/chartex" xmlns:cx1="http://schemas.microsoft.com/office/drawing/2015/9/8/chartex" xmlns:cx2="http://schemas.microsoft.com/office/drawing/2015/10/21/chartex" xmlns:cx3="http://schemas.microsoft.com/office/drawing/2016/5/9/chartex" xmlns:cx4="http://schemas.microsoft.com/office/drawing/2016/5/10/chartex" xmlns:cx5="http://schemas.microsoft.com/office/drawing/2016/5/11/chartex" xmlns:cx6="http://schemas.microsoft.com/office/drawing/2016/5/12/chartex" xmlns:cx7="http://schemas.microsoft.com/office/drawing/2016/5/13/chartex" xmlns:cx8="http://schemas.microsoft.com/office/drawing/2016/5/14/chartex" xmlns:mc="http://schemas.openxmlformats.org/markup-compatibility/2006" xmlns:aink="http://schemas.microsoft.com/office/drawing/2016/ink" xmlns:am3d="http://schemas.microsoft.com/office/drawing/2017/model3d" xmlns:o="urn:schemas-microsoft-com:office:office" xmlns:r="http://schemas.openxmlformats.org/officeDocument/2006/relationships" xmlns:m="http://schemas.openxmlformats.org/officeDocument/2006/math" xmlns:v="urn:schemas-microsoft-com:vml" xmlns:wp14="http://schemas.microsoft.com/office/word/2010/wordprocessingDrawing" xmlns:wp="http://schemas.openxmlformats.org/drawingml/2006/wordprocessingDrawing" xmlns:w10="urn:schemas-microsoft-com:office:word" xmlns:w="http://schemas.openxmlformats.org/wordprocessingml/2006/main" xmlns:w14="http://schemas.microsoft.com/office/word/2010/wordml" xmlns:w15="http://schemas.microsoft.com/office/word/2012/wordml" xmlns:w16cex="http://schemas.microsoft.com/office/word/2018/wordml/cex" xmlns:w16cid="http://schemas.microsoft.com/office/word/2016/wordml/cid" xmlns:w16="http://schemas.microsoft.com/office/word/2018/wordml" xmlns:w16se="http://schemas.microsoft.com/office/word/2015/wordml/symex" xmlns:wpg="http://schemas.microsoft.com/office/word/2010/wordprocessingGroup" xmlns:wpi="http://schemas.microsoft.com/office/word/2010/wordprocessingInk" xmlns:wne="http://schemas.microsoft.com/office/word/2006/wordml" xmlns:wps="http://schemas.microsoft.com/office/word/2010/wordprocessingShape" mc:Ignorable="w14 w15 w16se w16cid w16 w16cex wp14">
+<w:document xmlns:wpc="http://schemas.microsoft.com/office/word/2010/wordprocessingCanvas" xmlns:cx="http://schemas.microsoft.com/office/drawing/2014/chartex" xmlns:cx1="http://schemas.microsoft.com/office/drawing/2015/9/8/chartex" xmlns:cx2="http://schemas.microsoft.com/office/drawing/2015/10/21/chartex" xmlns:cx3="http://schemas.microsoft.com/office/drawing/2016/5/9/chartex" xmlns:cx4="http://schemas.microsoft.com/office/drawing/2016/5/10/chartex" xmlns:cx5="http://schemas.microsoft.com/office/drawing/2016/5/11/chartex" xmlns:cx6="http://schemas.microsoft.com/office/drawing/2016/5/12/chartex" xmlns:cx7="http://schemas.microsoft.com/office/drawing/2016/5/13/chartex" xmlns:cx8="http://schemas.microsoft.com/office/drawing/2016/5/14/chartex" xmlns:mc="http://schemas.openxmlformats.org/markup-compatibility/2006" xmlns:aink="http://schemas.microsoft.com/office/drawing/2016/ink" xmlns:am3d="http://schemas.microsoft.com/office/drawing/2017/model3d" xmlns:o="urn:schemas-microsoft-com:office:office" xmlns:r="http://schemas.openxmlformats.org/officeDocument/2006/relationships" xmlns:m="http://schemas.openxmlformats.org/officeDocument/2006/math" xmlns:v="urn:schemas-microsoft-com:vml" xmlns:wp14="http://schemas.microsoft.com/office/word/2010/wordprocessingDrawing" xmlns:wp="http://schemas.openxmlformats.org/drawingml/2006/wordprocessingDrawing" xmlns:w10="urn:schemas-microsoft-com:office:word" xmlns:w="http://schemas.openxmlformats.org/wordprocessingml/2006/main" xmlns:w14="http://schemas.microsoft.com/office/word/2010/wordml" xmlns:w15="http://schemas.microsoft.com/office/word/2012/wordml" xmlns:w16cex="http://schemas.microsoft.com/office/word/2018/wordml/cex" xmlns:w16cid="http://schemas.microsoft.com/office/word/2016/wordml/cid" xmlns:w16="http://schemas.microsoft.com/office/word/2018/wordml" xmlns:w16sdtdh="http://schemas.microsoft.com/office/word/2020/wordml/sdtdatahash" xmlns:w16se="http://schemas.microsoft.com/office/word/2015/wordml/symex" xmlns:wpg="http://schemas.microsoft.com/office/word/2010/wordprocessingGroup" xmlns:wpi="http://schemas.microsoft.com/office/word/2010/wordprocessingInk" xmlns:wne="http://schemas.microsoft.com/office/word/2006/wordml" xmlns:wps="http://schemas.microsoft.com/office/word/2010/wordprocessingShape" mc:Ignorable="w14 w15 w16se w16cid w16 w16cex w16sdtdh wp14">
   <w:body>
     <w:p>
       <w:pPr>
         <w:jc w:val="center"/>
         <w:rPr>
-          <w:rFonts w:ascii="Montserrat" w:hAnsi="Montserrat"/>
+          <w:rFonts w:cstheme="minorHAnsi"/>
           <w:b/>
           <w:color w:val="4A86E8"/>
           <w:sz w:val="96"/>
@@ -15,7 +15,7 @@
       </w:pPr>
       <w:r>
         <w:rPr>
-          <w:rFonts w:ascii="Montserrat" w:hAnsi="Montserrat"/>
+          <w:rFonts w:cstheme="minorHAnsi"/>
           <w:b/>
           <w:color w:val="4A86E8"/>
           <w:sz w:val="96"/>
@@ -28,7 +28,7 @@
       <w:pPr>
         <w:jc w:val="center"/>
         <w:rPr>
-          <w:rFonts w:ascii="Montserrat" w:hAnsi="Montserrat"/>
+          <w:rFonts w:cstheme="minorHAnsi"/>
           <w:bCs/>
           <w:color w:val="4A86E8"/>
           <w:sz w:val="32"/>
@@ -37,7 +37,7 @@
       </w:pPr>
       <w:r>
         <w:rPr>
-          <w:rFonts w:ascii="Montserrat" w:hAnsi="Montserrat"/>
+          <w:rFonts w:cstheme="minorHAnsi"/>
           <w:bCs/>
           <w:color w:val="000000" w:themeColor="text1"/>
           <w:sz w:val="32"/>
@@ -47,7 +47,7 @@
       </w:r>
       <w:r>
         <w:rPr>
-          <w:rFonts w:ascii="Montserrat" w:hAnsi="Montserrat"/>
+          <w:rFonts w:cstheme="minorHAnsi"/>
           <w:bCs/>
           <w:color w:val="000000" w:themeColor="text1"/>
           <w:sz w:val="32"/>
@@ -59,7 +59,7 @@
       <w:bookmarkStart w:id="1" w:name="OLE_LINK16"/>
       <w:r>
         <w:rPr>
-          <w:rFonts w:ascii="Montserrat" w:hAnsi="Montserrat"/>
+          <w:rFonts w:cstheme="minorHAnsi"/>
           <w:bCs/>
           <w:color w:val="000000" w:themeColor="text1"/>
           <w:sz w:val="32"/>
@@ -71,7 +71,7 @@
       <w:bookmarkEnd w:id="1"/>
       <w:r>
         <w:rPr>
-          <w:rFonts w:ascii="Montserrat" w:hAnsi="Montserrat"/>
+          <w:rFonts w:cstheme="minorHAnsi"/>
           <w:bCs/>
           <w:color w:val="000000" w:themeColor="text1"/>
           <w:sz w:val="32"/>
@@ -96,7 +96,7 @@
         <w:spacing w:after="100"/>
         <w:ind w:right="360"/>
         <w:rPr>
-          <w:rFonts w:ascii="Montserrat" w:hAnsi="Montserrat"/>
+          <w:rFonts w:cstheme="minorHAnsi"/>
           <w:b/>
           <w:color w:val="4A86E8"/>
           <w:sz w:val="28"/>
@@ -107,7 +107,7 @@
       <w:bookmarkStart w:id="3" w:name="OLE_LINK2"/>
       <w:r>
         <w:rPr>
-          <w:rFonts w:ascii="Montserrat" w:hAnsi="Montserrat"/>
+          <w:rFonts w:cstheme="minorHAnsi"/>
           <w:b/>
           <w:color w:val="4A86E8"/>
           <w:sz w:val="28"/>
@@ -158,7 +158,21 @@
           <w:rFonts w:asciiTheme="majorHAnsi" w:hAnsiTheme="majorHAnsi" w:cstheme="majorHAnsi"/>
           <w:color w:val="000000" w:themeColor="text1"/>
         </w:rPr>
-        <w:t xml:space="preserve"> engineer with twelve years of experience. My work focuses on providing highly available, inter-operable, and secure </w:t>
+        <w:t xml:space="preserve"> engineer with </w:t>
+      </w:r>
+      <w:r>
+        <w:rPr>
+          <w:rFonts w:asciiTheme="majorHAnsi" w:hAnsiTheme="majorHAnsi" w:cstheme="majorHAnsi"/>
+          <w:color w:val="000000" w:themeColor="text1"/>
+        </w:rPr>
+        <w:t>thirteen</w:t>
+      </w:r>
+      <w:r>
+        <w:rPr>
+          <w:rFonts w:asciiTheme="majorHAnsi" w:hAnsiTheme="majorHAnsi" w:cstheme="majorHAnsi"/>
+          <w:color w:val="000000" w:themeColor="text1"/>
+        </w:rPr>
+        <w:t xml:space="preserve"> years of experience. My work focuses on providing highly available, inter-operable, and secure </w:t>
       </w:r>
       <w:r>
         <w:rPr>
@@ -215,7 +229,7 @@
         <w:spacing w:after="100"/>
         <w:ind w:right="126"/>
         <w:rPr>
-          <w:rFonts w:ascii="Montserrat" w:hAnsi="Montserrat"/>
+          <w:rFonts w:cstheme="minorHAnsi"/>
           <w:b/>
           <w:color w:val="4A86E8"/>
           <w:sz w:val="28"/>
@@ -226,7 +240,7 @@
       <w:bookmarkStart w:id="5" w:name="OLE_LINK4"/>
       <w:r>
         <w:rPr>
-          <w:rFonts w:ascii="Montserrat" w:hAnsi="Montserrat"/>
+          <w:rFonts w:cstheme="minorHAnsi"/>
           <w:b/>
           <w:color w:val="4A86E8"/>
           <w:sz w:val="28"/>
@@ -239,50 +253,31 @@
       <w:pPr>
         <w:ind w:right="126"/>
         <w:rPr>
-          <w:rFonts w:ascii="Montserrat" w:hAnsi="Montserrat"/>
+          <w:rFonts w:cstheme="minorHAnsi"/>
           <w:color w:val="000000" w:themeColor="text1"/>
         </w:rPr>
       </w:pPr>
       <w:bookmarkStart w:id="6" w:name="OLE_LINK9"/>
       <w:bookmarkStart w:id="7" w:name="OLE_LINK10"/>
+      <w:bookmarkStart w:id="8" w:name="OLE_LINK11"/>
+      <w:bookmarkStart w:id="9" w:name="OLE_LINK12"/>
       <w:bookmarkEnd w:id="4"/>
       <w:bookmarkEnd w:id="5"/>
       <w:r>
         <w:rPr>
-          <w:rFonts w:ascii="Montserrat" w:hAnsi="Montserrat"/>
+          <w:rFonts w:cstheme="minorHAnsi"/>
           <w:b/>
           <w:bCs/>
           <w:color w:val="000000" w:themeColor="text1"/>
         </w:rPr>
-        <w:t>Grand Rounds</w:t>
-      </w:r>
-      <w:r>
-        <w:rPr>
-          <w:rFonts w:ascii="Montserrat" w:hAnsi="Montserrat"/>
-          <w:color w:val="000000" w:themeColor="text1"/>
-        </w:rPr>
-        <w:t xml:space="preserve"> </w:t>
-      </w:r>
-      <w:r>
-        <w:rPr>
-          <w:rFonts w:ascii="Montserrat" w:hAnsi="Montserrat"/>
-          <w:color w:val="000000" w:themeColor="text1"/>
-        </w:rPr>
-        <w:t xml:space="preserve">/ Senior </w:t>
-      </w:r>
-      <w:r>
-        <w:rPr>
-          <w:rFonts w:ascii="Montserrat" w:hAnsi="Montserrat"/>
-          <w:color w:val="000000" w:themeColor="text1"/>
-        </w:rPr>
-        <w:t>Systems</w:t>
-      </w:r>
-      <w:r>
-        <w:rPr>
-          <w:rFonts w:ascii="Montserrat" w:hAnsi="Montserrat"/>
-          <w:color w:val="000000" w:themeColor="text1"/>
-        </w:rPr>
-        <w:t xml:space="preserve"> Engineer</w:t>
+        <w:t>Intercom</w:t>
+      </w:r>
+      <w:r>
+        <w:rPr>
+          <w:rFonts w:cstheme="minorHAnsi"/>
+          <w:color w:val="000000" w:themeColor="text1"/>
+        </w:rPr>
+        <w:t xml:space="preserve"> / Senior Systems Engineer</w:t>
       </w:r>
     </w:p>
     <w:p>
@@ -290,48 +285,257 @@
         <w:spacing w:after="100"/>
         <w:ind w:right="126"/>
         <w:rPr>
-          <w:rFonts w:ascii="Montserrat" w:hAnsi="Montserrat"/>
-          <w:color w:val="000000" w:themeColor="text1"/>
-        </w:rPr>
-      </w:pPr>
-      <w:bookmarkStart w:id="8" w:name="OLE_LINK17"/>
-      <w:bookmarkStart w:id="9" w:name="OLE_LINK18"/>
-      <w:r>
-        <w:rPr>
-          <w:rFonts w:ascii="Montserrat" w:hAnsi="Montserrat"/>
-          <w:color w:val="000000" w:themeColor="text1"/>
-        </w:rPr>
-        <w:t>San Francisco, CA</w:t>
-      </w:r>
-      <w:r>
-        <w:rPr>
-          <w:rFonts w:ascii="Montserrat" w:hAnsi="Montserrat"/>
-          <w:color w:val="000000" w:themeColor="text1"/>
-        </w:rPr>
-        <w:t xml:space="preserve"> </w:t>
-      </w:r>
-      <w:r>
-        <w:rPr>
-          <w:rFonts w:ascii="Montserrat" w:hAnsi="Montserrat"/>
-          <w:color w:val="000000" w:themeColor="text1"/>
-        </w:rPr>
-        <w:t>·</w:t>
-      </w:r>
-      <w:r>
-        <w:rPr>
-          <w:rFonts w:ascii="Montserrat" w:hAnsi="Montserrat"/>
-          <w:color w:val="000000" w:themeColor="text1"/>
-        </w:rPr>
-        <w:t xml:space="preserve"> </w:t>
+          <w:rFonts w:cstheme="minorHAnsi"/>
+          <w:color w:val="000000" w:themeColor="text1"/>
+        </w:rPr>
+      </w:pPr>
+      <w:bookmarkStart w:id="10" w:name="OLE_LINK7"/>
+      <w:bookmarkStart w:id="11" w:name="OLE_LINK8"/>
+      <w:r>
+        <w:rPr>
+          <w:rFonts w:cstheme="minorHAnsi"/>
+          <w:color w:val="000000" w:themeColor="text1"/>
+        </w:rPr>
+        <w:t xml:space="preserve">SEP 2016 </w:t>
+      </w:r>
+      <w:bookmarkStart w:id="12" w:name="OLE_LINK5"/>
+      <w:bookmarkStart w:id="13" w:name="OLE_LINK6"/>
+      <w:r>
+        <w:rPr>
+          <w:rFonts w:cstheme="minorHAnsi"/>
+          <w:color w:val="000000" w:themeColor="text1"/>
+        </w:rPr>
+        <w:t>–</w:t>
+      </w:r>
+      <w:bookmarkEnd w:id="12"/>
+      <w:bookmarkEnd w:id="13"/>
+      <w:r>
+        <w:rPr>
+          <w:rFonts w:cstheme="minorHAnsi"/>
+          <w:color w:val="000000" w:themeColor="text1"/>
+        </w:rPr>
+        <w:t xml:space="preserve"> OCT 2019</w:t>
+      </w:r>
+      <w:bookmarkEnd w:id="10"/>
+      <w:bookmarkEnd w:id="11"/>
+      <w:r>
+        <w:rPr>
+          <w:rFonts w:cstheme="minorHAnsi"/>
+          <w:color w:val="000000" w:themeColor="text1"/>
+        </w:rPr>
+        <w:t xml:space="preserve">, </w:t>
       </w:r>
       <w:bookmarkEnd w:id="8"/>
       <w:bookmarkEnd w:id="9"/>
       <w:r>
         <w:rPr>
-          <w:rFonts w:ascii="Montserrat" w:hAnsi="Montserrat"/>
-          <w:color w:val="000000" w:themeColor="text1"/>
-        </w:rPr>
-        <w:t>OCT 2019 – PRESENT</w:t>
+          <w:rFonts w:cstheme="minorHAnsi"/>
+          <w:color w:val="000000" w:themeColor="text1"/>
+        </w:rPr>
+        <w:t>OCT</w:t>
+      </w:r>
+      <w:r>
+        <w:rPr>
+          <w:rFonts w:cstheme="minorHAnsi"/>
+          <w:color w:val="000000" w:themeColor="text1"/>
+        </w:rPr>
+        <w:t xml:space="preserve"> 20</w:t>
+      </w:r>
+      <w:r>
+        <w:rPr>
+          <w:rFonts w:cstheme="minorHAnsi"/>
+          <w:color w:val="000000" w:themeColor="text1"/>
+        </w:rPr>
+        <w:t>21</w:t>
+      </w:r>
+      <w:r>
+        <w:rPr>
+          <w:rFonts w:cstheme="minorHAnsi"/>
+          <w:color w:val="000000" w:themeColor="text1"/>
+        </w:rPr>
+        <w:t xml:space="preserve"> – </w:t>
+      </w:r>
+      <w:r>
+        <w:rPr>
+          <w:rFonts w:cstheme="minorHAnsi"/>
+          <w:color w:val="000000" w:themeColor="text1"/>
+        </w:rPr>
+        <w:t>PRESENT</w:t>
+      </w:r>
+    </w:p>
+    <w:p>
+      <w:pPr>
+        <w:spacing w:after="100"/>
+        <w:ind w:right="126"/>
+        <w:rPr>
+          <w:rFonts w:asciiTheme="majorHAnsi" w:hAnsiTheme="majorHAnsi" w:cstheme="majorHAnsi"/>
+          <w:color w:val="000000" w:themeColor="text1"/>
+        </w:rPr>
+      </w:pPr>
+      <w:r>
+        <w:rPr>
+          <w:rFonts w:asciiTheme="majorHAnsi" w:hAnsiTheme="majorHAnsi" w:cstheme="majorHAnsi"/>
+          <w:color w:val="000000" w:themeColor="text1"/>
+        </w:rPr>
+        <w:t>At Intercom, I</w:t>
+      </w:r>
+      <w:r>
+        <w:rPr>
+          <w:rFonts w:asciiTheme="majorHAnsi" w:hAnsiTheme="majorHAnsi" w:cstheme="majorHAnsi"/>
+          <w:color w:val="000000" w:themeColor="text1"/>
+        </w:rPr>
+        <w:t>’m</w:t>
+      </w:r>
+      <w:r>
+        <w:rPr>
+          <w:rFonts w:asciiTheme="majorHAnsi" w:hAnsiTheme="majorHAnsi" w:cstheme="majorHAnsi"/>
+          <w:color w:val="000000" w:themeColor="text1"/>
+        </w:rPr>
+        <w:t xml:space="preserve"> the technical lead on the team responsible for </w:t>
+      </w:r>
+      <w:r>
+        <w:rPr>
+          <w:rFonts w:asciiTheme="majorHAnsi" w:hAnsiTheme="majorHAnsi" w:cstheme="majorHAnsi"/>
+          <w:color w:val="000000" w:themeColor="text1"/>
+        </w:rPr>
+        <w:t xml:space="preserve">the foundational IT infrastructure on which all corporate systems </w:t>
+      </w:r>
+      <w:r>
+        <w:rPr>
+          <w:rFonts w:asciiTheme="majorHAnsi" w:hAnsiTheme="majorHAnsi" w:cstheme="majorHAnsi"/>
+          <w:color w:val="000000" w:themeColor="text1"/>
+        </w:rPr>
+        <w:t>are</w:t>
+      </w:r>
+      <w:r>
+        <w:rPr>
+          <w:rFonts w:asciiTheme="majorHAnsi" w:hAnsiTheme="majorHAnsi" w:cstheme="majorHAnsi"/>
+          <w:color w:val="000000" w:themeColor="text1"/>
+        </w:rPr>
+        <w:t xml:space="preserve"> built. I</w:t>
+      </w:r>
+      <w:r>
+        <w:rPr>
+          <w:rFonts w:asciiTheme="majorHAnsi" w:hAnsiTheme="majorHAnsi" w:cstheme="majorHAnsi"/>
+          <w:color w:val="000000" w:themeColor="text1"/>
+        </w:rPr>
+        <w:t xml:space="preserve">’ve </w:t>
+      </w:r>
+      <w:r>
+        <w:rPr>
+          <w:rFonts w:asciiTheme="majorHAnsi" w:hAnsiTheme="majorHAnsi" w:cstheme="majorHAnsi"/>
+          <w:color w:val="000000" w:themeColor="text1"/>
+        </w:rPr>
+        <w:t>gr</w:t>
+      </w:r>
+      <w:r>
+        <w:rPr>
+          <w:rFonts w:asciiTheme="majorHAnsi" w:hAnsiTheme="majorHAnsi" w:cstheme="majorHAnsi"/>
+          <w:color w:val="000000" w:themeColor="text1"/>
+        </w:rPr>
+        <w:t>own</w:t>
+      </w:r>
+      <w:r>
+        <w:rPr>
+          <w:rFonts w:asciiTheme="majorHAnsi" w:hAnsiTheme="majorHAnsi" w:cstheme="majorHAnsi"/>
+          <w:color w:val="000000" w:themeColor="text1"/>
+        </w:rPr>
+        <w:t xml:space="preserve"> and mentored a world-class global IT organization from its inception, and</w:t>
+      </w:r>
+      <w:r>
+        <w:rPr>
+          <w:rFonts w:asciiTheme="majorHAnsi" w:hAnsiTheme="majorHAnsi" w:cstheme="majorHAnsi"/>
+          <w:color w:val="000000" w:themeColor="text1"/>
+        </w:rPr>
+        <w:t xml:space="preserve"> </w:t>
+      </w:r>
+      <w:r>
+        <w:rPr>
+          <w:rFonts w:asciiTheme="majorHAnsi" w:hAnsiTheme="majorHAnsi" w:cstheme="majorHAnsi"/>
+          <w:color w:val="000000" w:themeColor="text1"/>
+        </w:rPr>
+        <w:t>planned, implemented, and owned industry-leading programs for automated user and systems management.</w:t>
+      </w:r>
+    </w:p>
+    <w:p>
+      <w:pPr>
+        <w:ind w:right="126"/>
+        <w:rPr>
+          <w:rFonts w:cstheme="minorHAnsi"/>
+          <w:b/>
+          <w:bCs/>
+          <w:color w:val="000000" w:themeColor="text1"/>
+        </w:rPr>
+      </w:pPr>
+    </w:p>
+    <w:p>
+      <w:pPr>
+        <w:ind w:right="126"/>
+        <w:rPr>
+          <w:rFonts w:cstheme="minorHAnsi"/>
+          <w:color w:val="000000" w:themeColor="text1"/>
+        </w:rPr>
+      </w:pPr>
+      <w:r>
+        <w:rPr>
+          <w:rFonts w:cstheme="minorHAnsi"/>
+          <w:b/>
+          <w:bCs/>
+          <w:color w:val="000000" w:themeColor="text1"/>
+        </w:rPr>
+        <w:t>Grand Rounds</w:t>
+      </w:r>
+      <w:r>
+        <w:rPr>
+          <w:rFonts w:cstheme="minorHAnsi"/>
+          <w:color w:val="000000" w:themeColor="text1"/>
+        </w:rPr>
+        <w:t xml:space="preserve"> </w:t>
+      </w:r>
+      <w:r>
+        <w:rPr>
+          <w:rFonts w:cstheme="minorHAnsi"/>
+          <w:color w:val="000000" w:themeColor="text1"/>
+        </w:rPr>
+        <w:t xml:space="preserve">/ Senior </w:t>
+      </w:r>
+      <w:r>
+        <w:rPr>
+          <w:rFonts w:cstheme="minorHAnsi"/>
+          <w:color w:val="000000" w:themeColor="text1"/>
+        </w:rPr>
+        <w:t>Systems</w:t>
+      </w:r>
+      <w:r>
+        <w:rPr>
+          <w:rFonts w:cstheme="minorHAnsi"/>
+          <w:color w:val="000000" w:themeColor="text1"/>
+        </w:rPr>
+        <w:t xml:space="preserve"> Engineer</w:t>
+      </w:r>
+    </w:p>
+    <w:p>
+      <w:pPr>
+        <w:spacing w:after="100"/>
+        <w:ind w:right="126"/>
+        <w:rPr>
+          <w:rFonts w:cstheme="minorHAnsi"/>
+          <w:color w:val="000000" w:themeColor="text1"/>
+        </w:rPr>
+      </w:pPr>
+      <w:r>
+        <w:rPr>
+          <w:rFonts w:cstheme="minorHAnsi"/>
+          <w:color w:val="000000" w:themeColor="text1"/>
+        </w:rPr>
+        <w:t xml:space="preserve">OCT 2019 – </w:t>
+      </w:r>
+      <w:r>
+        <w:rPr>
+          <w:rFonts w:cstheme="minorHAnsi"/>
+          <w:color w:val="000000" w:themeColor="text1"/>
+        </w:rPr>
+        <w:t>OCT 2021</w:t>
       </w:r>
     </w:p>
     <w:bookmarkEnd w:id="6"/>
@@ -357,7 +561,14 @@
           <w:rFonts w:asciiTheme="majorHAnsi" w:hAnsiTheme="majorHAnsi" w:cstheme="majorHAnsi"/>
           <w:color w:val="000000" w:themeColor="text1"/>
         </w:rPr>
-        <w:t>am responsible for the automation, availability, and security of a</w:t>
+        <w:t>was</w:t>
+      </w:r>
+      <w:r>
+        <w:rPr>
+          <w:rFonts w:asciiTheme="majorHAnsi" w:hAnsiTheme="majorHAnsi" w:cstheme="majorHAnsi"/>
+          <w:color w:val="000000" w:themeColor="text1"/>
+        </w:rPr>
+        <w:t xml:space="preserve"> responsible for the automation, availability, and security of a</w:t>
       </w:r>
       <w:r>
         <w:rPr>
@@ -451,308 +662,7 @@
       <w:pPr>
         <w:ind w:right="126"/>
         <w:rPr>
-          <w:rFonts w:ascii="Montserrat" w:hAnsi="Montserrat"/>
-          <w:color w:val="000000" w:themeColor="text1"/>
-        </w:rPr>
-      </w:pPr>
-      <w:bookmarkStart w:id="10" w:name="OLE_LINK11"/>
-      <w:bookmarkStart w:id="11" w:name="OLE_LINK12"/>
-      <w:r>
-        <w:rPr>
-          <w:rFonts w:ascii="Montserrat" w:hAnsi="Montserrat"/>
-          <w:b/>
-          <w:bCs/>
-          <w:color w:val="000000" w:themeColor="text1"/>
-        </w:rPr>
-        <w:t>Intercom</w:t>
-      </w:r>
-      <w:r>
-        <w:rPr>
-          <w:rFonts w:ascii="Montserrat" w:hAnsi="Montserrat"/>
-          <w:color w:val="000000" w:themeColor="text1"/>
-        </w:rPr>
-        <w:t xml:space="preserve"> </w:t>
-      </w:r>
-      <w:r>
-        <w:rPr>
-          <w:rFonts w:ascii="Montserrat" w:hAnsi="Montserrat"/>
-          <w:color w:val="000000" w:themeColor="text1"/>
-        </w:rPr>
-        <w:t>/</w:t>
-      </w:r>
-      <w:r>
-        <w:rPr>
-          <w:rFonts w:ascii="Montserrat" w:hAnsi="Montserrat"/>
-          <w:color w:val="000000" w:themeColor="text1"/>
-        </w:rPr>
-        <w:t xml:space="preserve"> S</w:t>
-      </w:r>
-      <w:r>
-        <w:rPr>
-          <w:rFonts w:ascii="Montserrat" w:hAnsi="Montserrat"/>
-          <w:color w:val="000000" w:themeColor="text1"/>
-        </w:rPr>
-        <w:t>enior Systems Engineer</w:t>
-      </w:r>
-    </w:p>
-    <w:p>
-      <w:pPr>
-        <w:spacing w:after="100"/>
-        <w:ind w:right="126"/>
-        <w:rPr>
-          <w:rFonts w:ascii="Montserrat" w:hAnsi="Montserrat"/>
-          <w:color w:val="000000" w:themeColor="text1"/>
-        </w:rPr>
-      </w:pPr>
-      <w:r>
-        <w:rPr>
-          <w:rFonts w:ascii="Montserrat" w:hAnsi="Montserrat"/>
-          <w:color w:val="000000" w:themeColor="text1"/>
-        </w:rPr>
-        <w:t>San Francisco, CA</w:t>
-      </w:r>
-      <w:bookmarkStart w:id="12" w:name="OLE_LINK19"/>
-      <w:bookmarkStart w:id="13" w:name="OLE_LINK20"/>
-      <w:r>
-        <w:rPr>
-          <w:rFonts w:ascii="Montserrat" w:hAnsi="Montserrat"/>
-          <w:color w:val="000000" w:themeColor="text1"/>
-        </w:rPr>
-        <w:t xml:space="preserve"> </w:t>
-      </w:r>
-      <w:r>
-        <w:rPr>
-          <w:rFonts w:ascii="Montserrat" w:hAnsi="Montserrat"/>
-          <w:color w:val="000000" w:themeColor="text1"/>
-        </w:rPr>
-        <w:t>·</w:t>
-      </w:r>
-      <w:r>
-        <w:rPr>
-          <w:rFonts w:ascii="Montserrat" w:hAnsi="Montserrat"/>
-          <w:color w:val="000000" w:themeColor="text1"/>
-        </w:rPr>
-        <w:t xml:space="preserve"> </w:t>
-      </w:r>
-      <w:bookmarkEnd w:id="12"/>
-      <w:bookmarkEnd w:id="13"/>
-      <w:r>
-        <w:rPr>
-          <w:rFonts w:ascii="Montserrat" w:hAnsi="Montserrat"/>
-          <w:color w:val="000000" w:themeColor="text1"/>
-        </w:rPr>
-        <w:t>SEP 2016 – OCT 2019</w:t>
-      </w:r>
-    </w:p>
-    <w:bookmarkEnd w:id="10"/>
-    <w:bookmarkEnd w:id="11"/>
-    <w:p>
-      <w:pPr>
-        <w:spacing w:after="100"/>
-        <w:ind w:right="126"/>
-        <w:rPr>
-          <w:rFonts w:asciiTheme="majorHAnsi" w:hAnsiTheme="majorHAnsi" w:cstheme="majorHAnsi"/>
-          <w:color w:val="000000" w:themeColor="text1"/>
-        </w:rPr>
-      </w:pPr>
-      <w:r>
-        <w:rPr>
-          <w:rFonts w:asciiTheme="majorHAnsi" w:hAnsiTheme="majorHAnsi" w:cstheme="majorHAnsi"/>
-          <w:color w:val="000000" w:themeColor="text1"/>
-        </w:rPr>
-        <w:t xml:space="preserve">At Intercom, </w:t>
-      </w:r>
-      <w:r>
-        <w:rPr>
-          <w:rFonts w:asciiTheme="majorHAnsi" w:hAnsiTheme="majorHAnsi" w:cstheme="majorHAnsi"/>
-          <w:color w:val="000000" w:themeColor="text1"/>
-        </w:rPr>
-        <w:t xml:space="preserve">I </w:t>
-      </w:r>
-      <w:r>
-        <w:rPr>
-          <w:rFonts w:asciiTheme="majorHAnsi" w:hAnsiTheme="majorHAnsi" w:cstheme="majorHAnsi"/>
-          <w:color w:val="000000" w:themeColor="text1"/>
-        </w:rPr>
-        <w:t xml:space="preserve">was the technical lead on the team responsible for </w:t>
-      </w:r>
-      <w:r>
-        <w:rPr>
-          <w:rFonts w:asciiTheme="majorHAnsi" w:hAnsiTheme="majorHAnsi" w:cstheme="majorHAnsi"/>
-          <w:color w:val="000000" w:themeColor="text1"/>
-        </w:rPr>
-        <w:t>the foundational IT infrastructure on which all corporate systems were built</w:t>
-      </w:r>
-      <w:r>
-        <w:rPr>
-          <w:rFonts w:asciiTheme="majorHAnsi" w:hAnsiTheme="majorHAnsi" w:cstheme="majorHAnsi"/>
-          <w:color w:val="000000" w:themeColor="text1"/>
-        </w:rPr>
-        <w:t xml:space="preserve">. </w:t>
-      </w:r>
-      <w:r>
-        <w:rPr>
-          <w:rFonts w:asciiTheme="majorHAnsi" w:hAnsiTheme="majorHAnsi" w:cstheme="majorHAnsi"/>
-          <w:color w:val="000000" w:themeColor="text1"/>
-        </w:rPr>
-        <w:t xml:space="preserve">I </w:t>
-      </w:r>
-      <w:r>
-        <w:rPr>
-          <w:rFonts w:asciiTheme="majorHAnsi" w:hAnsiTheme="majorHAnsi" w:cstheme="majorHAnsi"/>
-          <w:color w:val="000000" w:themeColor="text1"/>
-        </w:rPr>
-        <w:t>gr</w:t>
-      </w:r>
-      <w:r>
-        <w:rPr>
-          <w:rFonts w:asciiTheme="majorHAnsi" w:hAnsiTheme="majorHAnsi" w:cstheme="majorHAnsi"/>
-          <w:color w:val="000000" w:themeColor="text1"/>
-        </w:rPr>
-        <w:t>ew</w:t>
-      </w:r>
-      <w:r>
-        <w:rPr>
-          <w:rFonts w:asciiTheme="majorHAnsi" w:hAnsiTheme="majorHAnsi" w:cstheme="majorHAnsi"/>
-          <w:color w:val="000000" w:themeColor="text1"/>
-        </w:rPr>
-        <w:t xml:space="preserve"> and </w:t>
-      </w:r>
-      <w:r>
-        <w:rPr>
-          <w:rFonts w:asciiTheme="majorHAnsi" w:hAnsiTheme="majorHAnsi" w:cstheme="majorHAnsi"/>
-          <w:color w:val="000000" w:themeColor="text1"/>
-        </w:rPr>
-        <w:t xml:space="preserve">mentored </w:t>
-      </w:r>
-      <w:r>
-        <w:rPr>
-          <w:rFonts w:asciiTheme="majorHAnsi" w:hAnsiTheme="majorHAnsi" w:cstheme="majorHAnsi"/>
-          <w:color w:val="000000" w:themeColor="text1"/>
-        </w:rPr>
-        <w:t xml:space="preserve">a world-class </w:t>
-      </w:r>
-      <w:r>
-        <w:rPr>
-          <w:rFonts w:asciiTheme="majorHAnsi" w:hAnsiTheme="majorHAnsi" w:cstheme="majorHAnsi"/>
-          <w:color w:val="000000" w:themeColor="text1"/>
-        </w:rPr>
-        <w:t xml:space="preserve">global </w:t>
-      </w:r>
-      <w:r>
-        <w:rPr>
-          <w:rFonts w:asciiTheme="majorHAnsi" w:hAnsiTheme="majorHAnsi" w:cstheme="majorHAnsi"/>
-          <w:color w:val="000000" w:themeColor="text1"/>
-        </w:rPr>
-        <w:t>IT organization from its inception</w:t>
-      </w:r>
-      <w:r>
-        <w:rPr>
-          <w:rFonts w:asciiTheme="majorHAnsi" w:hAnsiTheme="majorHAnsi" w:cstheme="majorHAnsi"/>
-          <w:color w:val="000000" w:themeColor="text1"/>
-        </w:rPr>
-        <w:t>, and</w:t>
-      </w:r>
-      <w:r>
-        <w:rPr>
-          <w:rFonts w:asciiTheme="majorHAnsi" w:hAnsiTheme="majorHAnsi" w:cstheme="majorHAnsi"/>
-          <w:color w:val="000000" w:themeColor="text1"/>
-        </w:rPr>
-        <w:t xml:space="preserve"> </w:t>
-      </w:r>
-      <w:r>
-        <w:rPr>
-          <w:rFonts w:asciiTheme="majorHAnsi" w:hAnsiTheme="majorHAnsi" w:cstheme="majorHAnsi"/>
-          <w:color w:val="000000" w:themeColor="text1"/>
-        </w:rPr>
-        <w:t xml:space="preserve">I </w:t>
-      </w:r>
-      <w:r>
-        <w:rPr>
-          <w:rFonts w:asciiTheme="majorHAnsi" w:hAnsiTheme="majorHAnsi" w:cstheme="majorHAnsi"/>
-          <w:color w:val="000000" w:themeColor="text1"/>
-        </w:rPr>
-        <w:t xml:space="preserve">planned, </w:t>
-      </w:r>
-      <w:r>
-        <w:rPr>
-          <w:rFonts w:asciiTheme="majorHAnsi" w:hAnsiTheme="majorHAnsi" w:cstheme="majorHAnsi"/>
-          <w:color w:val="000000" w:themeColor="text1"/>
-        </w:rPr>
-        <w:t>implemented</w:t>
-      </w:r>
-      <w:r>
-        <w:rPr>
-          <w:rFonts w:asciiTheme="majorHAnsi" w:hAnsiTheme="majorHAnsi" w:cstheme="majorHAnsi"/>
-          <w:color w:val="000000" w:themeColor="text1"/>
-        </w:rPr>
-        <w:t>, and owned</w:t>
-      </w:r>
-      <w:r>
-        <w:rPr>
-          <w:rFonts w:asciiTheme="majorHAnsi" w:hAnsiTheme="majorHAnsi" w:cstheme="majorHAnsi"/>
-          <w:color w:val="000000" w:themeColor="text1"/>
-        </w:rPr>
-        <w:t xml:space="preserve"> </w:t>
-      </w:r>
-      <w:r>
-        <w:rPr>
-          <w:rFonts w:asciiTheme="majorHAnsi" w:hAnsiTheme="majorHAnsi" w:cstheme="majorHAnsi"/>
-          <w:color w:val="000000" w:themeColor="text1"/>
-        </w:rPr>
-        <w:t xml:space="preserve">industry-leading </w:t>
-      </w:r>
-      <w:r>
-        <w:rPr>
-          <w:rFonts w:asciiTheme="majorHAnsi" w:hAnsiTheme="majorHAnsi" w:cstheme="majorHAnsi"/>
-          <w:color w:val="000000" w:themeColor="text1"/>
-        </w:rPr>
-        <w:t xml:space="preserve">programs for automated </w:t>
-      </w:r>
-      <w:r>
-        <w:rPr>
-          <w:rFonts w:asciiTheme="majorHAnsi" w:hAnsiTheme="majorHAnsi" w:cstheme="majorHAnsi"/>
-          <w:color w:val="000000" w:themeColor="text1"/>
-        </w:rPr>
-        <w:t xml:space="preserve">user </w:t>
-      </w:r>
-      <w:r>
-        <w:rPr>
-          <w:rFonts w:asciiTheme="majorHAnsi" w:hAnsiTheme="majorHAnsi" w:cstheme="majorHAnsi"/>
-          <w:color w:val="000000" w:themeColor="text1"/>
-        </w:rPr>
-        <w:t>and systems</w:t>
-      </w:r>
-      <w:r>
-        <w:rPr>
-          <w:rFonts w:asciiTheme="majorHAnsi" w:hAnsiTheme="majorHAnsi" w:cstheme="majorHAnsi"/>
-          <w:color w:val="000000" w:themeColor="text1"/>
-        </w:rPr>
-        <w:t xml:space="preserve"> management</w:t>
-      </w:r>
-      <w:r>
-        <w:rPr>
-          <w:rFonts w:asciiTheme="majorHAnsi" w:hAnsiTheme="majorHAnsi" w:cstheme="majorHAnsi"/>
-          <w:color w:val="000000" w:themeColor="text1"/>
-        </w:rPr>
-        <w:t>.</w:t>
-      </w:r>
-    </w:p>
-    <w:p>
-      <w:pPr>
-        <w:spacing w:after="100"/>
-        <w:ind w:right="126"/>
-        <w:rPr>
-          <w:rFonts w:asciiTheme="majorHAnsi" w:hAnsiTheme="majorHAnsi" w:cstheme="majorHAnsi"/>
-          <w:color w:val="000000" w:themeColor="text1"/>
-        </w:rPr>
-      </w:pPr>
-    </w:p>
-    <w:p>
-      <w:pPr>
-        <w:ind w:right="126"/>
-        <w:rPr>
-          <w:rFonts w:ascii="Montserrat" w:hAnsi="Montserrat"/>
+          <w:rFonts w:cstheme="minorHAnsi"/>
           <w:color w:val="000000" w:themeColor="text1"/>
         </w:rPr>
       </w:pPr>
@@ -760,7 +670,7 @@
       <w:bookmarkStart w:id="15" w:name="OLE_LINK14"/>
       <w:r>
         <w:rPr>
-          <w:rFonts w:ascii="Montserrat" w:hAnsi="Montserrat"/>
+          <w:rFonts w:cstheme="minorHAnsi"/>
           <w:b/>
           <w:bCs/>
           <w:color w:val="000000" w:themeColor="text1"/>
@@ -769,21 +679,21 @@
       </w:r>
       <w:r>
         <w:rPr>
-          <w:rFonts w:ascii="Montserrat" w:hAnsi="Montserrat"/>
+          <w:rFonts w:cstheme="minorHAnsi"/>
           <w:color w:val="000000" w:themeColor="text1"/>
         </w:rPr>
         <w:t xml:space="preserve"> </w:t>
       </w:r>
       <w:r>
         <w:rPr>
-          <w:rFonts w:ascii="Montserrat" w:hAnsi="Montserrat"/>
+          <w:rFonts w:cstheme="minorHAnsi"/>
           <w:color w:val="000000" w:themeColor="text1"/>
         </w:rPr>
         <w:t>/</w:t>
       </w:r>
       <w:r>
         <w:rPr>
-          <w:rFonts w:ascii="Montserrat" w:hAnsi="Montserrat"/>
+          <w:rFonts w:cstheme="minorHAnsi"/>
           <w:color w:val="000000" w:themeColor="text1"/>
         </w:rPr>
         <w:t xml:space="preserve"> IS&amp;T Administrator</w:t>
@@ -794,45 +704,13 @@
         <w:spacing w:after="100"/>
         <w:ind w:right="126"/>
         <w:rPr>
-          <w:rFonts w:ascii="Montserrat" w:hAnsi="Montserrat"/>
-          <w:color w:val="000000" w:themeColor="text1"/>
-        </w:rPr>
-      </w:pPr>
-      <w:r>
-        <w:rPr>
-          <w:rFonts w:ascii="Montserrat" w:hAnsi="Montserrat"/>
-          <w:color w:val="000000" w:themeColor="text1"/>
-        </w:rPr>
-        <w:t>Oakland, CA</w:t>
-      </w:r>
-      <w:bookmarkStart w:id="16" w:name="OLE_LINK21"/>
-      <w:bookmarkStart w:id="17" w:name="OLE_LINK22"/>
-      <w:r>
-        <w:rPr>
-          <w:rFonts w:ascii="Montserrat" w:hAnsi="Montserrat"/>
-          <w:color w:val="000000" w:themeColor="text1"/>
-        </w:rPr>
-        <w:t xml:space="preserve"> </w:t>
-      </w:r>
-      <w:r>
-        <w:rPr>
-          <w:rFonts w:ascii="Montserrat" w:hAnsi="Montserrat"/>
-          <w:color w:val="000000" w:themeColor="text1"/>
-        </w:rPr>
-        <w:t>·</w:t>
-      </w:r>
-      <w:r>
-        <w:rPr>
-          <w:rFonts w:ascii="Montserrat" w:hAnsi="Montserrat"/>
-          <w:color w:val="000000" w:themeColor="text1"/>
-        </w:rPr>
-        <w:t xml:space="preserve"> </w:t>
-      </w:r>
-      <w:bookmarkEnd w:id="16"/>
-      <w:bookmarkEnd w:id="17"/>
-      <w:r>
-        <w:rPr>
-          <w:rFonts w:ascii="Montserrat" w:hAnsi="Montserrat"/>
+          <w:rFonts w:cstheme="minorHAnsi"/>
+          <w:color w:val="000000" w:themeColor="text1"/>
+        </w:rPr>
+      </w:pPr>
+      <w:r>
+        <w:rPr>
+          <w:rFonts w:cstheme="minorHAnsi"/>
           <w:color w:val="000000" w:themeColor="text1"/>
         </w:rPr>
         <w:t>APR 2015 – JUN 2016</w:t>
@@ -847,8 +725,8 @@
           <w:color w:val="000000" w:themeColor="text1"/>
         </w:rPr>
       </w:pPr>
-      <w:bookmarkStart w:id="18" w:name="OLE_LINK27"/>
-      <w:bookmarkStart w:id="19" w:name="OLE_LINK28"/>
+      <w:bookmarkStart w:id="16" w:name="OLE_LINK27"/>
+      <w:bookmarkStart w:id="17" w:name="OLE_LINK28"/>
       <w:bookmarkEnd w:id="14"/>
       <w:bookmarkEnd w:id="15"/>
       <w:r>
@@ -929,8 +807,8 @@
         <w:t xml:space="preserve"> acquisition.</w:t>
       </w:r>
     </w:p>
-    <w:bookmarkEnd w:id="18"/>
-    <w:bookmarkEnd w:id="19"/>
+    <w:bookmarkEnd w:id="16"/>
+    <w:bookmarkEnd w:id="17"/>
     <w:p>
       <w:pPr>
         <w:spacing w:after="100"/>
@@ -945,13 +823,13 @@
       <w:pPr>
         <w:ind w:right="126"/>
         <w:rPr>
-          <w:rFonts w:ascii="Montserrat" w:hAnsi="Montserrat"/>
-          <w:color w:val="000000" w:themeColor="text1"/>
-        </w:rPr>
-      </w:pPr>
-      <w:r>
-        <w:rPr>
-          <w:rFonts w:ascii="Montserrat" w:hAnsi="Montserrat"/>
+          <w:rFonts w:cstheme="minorHAnsi"/>
+          <w:color w:val="000000" w:themeColor="text1"/>
+        </w:rPr>
+      </w:pPr>
+      <w:r>
+        <w:rPr>
+          <w:rFonts w:cstheme="minorHAnsi"/>
           <w:b/>
           <w:bCs/>
           <w:color w:val="000000" w:themeColor="text1"/>
@@ -960,35 +838,35 @@
       </w:r>
       <w:r>
         <w:rPr>
-          <w:rFonts w:ascii="Montserrat" w:hAnsi="Montserrat"/>
+          <w:rFonts w:cstheme="minorHAnsi"/>
           <w:color w:val="000000" w:themeColor="text1"/>
         </w:rPr>
         <w:t xml:space="preserve"> </w:t>
       </w:r>
       <w:r>
         <w:rPr>
-          <w:rFonts w:ascii="Montserrat" w:hAnsi="Montserrat"/>
+          <w:rFonts w:cstheme="minorHAnsi"/>
           <w:color w:val="000000" w:themeColor="text1"/>
         </w:rPr>
         <w:t>/</w:t>
       </w:r>
       <w:r>
         <w:rPr>
-          <w:rFonts w:ascii="Montserrat" w:hAnsi="Montserrat"/>
+          <w:rFonts w:cstheme="minorHAnsi"/>
           <w:color w:val="000000" w:themeColor="text1"/>
         </w:rPr>
         <w:t xml:space="preserve"> </w:t>
       </w:r>
       <w:r>
         <w:rPr>
-          <w:rFonts w:ascii="Montserrat" w:hAnsi="Montserrat"/>
+          <w:rFonts w:cstheme="minorHAnsi"/>
           <w:color w:val="000000" w:themeColor="text1"/>
         </w:rPr>
         <w:t>Retail</w:t>
       </w:r>
       <w:r>
         <w:rPr>
-          <w:rFonts w:ascii="Montserrat" w:hAnsi="Montserrat"/>
+          <w:rFonts w:cstheme="minorHAnsi"/>
           <w:color w:val="000000" w:themeColor="text1"/>
         </w:rPr>
         <w:t xml:space="preserve"> Systems Support Engineer</w:t>
@@ -999,135 +877,114 @@
         <w:spacing w:after="100"/>
         <w:ind w:right="126"/>
         <w:rPr>
-          <w:rFonts w:ascii="Montserrat" w:hAnsi="Montserrat"/>
-          <w:color w:val="000000" w:themeColor="text1"/>
-        </w:rPr>
-      </w:pPr>
-      <w:r>
-        <w:rPr>
-          <w:rFonts w:ascii="Montserrat" w:hAnsi="Montserrat"/>
-          <w:color w:val="000000" w:themeColor="text1"/>
-        </w:rPr>
-        <w:t>Cupertino</w:t>
-      </w:r>
-      <w:r>
-        <w:rPr>
-          <w:rFonts w:ascii="Montserrat" w:hAnsi="Montserrat"/>
-          <w:color w:val="000000" w:themeColor="text1"/>
-        </w:rPr>
-        <w:t xml:space="preserve">, </w:t>
-      </w:r>
-      <w:bookmarkStart w:id="20" w:name="OLE_LINK29"/>
-      <w:bookmarkStart w:id="21" w:name="OLE_LINK30"/>
-      <w:r>
-        <w:rPr>
-          <w:rFonts w:ascii="Montserrat" w:hAnsi="Montserrat"/>
-          <w:color w:val="000000" w:themeColor="text1"/>
-        </w:rPr>
-        <w:t xml:space="preserve">CA </w:t>
-      </w:r>
-      <w:r>
-        <w:rPr>
-          <w:rFonts w:ascii="Montserrat" w:hAnsi="Montserrat"/>
-          <w:color w:val="000000" w:themeColor="text1"/>
-        </w:rPr>
-        <w:t>·</w:t>
-      </w:r>
-      <w:r>
-        <w:rPr>
-          <w:rFonts w:ascii="Montserrat" w:hAnsi="Montserrat"/>
+          <w:rFonts w:cstheme="minorHAnsi"/>
+          <w:color w:val="000000" w:themeColor="text1"/>
+        </w:rPr>
+      </w:pPr>
+      <w:bookmarkStart w:id="18" w:name="OLE_LINK29"/>
+      <w:bookmarkStart w:id="19" w:name="OLE_LINK30"/>
+      <w:r>
+        <w:rPr>
+          <w:rFonts w:cstheme="minorHAnsi"/>
+          <w:color w:val="000000" w:themeColor="text1"/>
+        </w:rPr>
+        <w:t>SEP</w:t>
+      </w:r>
+      <w:r>
+        <w:rPr>
+          <w:rFonts w:cstheme="minorHAnsi"/>
+          <w:color w:val="000000" w:themeColor="text1"/>
+        </w:rPr>
+        <w:t xml:space="preserve"> 201</w:t>
+      </w:r>
+      <w:r>
+        <w:rPr>
+          <w:rFonts w:cstheme="minorHAnsi"/>
+          <w:color w:val="000000" w:themeColor="text1"/>
+        </w:rPr>
+        <w:t>3</w:t>
+      </w:r>
+      <w:r>
+        <w:rPr>
+          <w:rFonts w:cstheme="minorHAnsi"/>
+          <w:color w:val="000000" w:themeColor="text1"/>
+        </w:rPr>
+        <w:t xml:space="preserve"> – </w:t>
+      </w:r>
+      <w:r>
+        <w:rPr>
+          <w:rFonts w:cstheme="minorHAnsi"/>
+          <w:color w:val="000000" w:themeColor="text1"/>
+        </w:rPr>
+        <w:t>APR</w:t>
+      </w:r>
+      <w:r>
+        <w:rPr>
+          <w:rFonts w:cstheme="minorHAnsi"/>
+          <w:color w:val="000000" w:themeColor="text1"/>
+        </w:rPr>
+        <w:t xml:space="preserve"> 201</w:t>
+      </w:r>
+      <w:r>
+        <w:rPr>
+          <w:rFonts w:cstheme="minorHAnsi"/>
+          <w:color w:val="000000" w:themeColor="text1"/>
+        </w:rPr>
+        <w:t>5</w:t>
+      </w:r>
+      <w:bookmarkEnd w:id="18"/>
+      <w:bookmarkEnd w:id="19"/>
+    </w:p>
+    <w:p>
+      <w:pPr>
+        <w:spacing w:after="100"/>
+        <w:ind w:right="126"/>
+        <w:rPr>
+          <w:rFonts w:asciiTheme="majorHAnsi" w:hAnsiTheme="majorHAnsi" w:cstheme="majorHAnsi"/>
+          <w:color w:val="000000" w:themeColor="text1"/>
+        </w:rPr>
+      </w:pPr>
+      <w:r>
+        <w:rPr>
+          <w:rFonts w:asciiTheme="majorHAnsi" w:hAnsiTheme="majorHAnsi" w:cstheme="majorHAnsi"/>
+          <w:color w:val="000000" w:themeColor="text1"/>
+        </w:rPr>
+        <w:t xml:space="preserve">At Apple, I </w:t>
+      </w:r>
+      <w:r>
+        <w:rPr>
+          <w:rFonts w:asciiTheme="majorHAnsi" w:hAnsiTheme="majorHAnsi" w:cstheme="majorHAnsi"/>
+          <w:color w:val="000000" w:themeColor="text1"/>
+        </w:rPr>
+        <w:t>was</w:t>
+      </w:r>
+      <w:r>
+        <w:rPr>
+          <w:rFonts w:asciiTheme="majorHAnsi" w:hAnsiTheme="majorHAnsi" w:cstheme="majorHAnsi"/>
+          <w:color w:val="000000" w:themeColor="text1"/>
+        </w:rPr>
+        <w:t xml:space="preserve"> responsible for</w:t>
+      </w:r>
+      <w:r>
+        <w:rPr>
+          <w:rFonts w:asciiTheme="majorHAnsi" w:hAnsiTheme="majorHAnsi" w:cstheme="majorHAnsi"/>
+          <w:color w:val="000000" w:themeColor="text1"/>
+        </w:rPr>
+        <w:t xml:space="preserve"> deploying and</w:t>
+      </w:r>
+      <w:r>
+        <w:rPr>
+          <w:rFonts w:asciiTheme="majorHAnsi" w:hAnsiTheme="majorHAnsi" w:cstheme="majorHAnsi"/>
           <w:color w:val="000000" w:themeColor="text1"/>
         </w:rPr>
         <w:t xml:space="preserve"> </w:t>
       </w:r>
       <w:r>
         <w:rPr>
-          <w:rFonts w:ascii="Montserrat" w:hAnsi="Montserrat"/>
-          <w:color w:val="000000" w:themeColor="text1"/>
-        </w:rPr>
-        <w:t>SEP</w:t>
-      </w:r>
-      <w:r>
-        <w:rPr>
-          <w:rFonts w:ascii="Montserrat" w:hAnsi="Montserrat"/>
-          <w:color w:val="000000" w:themeColor="text1"/>
-        </w:rPr>
-        <w:t xml:space="preserve"> 201</w:t>
-      </w:r>
-      <w:r>
-        <w:rPr>
-          <w:rFonts w:ascii="Montserrat" w:hAnsi="Montserrat"/>
-          <w:color w:val="000000" w:themeColor="text1"/>
-        </w:rPr>
-        <w:t>3</w:t>
-      </w:r>
-      <w:r>
-        <w:rPr>
-          <w:rFonts w:ascii="Montserrat" w:hAnsi="Montserrat"/>
-          <w:color w:val="000000" w:themeColor="text1"/>
-        </w:rPr>
-        <w:t xml:space="preserve"> – </w:t>
-      </w:r>
-      <w:r>
-        <w:rPr>
-          <w:rFonts w:ascii="Montserrat" w:hAnsi="Montserrat"/>
-          <w:color w:val="000000" w:themeColor="text1"/>
-        </w:rPr>
-        <w:t>APR</w:t>
-      </w:r>
-      <w:r>
-        <w:rPr>
-          <w:rFonts w:ascii="Montserrat" w:hAnsi="Montserrat"/>
-          <w:color w:val="000000" w:themeColor="text1"/>
-        </w:rPr>
-        <w:t xml:space="preserve"> 201</w:t>
-      </w:r>
-      <w:r>
-        <w:rPr>
-          <w:rFonts w:ascii="Montserrat" w:hAnsi="Montserrat"/>
-          <w:color w:val="000000" w:themeColor="text1"/>
-        </w:rPr>
-        <w:t>5</w:t>
-      </w:r>
-      <w:bookmarkEnd w:id="20"/>
-      <w:bookmarkEnd w:id="21"/>
-    </w:p>
-    <w:p>
-      <w:pPr>
-        <w:spacing w:after="100"/>
-        <w:ind w:right="126"/>
-        <w:rPr>
-          <w:rFonts w:asciiTheme="majorHAnsi" w:hAnsiTheme="majorHAnsi" w:cstheme="majorHAnsi"/>
-          <w:color w:val="000000" w:themeColor="text1"/>
-        </w:rPr>
-      </w:pPr>
-      <w:r>
-        <w:rPr>
-          <w:rFonts w:asciiTheme="majorHAnsi" w:hAnsiTheme="majorHAnsi" w:cstheme="majorHAnsi"/>
-          <w:color w:val="000000" w:themeColor="text1"/>
-        </w:rPr>
-        <w:t xml:space="preserve">At Apple, I </w:t>
-      </w:r>
-      <w:r>
-        <w:rPr>
-          <w:rFonts w:asciiTheme="majorHAnsi" w:hAnsiTheme="majorHAnsi" w:cstheme="majorHAnsi"/>
-          <w:color w:val="000000" w:themeColor="text1"/>
-        </w:rPr>
-        <w:t>was</w:t>
-      </w:r>
-      <w:r>
-        <w:rPr>
-          <w:rFonts w:asciiTheme="majorHAnsi" w:hAnsiTheme="majorHAnsi" w:cstheme="majorHAnsi"/>
-          <w:color w:val="000000" w:themeColor="text1"/>
-        </w:rPr>
-        <w:t xml:space="preserve"> responsible for</w:t>
-      </w:r>
-      <w:r>
-        <w:rPr>
-          <w:rFonts w:asciiTheme="majorHAnsi" w:hAnsiTheme="majorHAnsi" w:cstheme="majorHAnsi"/>
-          <w:color w:val="000000" w:themeColor="text1"/>
-        </w:rPr>
-        <w:t xml:space="preserve"> deploying and</w:t>
+          <w:rFonts w:asciiTheme="majorHAnsi" w:hAnsiTheme="majorHAnsi" w:cstheme="majorHAnsi"/>
+          <w:color w:val="000000" w:themeColor="text1"/>
+        </w:rPr>
+        <w:t>managing</w:t>
       </w:r>
       <w:r>
         <w:rPr>
@@ -1141,20 +998,6 @@
           <w:rFonts w:asciiTheme="majorHAnsi" w:hAnsiTheme="majorHAnsi" w:cstheme="majorHAnsi"/>
           <w:color w:val="000000" w:themeColor="text1"/>
         </w:rPr>
-        <w:t>managing</w:t>
-      </w:r>
-      <w:r>
-        <w:rPr>
-          <w:rFonts w:asciiTheme="majorHAnsi" w:hAnsiTheme="majorHAnsi" w:cstheme="majorHAnsi"/>
-          <w:color w:val="000000" w:themeColor="text1"/>
-        </w:rPr>
-        <w:t xml:space="preserve"> </w:t>
-      </w:r>
-      <w:r>
-        <w:rPr>
-          <w:rFonts w:asciiTheme="majorHAnsi" w:hAnsiTheme="majorHAnsi" w:cstheme="majorHAnsi"/>
-          <w:color w:val="000000" w:themeColor="text1"/>
-        </w:rPr>
         <w:t xml:space="preserve">tens of </w:t>
       </w:r>
       <w:r>
@@ -1233,7 +1076,7 @@
         <w:spacing w:after="100"/>
         <w:ind w:left="-90" w:right="-36"/>
         <w:rPr>
-          <w:rFonts w:ascii="Montserrat" w:hAnsi="Montserrat"/>
+          <w:rFonts w:cstheme="minorHAnsi"/>
           <w:b/>
           <w:color w:val="4A86E8"/>
           <w:sz w:val="28"/>
@@ -1247,11 +1090,11 @@
         </w:rPr>
         <w:br w:type="column"/>
       </w:r>
-      <w:bookmarkStart w:id="22" w:name="OLE_LINK25"/>
-      <w:bookmarkStart w:id="23" w:name="OLE_LINK26"/>
-      <w:r>
-        <w:rPr>
-          <w:rFonts w:ascii="Montserrat" w:hAnsi="Montserrat"/>
+      <w:bookmarkStart w:id="20" w:name="OLE_LINK25"/>
+      <w:bookmarkStart w:id="21" w:name="OLE_LINK26"/>
+      <w:r>
+        <w:rPr>
+          <w:rFonts w:cstheme="minorHAnsi"/>
           <w:b/>
           <w:color w:val="4A86E8"/>
           <w:sz w:val="28"/>
@@ -1264,17 +1107,17 @@
       <w:pPr>
         <w:ind w:left="-90" w:right="-36"/>
         <w:rPr>
-          <w:rFonts w:ascii="Montserrat" w:hAnsi="Montserrat"/>
+          <w:rFonts w:cstheme="minorHAnsi"/>
           <w:b/>
           <w:bCs/>
           <w:color w:val="000000" w:themeColor="text1"/>
         </w:rPr>
       </w:pPr>
-      <w:bookmarkStart w:id="24" w:name="OLE_LINK23"/>
-      <w:bookmarkStart w:id="25" w:name="OLE_LINK24"/>
-      <w:r>
-        <w:rPr>
-          <w:rFonts w:ascii="Montserrat" w:hAnsi="Montserrat"/>
+      <w:bookmarkStart w:id="22" w:name="OLE_LINK23"/>
+      <w:bookmarkStart w:id="23" w:name="OLE_LINK24"/>
+      <w:r>
+        <w:rPr>
+          <w:rFonts w:cstheme="minorHAnsi"/>
           <w:b/>
           <w:bCs/>
           <w:color w:val="000000" w:themeColor="text1"/>
@@ -1283,7 +1126,7 @@
       </w:r>
       <w:r>
         <w:rPr>
-          <w:rFonts w:ascii="Montserrat" w:hAnsi="Montserrat"/>
+          <w:rFonts w:cstheme="minorHAnsi"/>
           <w:b/>
           <w:bCs/>
           <w:color w:val="000000" w:themeColor="text1"/>
@@ -1292,7 +1135,7 @@
       </w:r>
       <w:r>
         <w:rPr>
-          <w:rFonts w:ascii="Montserrat" w:hAnsi="Montserrat"/>
+          <w:rFonts w:cstheme="minorHAnsi"/>
           <w:b/>
           <w:bCs/>
           <w:color w:val="000000" w:themeColor="text1"/>
@@ -1305,36 +1148,36 @@
         <w:spacing w:after="100"/>
         <w:ind w:left="-90" w:right="-36"/>
         <w:rPr>
-          <w:rFonts w:ascii="Montserrat" w:hAnsi="Montserrat"/>
-          <w:color w:val="000000" w:themeColor="text1"/>
-        </w:rPr>
-      </w:pPr>
-      <w:r>
-        <w:rPr>
-          <w:rFonts w:ascii="Montserrat" w:hAnsi="Montserrat"/>
+          <w:rFonts w:cstheme="minorHAnsi"/>
+          <w:color w:val="000000" w:themeColor="text1"/>
+        </w:rPr>
+      </w:pPr>
+      <w:r>
+        <w:rPr>
+          <w:rFonts w:cstheme="minorHAnsi"/>
           <w:color w:val="000000" w:themeColor="text1"/>
         </w:rPr>
         <w:t xml:space="preserve">Program </w:t>
       </w:r>
       <w:r>
         <w:rPr>
-          <w:rFonts w:ascii="Montserrat" w:hAnsi="Montserrat"/>
+          <w:rFonts w:cstheme="minorHAnsi"/>
           <w:color w:val="000000" w:themeColor="text1"/>
         </w:rPr>
         <w:t>Owner</w:t>
       </w:r>
       <w:r>
         <w:rPr>
-          <w:rFonts w:ascii="Montserrat" w:hAnsi="Montserrat"/>
+          <w:rFonts w:cstheme="minorHAnsi"/>
           <w:color w:val="000000" w:themeColor="text1"/>
         </w:rPr>
         <w:t>, Lead Engineer</w:t>
       </w:r>
     </w:p>
+    <w:bookmarkEnd w:id="20"/>
+    <w:bookmarkEnd w:id="21"/>
     <w:bookmarkEnd w:id="22"/>
     <w:bookmarkEnd w:id="23"/>
-    <w:bookmarkEnd w:id="24"/>
-    <w:bookmarkEnd w:id="25"/>
     <w:p>
       <w:pPr>
         <w:spacing w:after="100"/>
@@ -1349,7 +1192,35 @@
           <w:rFonts w:asciiTheme="majorHAnsi" w:hAnsiTheme="majorHAnsi" w:cstheme="majorHAnsi"/>
           <w:color w:val="000000" w:themeColor="text1"/>
         </w:rPr>
-        <w:t>Okta, Duo MFA, and Namely as a master, for HR-driven rol</w:t>
+        <w:t>Okta</w:t>
+      </w:r>
+      <w:r>
+        <w:rPr>
+          <w:rFonts w:asciiTheme="majorHAnsi" w:hAnsiTheme="majorHAnsi" w:cstheme="majorHAnsi"/>
+          <w:color w:val="000000" w:themeColor="text1"/>
+        </w:rPr>
+        <w:t xml:space="preserve"> SSO</w:t>
+      </w:r>
+      <w:r>
+        <w:rPr>
+          <w:rFonts w:asciiTheme="majorHAnsi" w:hAnsiTheme="majorHAnsi" w:cstheme="majorHAnsi"/>
+          <w:color w:val="000000" w:themeColor="text1"/>
+        </w:rPr>
+        <w:t>, Duo MFA, and HR-driven</w:t>
+      </w:r>
+      <w:r>
+        <w:rPr>
+          <w:rFonts w:asciiTheme="majorHAnsi" w:hAnsiTheme="majorHAnsi" w:cstheme="majorHAnsi"/>
+          <w:color w:val="000000" w:themeColor="text1"/>
+        </w:rPr>
+        <w:t xml:space="preserve"> automated </w:t>
+      </w:r>
+      <w:r>
+        <w:rPr>
+          <w:rFonts w:asciiTheme="majorHAnsi" w:hAnsiTheme="majorHAnsi" w:cstheme="majorHAnsi"/>
+          <w:color w:val="000000" w:themeColor="text1"/>
+        </w:rPr>
+        <w:t>rol</w:t>
       </w:r>
       <w:r>
         <w:rPr>
@@ -1363,7 +1234,21 @@
           <w:rFonts w:asciiTheme="majorHAnsi" w:hAnsiTheme="majorHAnsi" w:cstheme="majorHAnsi"/>
           <w:color w:val="000000" w:themeColor="text1"/>
         </w:rPr>
-        <w:t>-based access control. Okta-backed Active Directory, enabling Amazon Workspaces cloud developer environments. Okta SSO access to endpoints running macOS, Windows, Linux, and Chrome OS.</w:t>
+        <w:t>-based access control. Okta-backed Active Directory, enabling cloud</w:t>
+      </w:r>
+      <w:r>
+        <w:rPr>
+          <w:rFonts w:asciiTheme="majorHAnsi" w:hAnsiTheme="majorHAnsi" w:cstheme="majorHAnsi"/>
+          <w:color w:val="000000" w:themeColor="text1"/>
+        </w:rPr>
+        <w:t>-hosted</w:t>
+      </w:r>
+      <w:r>
+        <w:rPr>
+          <w:rFonts w:asciiTheme="majorHAnsi" w:hAnsiTheme="majorHAnsi" w:cstheme="majorHAnsi"/>
+          <w:color w:val="000000" w:themeColor="text1"/>
+        </w:rPr>
+        <w:t xml:space="preserve"> developer environments. Okta SSO access to endpoints running macOS, Windows, Linux, and Chrome OS.</w:t>
       </w:r>
     </w:p>
     <w:p>
@@ -1380,7 +1265,7 @@
       <w:pPr>
         <w:ind w:left="-90" w:right="-36"/>
         <w:rPr>
-          <w:rFonts w:ascii="Montserrat" w:hAnsi="Montserrat"/>
+          <w:rFonts w:cstheme="minorHAnsi"/>
           <w:b/>
           <w:bCs/>
           <w:color w:val="000000" w:themeColor="text1"/>
@@ -1388,7 +1273,7 @@
       </w:pPr>
       <w:r>
         <w:rPr>
-          <w:rFonts w:ascii="Montserrat" w:hAnsi="Montserrat"/>
+          <w:rFonts w:cstheme="minorHAnsi"/>
           <w:b/>
           <w:bCs/>
           <w:color w:val="000000" w:themeColor="text1"/>
@@ -1401,27 +1286,27 @@
         <w:spacing w:after="100"/>
         <w:ind w:left="-90" w:right="-36"/>
         <w:rPr>
-          <w:rFonts w:ascii="Montserrat" w:hAnsi="Montserrat"/>
-          <w:color w:val="000000" w:themeColor="text1"/>
-        </w:rPr>
-      </w:pPr>
-      <w:r>
-        <w:rPr>
-          <w:rFonts w:ascii="Montserrat" w:hAnsi="Montserrat"/>
+          <w:rFonts w:cstheme="minorHAnsi"/>
+          <w:color w:val="000000" w:themeColor="text1"/>
+        </w:rPr>
+      </w:pPr>
+      <w:r>
+        <w:rPr>
+          <w:rFonts w:cstheme="minorHAnsi"/>
           <w:color w:val="000000" w:themeColor="text1"/>
         </w:rPr>
         <w:t xml:space="preserve">Program </w:t>
       </w:r>
       <w:r>
         <w:rPr>
-          <w:rFonts w:ascii="Montserrat" w:hAnsi="Montserrat"/>
+          <w:rFonts w:cstheme="minorHAnsi"/>
           <w:color w:val="000000" w:themeColor="text1"/>
         </w:rPr>
         <w:t>Owner</w:t>
       </w:r>
       <w:r>
         <w:rPr>
-          <w:rFonts w:ascii="Montserrat" w:hAnsi="Montserrat"/>
+          <w:rFonts w:cstheme="minorHAnsi"/>
           <w:color w:val="000000" w:themeColor="text1"/>
         </w:rPr>
         <w:t>, Lead Engineer</w:t>
@@ -1448,53 +1333,183 @@
           <w:rFonts w:asciiTheme="majorHAnsi" w:hAnsiTheme="majorHAnsi" w:cstheme="majorHAnsi"/>
           <w:color w:val="000000" w:themeColor="text1"/>
         </w:rPr>
+        <w:t xml:space="preserve">and Jamf Pro </w:t>
+      </w:r>
+      <w:r>
+        <w:rPr>
+          <w:rFonts w:asciiTheme="majorHAnsi" w:hAnsiTheme="majorHAnsi" w:cstheme="majorHAnsi"/>
+          <w:color w:val="000000" w:themeColor="text1"/>
+        </w:rPr>
+        <w:t>for macOS and iOS endpoints</w:t>
+      </w:r>
+      <w:r>
+        <w:rPr>
+          <w:rFonts w:asciiTheme="majorHAnsi" w:hAnsiTheme="majorHAnsi" w:cstheme="majorHAnsi"/>
+          <w:color w:val="000000" w:themeColor="text1"/>
+        </w:rPr>
+        <w:t>. AutoPilot, Intune, and Azure Active Directory for Windows endpoints. Okta integration and federation for seamless SSO during end-user-driven out-of-box setup experience.</w:t>
+      </w:r>
+    </w:p>
+    <w:p>
+      <w:pPr>
+        <w:spacing w:after="100"/>
+        <w:ind w:left="-90" w:right="-36"/>
+        <w:rPr>
+          <w:rFonts w:asciiTheme="majorHAnsi" w:hAnsiTheme="majorHAnsi" w:cstheme="majorHAnsi"/>
+          <w:color w:val="000000" w:themeColor="text1"/>
+        </w:rPr>
+      </w:pPr>
+    </w:p>
+    <w:p>
+      <w:pPr>
+        <w:ind w:left="-90" w:right="-36"/>
+        <w:rPr>
+          <w:rFonts w:cstheme="minorHAnsi"/>
+          <w:b/>
+          <w:bCs/>
+          <w:color w:val="000000" w:themeColor="text1"/>
+        </w:rPr>
+      </w:pPr>
+      <w:r>
+        <w:rPr>
+          <w:rFonts w:cstheme="minorHAnsi"/>
+          <w:b/>
+          <w:bCs/>
+          <w:color w:val="000000" w:themeColor="text1"/>
+        </w:rPr>
+        <w:t>Device Trust and BeyondCorp</w:t>
+      </w:r>
+    </w:p>
+    <w:p>
+      <w:pPr>
+        <w:spacing w:after="100"/>
+        <w:ind w:left="-90" w:right="-36"/>
+        <w:rPr>
+          <w:rFonts w:cstheme="minorHAnsi"/>
+          <w:color w:val="000000" w:themeColor="text1"/>
+        </w:rPr>
+      </w:pPr>
+      <w:r>
+        <w:rPr>
+          <w:rFonts w:cstheme="minorHAnsi"/>
+          <w:color w:val="000000" w:themeColor="text1"/>
+        </w:rPr>
+        <w:t xml:space="preserve">Program </w:t>
+      </w:r>
+      <w:r>
+        <w:rPr>
+          <w:rFonts w:cstheme="minorHAnsi"/>
+          <w:color w:val="000000" w:themeColor="text1"/>
+        </w:rPr>
+        <w:t>Owner</w:t>
+      </w:r>
+      <w:r>
+        <w:rPr>
+          <w:rFonts w:cstheme="minorHAnsi"/>
+          <w:color w:val="000000" w:themeColor="text1"/>
+        </w:rPr>
+        <w:t>, Lead Engineer</w:t>
+      </w:r>
+    </w:p>
+    <w:p>
+      <w:pPr>
+        <w:spacing w:after="100"/>
+        <w:ind w:left="-90" w:right="-36"/>
+        <w:rPr>
+          <w:rFonts w:asciiTheme="majorHAnsi" w:hAnsiTheme="majorHAnsi" w:cstheme="majorHAnsi"/>
+          <w:color w:val="000000" w:themeColor="text1"/>
+        </w:rPr>
+      </w:pPr>
+      <w:r>
+        <w:rPr>
+          <w:rFonts w:asciiTheme="majorHAnsi" w:hAnsiTheme="majorHAnsi" w:cstheme="majorHAnsi"/>
+          <w:color w:val="000000" w:themeColor="text1"/>
+        </w:rPr>
+        <w:t xml:space="preserve">Automated certificate deployment and revocation on all managed endpoints via Jamf Pro and Intune. Context, user, and risk-aware </w:t>
+      </w:r>
+      <w:r>
+        <w:rPr>
+          <w:rFonts w:asciiTheme="majorHAnsi" w:hAnsiTheme="majorHAnsi" w:cstheme="majorHAnsi"/>
+          <w:color w:val="000000" w:themeColor="text1"/>
+        </w:rPr>
+        <w:t>attestation</w:t>
+      </w:r>
+      <w:r>
+        <w:rPr>
+          <w:rFonts w:asciiTheme="majorHAnsi" w:hAnsiTheme="majorHAnsi" w:cstheme="majorHAnsi"/>
+          <w:color w:val="000000" w:themeColor="text1"/>
+        </w:rPr>
+        <w:t xml:space="preserve"> </w:t>
+      </w:r>
+      <w:r>
+        <w:rPr>
+          <w:rFonts w:asciiTheme="majorHAnsi" w:hAnsiTheme="majorHAnsi" w:cstheme="majorHAnsi"/>
+          <w:color w:val="000000" w:themeColor="text1"/>
+        </w:rPr>
         <w:t xml:space="preserve">and </w:t>
       </w:r>
-      <w:proofErr w:type="spellStart"/>
-      <w:r>
-        <w:rPr>
-          <w:rFonts w:asciiTheme="majorHAnsi" w:hAnsiTheme="majorHAnsi" w:cstheme="majorHAnsi"/>
-          <w:color w:val="000000" w:themeColor="text1"/>
-        </w:rPr>
-        <w:t>Jamf</w:t>
-      </w:r>
-      <w:proofErr w:type="spellEnd"/>
-      <w:r>
-        <w:rPr>
-          <w:rFonts w:asciiTheme="majorHAnsi" w:hAnsiTheme="majorHAnsi" w:cstheme="majorHAnsi"/>
-          <w:color w:val="000000" w:themeColor="text1"/>
-        </w:rPr>
-        <w:t xml:space="preserve"> Pro </w:t>
-      </w:r>
-      <w:r>
-        <w:rPr>
-          <w:rFonts w:asciiTheme="majorHAnsi" w:hAnsiTheme="majorHAnsi" w:cstheme="majorHAnsi"/>
-          <w:color w:val="000000" w:themeColor="text1"/>
-        </w:rPr>
-        <w:t>for macOS and iOS endpoints</w:t>
-      </w:r>
-      <w:r>
-        <w:rPr>
-          <w:rFonts w:asciiTheme="majorHAnsi" w:hAnsiTheme="majorHAnsi" w:cstheme="majorHAnsi"/>
-          <w:color w:val="000000" w:themeColor="text1"/>
-        </w:rPr>
-        <w:t xml:space="preserve">. </w:t>
-      </w:r>
-      <w:proofErr w:type="spellStart"/>
-      <w:r>
-        <w:rPr>
-          <w:rFonts w:asciiTheme="majorHAnsi" w:hAnsiTheme="majorHAnsi" w:cstheme="majorHAnsi"/>
-          <w:color w:val="000000" w:themeColor="text1"/>
-        </w:rPr>
-        <w:t>AutoPilot</w:t>
-      </w:r>
-      <w:proofErr w:type="spellEnd"/>
-      <w:r>
-        <w:rPr>
-          <w:rFonts w:asciiTheme="majorHAnsi" w:hAnsiTheme="majorHAnsi" w:cstheme="majorHAnsi"/>
-          <w:color w:val="000000" w:themeColor="text1"/>
-        </w:rPr>
-        <w:t>, Intune, and Azure Active Directory for Windows endpoints. Okta integration and federation for seamless SSO during end-user-driven out-of-box setup experience.</w:t>
+      <w:r>
+        <w:rPr>
+          <w:rFonts w:asciiTheme="majorHAnsi" w:hAnsiTheme="majorHAnsi" w:cstheme="majorHAnsi"/>
+          <w:color w:val="000000" w:themeColor="text1"/>
+        </w:rPr>
+        <w:t>policy enforcement</w:t>
+      </w:r>
+      <w:r>
+        <w:rPr>
+          <w:rFonts w:asciiTheme="majorHAnsi" w:hAnsiTheme="majorHAnsi" w:cstheme="majorHAnsi"/>
+          <w:color w:val="000000" w:themeColor="text1"/>
+        </w:rPr>
+        <w:t>, enabling password-free authentication</w:t>
+      </w:r>
+      <w:r>
+        <w:rPr>
+          <w:rFonts w:asciiTheme="majorHAnsi" w:hAnsiTheme="majorHAnsi" w:cstheme="majorHAnsi"/>
+          <w:color w:val="000000" w:themeColor="text1"/>
+        </w:rPr>
+        <w:t xml:space="preserve"> for most </w:t>
+      </w:r>
+      <w:r>
+        <w:rPr>
+          <w:rFonts w:asciiTheme="majorHAnsi" w:hAnsiTheme="majorHAnsi" w:cstheme="majorHAnsi"/>
+          <w:color w:val="000000" w:themeColor="text1"/>
+        </w:rPr>
+        <w:t>cases</w:t>
+      </w:r>
+      <w:r>
+        <w:rPr>
+          <w:rFonts w:asciiTheme="majorHAnsi" w:hAnsiTheme="majorHAnsi" w:cstheme="majorHAnsi"/>
+          <w:color w:val="000000" w:themeColor="text1"/>
+        </w:rPr>
+        <w:t xml:space="preserve">, </w:t>
+      </w:r>
+      <w:r>
+        <w:rPr>
+          <w:rFonts w:asciiTheme="majorHAnsi" w:hAnsiTheme="majorHAnsi" w:cstheme="majorHAnsi"/>
+          <w:color w:val="000000" w:themeColor="text1"/>
+        </w:rPr>
+        <w:t xml:space="preserve">or </w:t>
+      </w:r>
+      <w:r>
+        <w:rPr>
+          <w:rFonts w:asciiTheme="majorHAnsi" w:hAnsiTheme="majorHAnsi" w:cstheme="majorHAnsi"/>
+          <w:color w:val="000000" w:themeColor="text1"/>
+        </w:rPr>
+        <w:t>secure</w:t>
+      </w:r>
+      <w:r>
+        <w:rPr>
+          <w:rFonts w:asciiTheme="majorHAnsi" w:hAnsiTheme="majorHAnsi" w:cstheme="majorHAnsi"/>
+          <w:color w:val="000000" w:themeColor="text1"/>
+        </w:rPr>
+        <w:t xml:space="preserve"> factors when </w:t>
+      </w:r>
+      <w:r>
+        <w:rPr>
+          <w:rFonts w:asciiTheme="majorHAnsi" w:hAnsiTheme="majorHAnsi" w:cstheme="majorHAnsi"/>
+          <w:color w:val="000000" w:themeColor="text1"/>
+        </w:rPr>
+        <w:t>needed.</w:t>
       </w:r>
     </w:p>
     <w:p>
@@ -1509,185 +1524,21 @@
     </w:p>
     <w:p>
       <w:pPr>
+        <w:spacing w:after="100"/>
         <w:ind w:left="-90" w:right="-36"/>
         <w:rPr>
-          <w:rFonts w:ascii="Montserrat" w:hAnsi="Montserrat"/>
-          <w:b/>
-          <w:bCs/>
-          <w:color w:val="000000" w:themeColor="text1"/>
-        </w:rPr>
-      </w:pPr>
-      <w:r>
-        <w:rPr>
-          <w:rFonts w:ascii="Montserrat" w:hAnsi="Montserrat"/>
-          <w:b/>
-          <w:bCs/>
-          <w:color w:val="000000" w:themeColor="text1"/>
-        </w:rPr>
-        <w:t>Device Trust and BeyondCorp</w:t>
-      </w:r>
-    </w:p>
-    <w:p>
-      <w:pPr>
-        <w:spacing w:after="100"/>
-        <w:ind w:left="-90" w:right="-36"/>
-        <w:rPr>
-          <w:rFonts w:ascii="Montserrat" w:hAnsi="Montserrat"/>
-          <w:color w:val="000000" w:themeColor="text1"/>
-        </w:rPr>
-      </w:pPr>
-      <w:r>
-        <w:rPr>
-          <w:rFonts w:ascii="Montserrat" w:hAnsi="Montserrat"/>
-          <w:color w:val="000000" w:themeColor="text1"/>
-        </w:rPr>
-        <w:t xml:space="preserve">Program </w:t>
-      </w:r>
-      <w:r>
-        <w:rPr>
-          <w:rFonts w:ascii="Montserrat" w:hAnsi="Montserrat"/>
-          <w:color w:val="000000" w:themeColor="text1"/>
-        </w:rPr>
-        <w:t>Owner</w:t>
-      </w:r>
-      <w:r>
-        <w:rPr>
-          <w:rFonts w:ascii="Montserrat" w:hAnsi="Montserrat"/>
-          <w:color w:val="000000" w:themeColor="text1"/>
-        </w:rPr>
-        <w:t>, Lead Engineer</w:t>
-      </w:r>
-    </w:p>
-    <w:p>
-      <w:pPr>
-        <w:spacing w:after="100"/>
-        <w:ind w:left="-90" w:right="-36"/>
-        <w:rPr>
-          <w:rFonts w:asciiTheme="majorHAnsi" w:hAnsiTheme="majorHAnsi" w:cstheme="majorHAnsi"/>
-          <w:color w:val="000000" w:themeColor="text1"/>
-        </w:rPr>
-      </w:pPr>
-      <w:r>
-        <w:rPr>
-          <w:rFonts w:asciiTheme="majorHAnsi" w:hAnsiTheme="majorHAnsi" w:cstheme="majorHAnsi"/>
-          <w:color w:val="000000" w:themeColor="text1"/>
-        </w:rPr>
-        <w:t xml:space="preserve">Automated certificate deployment and revocation on all managed endpoints via </w:t>
-      </w:r>
-      <w:proofErr w:type="spellStart"/>
-      <w:r>
-        <w:rPr>
-          <w:rFonts w:asciiTheme="majorHAnsi" w:hAnsiTheme="majorHAnsi" w:cstheme="majorHAnsi"/>
-          <w:color w:val="000000" w:themeColor="text1"/>
-        </w:rPr>
-        <w:t>Jamf</w:t>
-      </w:r>
-      <w:proofErr w:type="spellEnd"/>
-      <w:r>
-        <w:rPr>
-          <w:rFonts w:asciiTheme="majorHAnsi" w:hAnsiTheme="majorHAnsi" w:cstheme="majorHAnsi"/>
-          <w:color w:val="000000" w:themeColor="text1"/>
-        </w:rPr>
-        <w:t xml:space="preserve"> Pro and Intune. Context, user, and risk-aware </w:t>
-      </w:r>
-      <w:r>
-        <w:rPr>
-          <w:rFonts w:asciiTheme="majorHAnsi" w:hAnsiTheme="majorHAnsi" w:cstheme="majorHAnsi"/>
-          <w:color w:val="000000" w:themeColor="text1"/>
-        </w:rPr>
-        <w:t>attestation</w:t>
-      </w:r>
-      <w:r>
-        <w:rPr>
-          <w:rFonts w:asciiTheme="majorHAnsi" w:hAnsiTheme="majorHAnsi" w:cstheme="majorHAnsi"/>
-          <w:color w:val="000000" w:themeColor="text1"/>
-        </w:rPr>
-        <w:t xml:space="preserve"> </w:t>
-      </w:r>
-      <w:r>
-        <w:rPr>
-          <w:rFonts w:asciiTheme="majorHAnsi" w:hAnsiTheme="majorHAnsi" w:cstheme="majorHAnsi"/>
-          <w:color w:val="000000" w:themeColor="text1"/>
-        </w:rPr>
-        <w:t xml:space="preserve">and </w:t>
-      </w:r>
-      <w:r>
-        <w:rPr>
-          <w:rFonts w:asciiTheme="majorHAnsi" w:hAnsiTheme="majorHAnsi" w:cstheme="majorHAnsi"/>
-          <w:color w:val="000000" w:themeColor="text1"/>
-        </w:rPr>
-        <w:t>policy enforcement</w:t>
-      </w:r>
-      <w:r>
-        <w:rPr>
-          <w:rFonts w:asciiTheme="majorHAnsi" w:hAnsiTheme="majorHAnsi" w:cstheme="majorHAnsi"/>
-          <w:color w:val="000000" w:themeColor="text1"/>
-        </w:rPr>
-        <w:t>, enabling password-free authentication</w:t>
-      </w:r>
-      <w:r>
-        <w:rPr>
-          <w:rFonts w:asciiTheme="majorHAnsi" w:hAnsiTheme="majorHAnsi" w:cstheme="majorHAnsi"/>
-          <w:color w:val="000000" w:themeColor="text1"/>
-        </w:rPr>
-        <w:t xml:space="preserve"> for most </w:t>
-      </w:r>
-      <w:r>
-        <w:rPr>
-          <w:rFonts w:asciiTheme="majorHAnsi" w:hAnsiTheme="majorHAnsi" w:cstheme="majorHAnsi"/>
-          <w:color w:val="000000" w:themeColor="text1"/>
-        </w:rPr>
-        <w:t>cases</w:t>
-      </w:r>
-      <w:r>
-        <w:rPr>
-          <w:rFonts w:asciiTheme="majorHAnsi" w:hAnsiTheme="majorHAnsi" w:cstheme="majorHAnsi"/>
-          <w:color w:val="000000" w:themeColor="text1"/>
-        </w:rPr>
-        <w:t xml:space="preserve">, </w:t>
-      </w:r>
-      <w:r>
-        <w:rPr>
-          <w:rFonts w:asciiTheme="majorHAnsi" w:hAnsiTheme="majorHAnsi" w:cstheme="majorHAnsi"/>
-          <w:color w:val="000000" w:themeColor="text1"/>
-        </w:rPr>
-        <w:t xml:space="preserve">or more factors when </w:t>
-      </w:r>
-      <w:r>
-        <w:rPr>
-          <w:rFonts w:asciiTheme="majorHAnsi" w:hAnsiTheme="majorHAnsi" w:cstheme="majorHAnsi"/>
-          <w:color w:val="000000" w:themeColor="text1"/>
-        </w:rPr>
-        <w:t>needed.</w:t>
-      </w:r>
-    </w:p>
-    <w:p>
-      <w:pPr>
-        <w:spacing w:after="100"/>
-        <w:ind w:left="-90" w:right="-36"/>
-        <w:rPr>
-          <w:rFonts w:asciiTheme="majorHAnsi" w:hAnsiTheme="majorHAnsi" w:cstheme="majorHAnsi"/>
-          <w:color w:val="000000" w:themeColor="text1"/>
-        </w:rPr>
-      </w:pPr>
-    </w:p>
-    <w:p>
-      <w:pPr>
-        <w:spacing w:after="100"/>
-        <w:ind w:left="-90" w:right="-36"/>
-        <w:rPr>
-          <w:rFonts w:ascii="Montserrat" w:hAnsi="Montserrat"/>
+          <w:rFonts w:cstheme="minorHAnsi"/>
           <w:b/>
           <w:color w:val="4A86E8"/>
           <w:sz w:val="28"/>
           <w:szCs w:val="28"/>
         </w:rPr>
       </w:pPr>
-      <w:bookmarkStart w:id="26" w:name="OLE_LINK31"/>
-      <w:bookmarkStart w:id="27" w:name="OLE_LINK32"/>
-      <w:r>
-        <w:rPr>
-          <w:rFonts w:ascii="Montserrat" w:hAnsi="Montserrat"/>
+      <w:bookmarkStart w:id="24" w:name="OLE_LINK31"/>
+      <w:bookmarkStart w:id="25" w:name="OLE_LINK32"/>
+      <w:r>
+        <w:rPr>
+          <w:rFonts w:cstheme="minorHAnsi"/>
           <w:b/>
           <w:color w:val="4A86E8"/>
           <w:sz w:val="28"/>
@@ -1700,13 +1551,13 @@
       <w:pPr>
         <w:ind w:left="-90" w:right="-36"/>
         <w:rPr>
-          <w:rFonts w:ascii="Montserrat" w:hAnsi="Montserrat"/>
-          <w:color w:val="000000" w:themeColor="text1"/>
-        </w:rPr>
-      </w:pPr>
-      <w:r>
-        <w:rPr>
-          <w:rFonts w:ascii="Montserrat" w:hAnsi="Montserrat"/>
+          <w:rFonts w:cstheme="minorHAnsi"/>
+          <w:color w:val="000000" w:themeColor="text1"/>
+        </w:rPr>
+      </w:pPr>
+      <w:r>
+        <w:rPr>
+          <w:rFonts w:cstheme="minorHAnsi"/>
           <w:b/>
           <w:bCs/>
           <w:color w:val="000000" w:themeColor="text1"/>
@@ -1715,17 +1566,10 @@
       </w:r>
       <w:r>
         <w:rPr>
-          <w:rFonts w:ascii="Montserrat" w:hAnsi="Montserrat"/>
-          <w:color w:val="000000" w:themeColor="text1"/>
-        </w:rPr>
-        <w:t xml:space="preserve"> </w:t>
-      </w:r>
-      <w:r>
-        <w:rPr>
-          <w:rFonts w:ascii="Montserrat" w:hAnsi="Montserrat"/>
-          <w:color w:val="000000" w:themeColor="text1"/>
-        </w:rPr>
-        <w:t>Computer Science</w:t>
+          <w:rFonts w:cstheme="minorHAnsi"/>
+          <w:color w:val="000000" w:themeColor="text1"/>
+        </w:rPr>
+        <w:t xml:space="preserve"> Computer Science</w:t>
       </w:r>
     </w:p>
     <w:p>
@@ -1733,61 +1577,40 @@
         <w:spacing w:after="100"/>
         <w:ind w:left="-90" w:right="-36"/>
         <w:rPr>
-          <w:rFonts w:ascii="Montserrat" w:hAnsi="Montserrat"/>
-          <w:color w:val="000000" w:themeColor="text1"/>
-        </w:rPr>
-      </w:pPr>
-      <w:r>
-        <w:rPr>
-          <w:rFonts w:ascii="Montserrat" w:hAnsi="Montserrat"/>
-          <w:color w:val="000000" w:themeColor="text1"/>
-        </w:rPr>
-        <w:t>Washington DC</w:t>
-      </w:r>
-      <w:r>
-        <w:rPr>
-          <w:rFonts w:ascii="Montserrat" w:hAnsi="Montserrat"/>
-          <w:color w:val="000000" w:themeColor="text1"/>
-        </w:rPr>
-        <w:t xml:space="preserve"> </w:t>
-      </w:r>
-      <w:r>
-        <w:rPr>
-          <w:rFonts w:ascii="Montserrat" w:hAnsi="Montserrat"/>
-          <w:color w:val="000000" w:themeColor="text1"/>
-        </w:rPr>
-        <w:t>·</w:t>
-      </w:r>
-      <w:r>
-        <w:rPr>
-          <w:rFonts w:ascii="Montserrat" w:hAnsi="Montserrat"/>
-          <w:color w:val="000000" w:themeColor="text1"/>
-        </w:rPr>
-        <w:t xml:space="preserve"> AUG 2008 – </w:t>
-      </w:r>
-      <w:r>
-        <w:rPr>
-          <w:rFonts w:ascii="Montserrat" w:hAnsi="Montserrat"/>
+          <w:rFonts w:cstheme="minorHAnsi"/>
+          <w:color w:val="000000" w:themeColor="text1"/>
+        </w:rPr>
+      </w:pPr>
+      <w:r>
+        <w:rPr>
+          <w:rFonts w:cstheme="minorHAnsi"/>
+          <w:color w:val="000000" w:themeColor="text1"/>
+        </w:rPr>
+        <w:t xml:space="preserve">Washington DC · AUG 2008 – </w:t>
+      </w:r>
+      <w:r>
+        <w:rPr>
+          <w:rFonts w:cstheme="minorHAnsi"/>
           <w:color w:val="000000" w:themeColor="text1"/>
         </w:rPr>
         <w:t>MAY</w:t>
       </w:r>
       <w:r>
         <w:rPr>
-          <w:rFonts w:ascii="Montserrat" w:hAnsi="Montserrat"/>
+          <w:rFonts w:cstheme="minorHAnsi"/>
           <w:color w:val="000000" w:themeColor="text1"/>
         </w:rPr>
         <w:t xml:space="preserve"> 201</w:t>
       </w:r>
       <w:r>
         <w:rPr>
-          <w:rFonts w:ascii="Montserrat" w:hAnsi="Montserrat"/>
+          <w:rFonts w:cstheme="minorHAnsi"/>
           <w:color w:val="000000" w:themeColor="text1"/>
         </w:rPr>
         <w:t>2</w:t>
       </w:r>
-      <w:bookmarkEnd w:id="26"/>
-      <w:bookmarkEnd w:id="27"/>
+      <w:bookmarkEnd w:id="24"/>
+      <w:bookmarkEnd w:id="25"/>
     </w:p>
     <w:sectPr>
       <w:type w:val="continuous"/>
@@ -1804,7 +1627,7 @@
 </file>
 
 <file path=word/styles.xml><?xml version="1.0" encoding="utf-8"?>
-<w:styles xmlns:mc="http://schemas.openxmlformats.org/markup-compatibility/2006" xmlns:r="http://schemas.openxmlformats.org/officeDocument/2006/relationships" xmlns:w="http://schemas.openxmlformats.org/wordprocessingml/2006/main" xmlns:w14="http://schemas.microsoft.com/office/word/2010/wordml" xmlns:w15="http://schemas.microsoft.com/office/word/2012/wordml" xmlns:w16cex="http://schemas.microsoft.com/office/word/2018/wordml/cex" xmlns:w16cid="http://schemas.microsoft.com/office/word/2016/wordml/cid" xmlns:w16="http://schemas.microsoft.com/office/word/2018/wordml" xmlns:w16se="http://schemas.microsoft.com/office/word/2015/wordml/symex" mc:Ignorable="w14 w15 w16se w16cid w16 w16cex">
+<w:styles xmlns:mc="http://schemas.openxmlformats.org/markup-compatibility/2006" xmlns:r="http://schemas.openxmlformats.org/officeDocument/2006/relationships" xmlns:w="http://schemas.openxmlformats.org/wordprocessingml/2006/main" xmlns:w14="http://schemas.microsoft.com/office/word/2010/wordml" xmlns:w15="http://schemas.microsoft.com/office/word/2012/wordml" xmlns:w16cex="http://schemas.microsoft.com/office/word/2018/wordml/cex" xmlns:w16cid="http://schemas.microsoft.com/office/word/2016/wordml/cid" xmlns:w16="http://schemas.microsoft.com/office/word/2018/wordml" xmlns:w16sdtdh="http://schemas.microsoft.com/office/word/2020/wordml/sdtdatahash" xmlns:w16se="http://schemas.microsoft.com/office/word/2015/wordml/symex" mc:Ignorable="w14 w15 w16se w16cid w16 w16cex w16sdtdh">
   <w:docDefaults>
     <w:rPrDefault>
       <w:rPr>

</xml_diff>

<commit_message>
Update for early 2023 changes
</commit_message>
<xml_diff>
--- a/lucas-cantor-resume.docx
+++ b/lucas-cantor-resume.docx
@@ -1,6 +1,6 @@
 
 <file path=word/document.xml><?xml version="1.0" encoding="utf-8"?>
-<w:document xmlns:wpc="http://schemas.microsoft.com/office/word/2010/wordprocessingCanvas" xmlns:cx="http://schemas.microsoft.com/office/drawing/2014/chartex" xmlns:cx1="http://schemas.microsoft.com/office/drawing/2015/9/8/chartex" xmlns:cx2="http://schemas.microsoft.com/office/drawing/2015/10/21/chartex" xmlns:cx3="http://schemas.microsoft.com/office/drawing/2016/5/9/chartex" xmlns:cx4="http://schemas.microsoft.com/office/drawing/2016/5/10/chartex" xmlns:cx5="http://schemas.microsoft.com/office/drawing/2016/5/11/chartex" xmlns:cx6="http://schemas.microsoft.com/office/drawing/2016/5/12/chartex" xmlns:cx7="http://schemas.microsoft.com/office/drawing/2016/5/13/chartex" xmlns:cx8="http://schemas.microsoft.com/office/drawing/2016/5/14/chartex" xmlns:mc="http://schemas.openxmlformats.org/markup-compatibility/2006" xmlns:aink="http://schemas.microsoft.com/office/drawing/2016/ink" xmlns:am3d="http://schemas.microsoft.com/office/drawing/2017/model3d" xmlns:o="urn:schemas-microsoft-com:office:office" xmlns:r="http://schemas.openxmlformats.org/officeDocument/2006/relationships" xmlns:m="http://schemas.openxmlformats.org/officeDocument/2006/math" xmlns:v="urn:schemas-microsoft-com:vml" xmlns:wp14="http://schemas.microsoft.com/office/word/2010/wordprocessingDrawing" xmlns:wp="http://schemas.openxmlformats.org/drawingml/2006/wordprocessingDrawing" xmlns:w10="urn:schemas-microsoft-com:office:word" xmlns:w="http://schemas.openxmlformats.org/wordprocessingml/2006/main" xmlns:w14="http://schemas.microsoft.com/office/word/2010/wordml" xmlns:w15="http://schemas.microsoft.com/office/word/2012/wordml" xmlns:w16cex="http://schemas.microsoft.com/office/word/2018/wordml/cex" xmlns:w16cid="http://schemas.microsoft.com/office/word/2016/wordml/cid" xmlns:w16="http://schemas.microsoft.com/office/word/2018/wordml" xmlns:w16sdtdh="http://schemas.microsoft.com/office/word/2020/wordml/sdtdatahash" xmlns:w16se="http://schemas.microsoft.com/office/word/2015/wordml/symex" xmlns:wpg="http://schemas.microsoft.com/office/word/2010/wordprocessingGroup" xmlns:wpi="http://schemas.microsoft.com/office/word/2010/wordprocessingInk" xmlns:wne="http://schemas.microsoft.com/office/word/2006/wordml" xmlns:wps="http://schemas.microsoft.com/office/word/2010/wordprocessingShape" mc:Ignorable="w14 w15 w16se w16cid w16 w16cex w16sdtdh wp14">
+<w:document xmlns:wpc="http://schemas.microsoft.com/office/word/2010/wordprocessingCanvas" xmlns:cx="http://schemas.microsoft.com/office/drawing/2014/chartex" xmlns:cx1="http://schemas.microsoft.com/office/drawing/2015/9/8/chartex" xmlns:cx2="http://schemas.microsoft.com/office/drawing/2015/10/21/chartex" xmlns:cx3="http://schemas.microsoft.com/office/drawing/2016/5/9/chartex" xmlns:cx4="http://schemas.microsoft.com/office/drawing/2016/5/10/chartex" xmlns:cx5="http://schemas.microsoft.com/office/drawing/2016/5/11/chartex" xmlns:cx6="http://schemas.microsoft.com/office/drawing/2016/5/12/chartex" xmlns:cx7="http://schemas.microsoft.com/office/drawing/2016/5/13/chartex" xmlns:cx8="http://schemas.microsoft.com/office/drawing/2016/5/14/chartex" xmlns:mc="http://schemas.openxmlformats.org/markup-compatibility/2006" xmlns:aink="http://schemas.microsoft.com/office/drawing/2016/ink" xmlns:am3d="http://schemas.microsoft.com/office/drawing/2017/model3d" xmlns:o="urn:schemas-microsoft-com:office:office" xmlns:oel="http://schemas.microsoft.com/office/2019/extlst" xmlns:r="http://schemas.openxmlformats.org/officeDocument/2006/relationships" xmlns:m="http://schemas.openxmlformats.org/officeDocument/2006/math" xmlns:v="urn:schemas-microsoft-com:vml" xmlns:wp14="http://schemas.microsoft.com/office/word/2010/wordprocessingDrawing" xmlns:wp="http://schemas.openxmlformats.org/drawingml/2006/wordprocessingDrawing" xmlns:w10="urn:schemas-microsoft-com:office:word" xmlns:w="http://schemas.openxmlformats.org/wordprocessingml/2006/main" xmlns:w14="http://schemas.microsoft.com/office/word/2010/wordml" xmlns:w15="http://schemas.microsoft.com/office/word/2012/wordml" xmlns:w16cex="http://schemas.microsoft.com/office/word/2018/wordml/cex" xmlns:w16cid="http://schemas.microsoft.com/office/word/2016/wordml/cid" xmlns:w16="http://schemas.microsoft.com/office/word/2018/wordml" xmlns:w16sdtdh="http://schemas.microsoft.com/office/word/2020/wordml/sdtdatahash" xmlns:w16se="http://schemas.microsoft.com/office/word/2015/wordml/symex" xmlns:wpg="http://schemas.microsoft.com/office/word/2010/wordprocessingGroup" xmlns:wpi="http://schemas.microsoft.com/office/word/2010/wordprocessingInk" xmlns:wne="http://schemas.microsoft.com/office/word/2006/wordml" xmlns:wps="http://schemas.microsoft.com/office/word/2010/wordprocessingShape" mc:Ignorable="w14 w15 w16se w16cid w16 w16cex w16sdtdh wp14">
   <w:body>
     <w:p>
       <w:pPr>
@@ -118,102 +118,11 @@
     </w:p>
     <w:p>
       <w:pPr>
-        <w:spacing w:after="100"/>
+        <w:spacing w:after="300"/>
         <w:ind w:right="360"/>
         <w:rPr>
           <w:rFonts w:asciiTheme="majorHAnsi" w:hAnsiTheme="majorHAnsi" w:cstheme="majorHAnsi"/>
           <w:color w:val="000000" w:themeColor="text1"/>
-        </w:rPr>
-      </w:pPr>
-      <w:r>
-        <w:rPr>
-          <w:rFonts w:asciiTheme="majorHAnsi" w:hAnsiTheme="majorHAnsi" w:cstheme="majorHAnsi"/>
-          <w:color w:val="000000" w:themeColor="text1"/>
-        </w:rPr>
-        <w:t>I am a</w:t>
-      </w:r>
-      <w:r>
-        <w:rPr>
-          <w:rFonts w:asciiTheme="majorHAnsi" w:hAnsiTheme="majorHAnsi" w:cstheme="majorHAnsi"/>
-          <w:color w:val="000000" w:themeColor="text1"/>
-        </w:rPr>
-        <w:t>n information</w:t>
-      </w:r>
-      <w:r>
-        <w:rPr>
-          <w:rFonts w:asciiTheme="majorHAnsi" w:hAnsiTheme="majorHAnsi" w:cstheme="majorHAnsi"/>
-          <w:color w:val="000000" w:themeColor="text1"/>
-        </w:rPr>
-        <w:t xml:space="preserve"> system</w:t>
-      </w:r>
-      <w:r>
-        <w:rPr>
-          <w:rFonts w:asciiTheme="majorHAnsi" w:hAnsiTheme="majorHAnsi" w:cstheme="majorHAnsi"/>
-          <w:color w:val="000000" w:themeColor="text1"/>
-        </w:rPr>
-        <w:t>s</w:t>
-      </w:r>
-      <w:r>
-        <w:rPr>
-          <w:rFonts w:asciiTheme="majorHAnsi" w:hAnsiTheme="majorHAnsi" w:cstheme="majorHAnsi"/>
-          <w:color w:val="000000" w:themeColor="text1"/>
-        </w:rPr>
-        <w:t xml:space="preserve"> engineer with </w:t>
-      </w:r>
-      <w:r>
-        <w:rPr>
-          <w:rFonts w:asciiTheme="majorHAnsi" w:hAnsiTheme="majorHAnsi" w:cstheme="majorHAnsi"/>
-          <w:color w:val="000000" w:themeColor="text1"/>
-        </w:rPr>
-        <w:t>thirteen</w:t>
-      </w:r>
-      <w:r>
-        <w:rPr>
-          <w:rFonts w:asciiTheme="majorHAnsi" w:hAnsiTheme="majorHAnsi" w:cstheme="majorHAnsi"/>
-          <w:color w:val="000000" w:themeColor="text1"/>
-        </w:rPr>
-        <w:t xml:space="preserve"> years of experience. My work focuses on providing highly available, inter-operable, and secure </w:t>
-      </w:r>
-      <w:r>
-        <w:rPr>
-          <w:rFonts w:asciiTheme="majorHAnsi" w:hAnsiTheme="majorHAnsi" w:cstheme="majorHAnsi"/>
-          <w:color w:val="000000" w:themeColor="text1"/>
-        </w:rPr>
-        <w:t xml:space="preserve">IT </w:t>
-      </w:r>
-      <w:r>
-        <w:rPr>
-          <w:rFonts w:asciiTheme="majorHAnsi" w:hAnsiTheme="majorHAnsi" w:cstheme="majorHAnsi"/>
-          <w:color w:val="000000" w:themeColor="text1"/>
-        </w:rPr>
-        <w:t>infrastructure as a platform. I strive to minimize human error and toil, and to enable automation, self-service, and elimination of complex or high-risk tasks.</w:t>
-      </w:r>
-      <w:bookmarkEnd w:id="2"/>
-      <w:bookmarkEnd w:id="3"/>
-    </w:p>
-    <w:p>
-      <w:pPr>
-        <w:spacing w:after="100"/>
-        <w:ind w:right="360"/>
-        <w:rPr>
-          <w:rFonts w:ascii="Montserrat" w:hAnsi="Montserrat"/>
-          <w:b/>
-          <w:color w:val="4A86E8"/>
-          <w:sz w:val="28"/>
-          <w:szCs w:val="28"/>
-        </w:rPr>
-      </w:pPr>
-    </w:p>
-    <w:p>
-      <w:pPr>
-        <w:spacing w:after="100"/>
-        <w:ind w:right="360"/>
-        <w:rPr>
-          <w:rFonts w:ascii="Montserrat" w:hAnsi="Montserrat"/>
-          <w:b/>
-          <w:color w:val="4A86E8"/>
-          <w:sz w:val="28"/>
-          <w:szCs w:val="28"/>
         </w:rPr>
         <w:sectPr>
           <w:type w:val="continuous"/>
@@ -223,6 +132,85 @@
           <w:docGrid w:linePitch="360"/>
         </w:sectPr>
       </w:pPr>
+      <w:r>
+        <w:rPr>
+          <w:rFonts w:asciiTheme="majorHAnsi" w:hAnsiTheme="majorHAnsi" w:cstheme="majorHAnsi"/>
+          <w:color w:val="000000" w:themeColor="text1"/>
+        </w:rPr>
+        <w:t>I am a</w:t>
+      </w:r>
+      <w:r>
+        <w:rPr>
+          <w:rFonts w:asciiTheme="majorHAnsi" w:hAnsiTheme="majorHAnsi" w:cstheme="majorHAnsi"/>
+          <w:color w:val="000000" w:themeColor="text1"/>
+        </w:rPr>
+        <w:t>n information</w:t>
+      </w:r>
+      <w:r>
+        <w:rPr>
+          <w:rFonts w:asciiTheme="majorHAnsi" w:hAnsiTheme="majorHAnsi" w:cstheme="majorHAnsi"/>
+          <w:color w:val="000000" w:themeColor="text1"/>
+        </w:rPr>
+        <w:t xml:space="preserve"> system</w:t>
+      </w:r>
+      <w:r>
+        <w:rPr>
+          <w:rFonts w:asciiTheme="majorHAnsi" w:hAnsiTheme="majorHAnsi" w:cstheme="majorHAnsi"/>
+          <w:color w:val="000000" w:themeColor="text1"/>
+        </w:rPr>
+        <w:t>s</w:t>
+      </w:r>
+      <w:r>
+        <w:rPr>
+          <w:rFonts w:asciiTheme="majorHAnsi" w:hAnsiTheme="majorHAnsi" w:cstheme="majorHAnsi"/>
+          <w:color w:val="000000" w:themeColor="text1"/>
+        </w:rPr>
+        <w:t xml:space="preserve"> engineer </w:t>
+      </w:r>
+      <w:r>
+        <w:rPr>
+          <w:rFonts w:asciiTheme="majorHAnsi" w:hAnsiTheme="majorHAnsi" w:cstheme="majorHAnsi"/>
+          <w:color w:val="000000" w:themeColor="text1"/>
+        </w:rPr>
+        <w:t xml:space="preserve">with </w:t>
+      </w:r>
+      <w:r>
+        <w:rPr>
+          <w:rFonts w:asciiTheme="majorHAnsi" w:hAnsiTheme="majorHAnsi" w:cstheme="majorHAnsi"/>
+          <w:color w:val="000000" w:themeColor="text1"/>
+        </w:rPr>
+        <w:t>experience</w:t>
+      </w:r>
+      <w:r>
+        <w:rPr>
+          <w:rFonts w:asciiTheme="majorHAnsi" w:hAnsiTheme="majorHAnsi" w:cstheme="majorHAnsi"/>
+          <w:color w:val="000000" w:themeColor="text1"/>
+        </w:rPr>
+        <w:t xml:space="preserve"> working in IT since 2008</w:t>
+      </w:r>
+      <w:r>
+        <w:rPr>
+          <w:rFonts w:asciiTheme="majorHAnsi" w:hAnsiTheme="majorHAnsi" w:cstheme="majorHAnsi"/>
+          <w:color w:val="000000" w:themeColor="text1"/>
+        </w:rPr>
+        <w:t xml:space="preserve">. My work focuses on providing highly available, inter-operable, and secure </w:t>
+      </w:r>
+      <w:r>
+        <w:rPr>
+          <w:rFonts w:asciiTheme="majorHAnsi" w:hAnsiTheme="majorHAnsi" w:cstheme="majorHAnsi"/>
+          <w:color w:val="000000" w:themeColor="text1"/>
+        </w:rPr>
+        <w:t xml:space="preserve">IT </w:t>
+      </w:r>
+      <w:r>
+        <w:rPr>
+          <w:rFonts w:asciiTheme="majorHAnsi" w:hAnsiTheme="majorHAnsi" w:cstheme="majorHAnsi"/>
+          <w:color w:val="000000" w:themeColor="text1"/>
+        </w:rPr>
+        <w:t>infrastructure as a platform. I strive to minimize human error and toil, and to enable automation, self-service, and elimination of complex or high-risk tasks.</w:t>
+      </w:r>
+      <w:bookmarkEnd w:id="2"/>
+      <w:bookmarkEnd w:id="3"/>
     </w:p>
     <w:p>
       <w:pPr>
@@ -246,7 +234,17 @@
           <w:sz w:val="28"/>
           <w:szCs w:val="28"/>
         </w:rPr>
-        <w:t>EXPERIENCE</w:t>
+        <w:t>RELEVANT E</w:t>
+      </w:r>
+      <w:r>
+        <w:rPr>
+          <w:rFonts w:cstheme="minorHAnsi"/>
+          <w:b/>
+          <w:color w:val="4A86E8"/>
+          <w:sz w:val="28"/>
+          <w:szCs w:val="28"/>
+        </w:rPr>
+        <w:t>XPERIENCE</w:t>
       </w:r>
     </w:p>
     <w:p>
@@ -257,10 +255,10 @@
           <w:color w:val="000000" w:themeColor="text1"/>
         </w:rPr>
       </w:pPr>
-      <w:bookmarkStart w:id="6" w:name="OLE_LINK9"/>
-      <w:bookmarkStart w:id="7" w:name="OLE_LINK10"/>
-      <w:bookmarkStart w:id="8" w:name="OLE_LINK11"/>
-      <w:bookmarkStart w:id="9" w:name="OLE_LINK12"/>
+      <w:bookmarkStart w:id="6" w:name="OLE_LINK11"/>
+      <w:bookmarkStart w:id="7" w:name="OLE_LINK12"/>
+      <w:bookmarkStart w:id="8" w:name="OLE_LINK9"/>
+      <w:bookmarkStart w:id="9" w:name="OLE_LINK10"/>
       <w:bookmarkEnd w:id="4"/>
       <w:bookmarkEnd w:id="5"/>
       <w:r>
@@ -277,7 +275,21 @@
           <w:rFonts w:cstheme="minorHAnsi"/>
           <w:color w:val="000000" w:themeColor="text1"/>
         </w:rPr>
-        <w:t xml:space="preserve"> / Senior Systems Engineer</w:t>
+        <w:t xml:space="preserve"> / </w:t>
+      </w:r>
+      <w:r>
+        <w:rPr>
+          <w:rFonts w:cstheme="minorHAnsi"/>
+          <w:color w:val="000000" w:themeColor="text1"/>
+        </w:rPr>
+        <w:t>Staff</w:t>
+      </w:r>
+      <w:r>
+        <w:rPr>
+          <w:rFonts w:cstheme="minorHAnsi"/>
+          <w:color w:val="000000" w:themeColor="text1"/>
+        </w:rPr>
+        <w:t xml:space="preserve"> Systems Engineer</w:t>
       </w:r>
     </w:p>
     <w:p>
@@ -325,8 +337,8 @@
         </w:rPr>
         <w:t xml:space="preserve">, </w:t>
       </w:r>
-      <w:bookmarkEnd w:id="8"/>
-      <w:bookmarkEnd w:id="9"/>
+      <w:bookmarkEnd w:id="6"/>
+      <w:bookmarkEnd w:id="7"/>
       <w:r>
         <w:rPr>
           <w:rFonts w:cstheme="minorHAnsi"/>
@@ -361,6 +373,97 @@
           <w:color w:val="000000" w:themeColor="text1"/>
         </w:rPr>
         <w:t>PRESENT</w:t>
+      </w:r>
+    </w:p>
+    <w:p>
+      <w:pPr>
+        <w:spacing w:after="300"/>
+        <w:ind w:right="126"/>
+        <w:rPr>
+          <w:rFonts w:asciiTheme="majorHAnsi" w:hAnsiTheme="majorHAnsi" w:cstheme="majorHAnsi"/>
+          <w:color w:val="000000" w:themeColor="text1"/>
+        </w:rPr>
+      </w:pPr>
+      <w:r>
+        <w:rPr>
+          <w:rFonts w:asciiTheme="majorHAnsi" w:hAnsiTheme="majorHAnsi" w:cstheme="majorHAnsi"/>
+          <w:color w:val="000000" w:themeColor="text1"/>
+        </w:rPr>
+        <w:t>At Intercom, I’m</w:t>
+      </w:r>
+      <w:r>
+        <w:rPr>
+          <w:rFonts w:asciiTheme="majorHAnsi" w:hAnsiTheme="majorHAnsi" w:cstheme="majorHAnsi"/>
+          <w:color w:val="000000" w:themeColor="text1"/>
+        </w:rPr>
+        <w:t xml:space="preserve"> the technical lead on the team responsible for </w:t>
+      </w:r>
+      <w:r>
+        <w:rPr>
+          <w:rFonts w:asciiTheme="majorHAnsi" w:hAnsiTheme="majorHAnsi" w:cstheme="majorHAnsi"/>
+          <w:color w:val="000000" w:themeColor="text1"/>
+        </w:rPr>
+        <w:t>the foundational IT infrastructure on which all corporate systems are built. I’ve grown and mentored a world-class global IT organization from its inception, and planned, implemented, and owned industry-leading programs for automated user and system</w:t>
+      </w:r>
+      <w:r>
+        <w:rPr>
+          <w:rFonts w:asciiTheme="majorHAnsi" w:hAnsiTheme="majorHAnsi" w:cstheme="majorHAnsi"/>
+          <w:color w:val="000000" w:themeColor="text1"/>
+        </w:rPr>
+        <w:t>s</w:t>
+      </w:r>
+      <w:r>
+        <w:rPr>
+          <w:rFonts w:asciiTheme="majorHAnsi" w:hAnsiTheme="majorHAnsi" w:cstheme="majorHAnsi"/>
+          <w:color w:val="000000" w:themeColor="text1"/>
+        </w:rPr>
+        <w:t xml:space="preserve"> management.</w:t>
+      </w:r>
+    </w:p>
+    <w:p>
+      <w:pPr>
+        <w:ind w:right="126"/>
+        <w:rPr>
+          <w:rFonts w:cstheme="minorHAnsi"/>
+          <w:color w:val="000000" w:themeColor="text1"/>
+        </w:rPr>
+      </w:pPr>
+      <w:r>
+        <w:rPr>
+          <w:rFonts w:cstheme="minorHAnsi"/>
+          <w:b/>
+          <w:bCs/>
+          <w:color w:val="000000" w:themeColor="text1"/>
+        </w:rPr>
+        <w:t>Grand Rounds</w:t>
+      </w:r>
+      <w:r>
+        <w:rPr>
+          <w:rFonts w:cstheme="minorHAnsi"/>
+          <w:color w:val="000000" w:themeColor="text1"/>
+        </w:rPr>
+        <w:t xml:space="preserve"> </w:t>
+      </w:r>
+      <w:r>
+        <w:rPr>
+          <w:rFonts w:cstheme="minorHAnsi"/>
+          <w:color w:val="000000" w:themeColor="text1"/>
+        </w:rPr>
+        <w:t xml:space="preserve">/ Senior </w:t>
+      </w:r>
+      <w:r>
+        <w:rPr>
+          <w:rFonts w:cstheme="minorHAnsi"/>
+          <w:color w:val="000000" w:themeColor="text1"/>
+        </w:rPr>
+        <w:t>Systems</w:t>
+      </w:r>
+      <w:r>
+        <w:rPr>
+          <w:rFonts w:cstheme="minorHAnsi"/>
+          <w:color w:val="000000" w:themeColor="text1"/>
+        </w:rPr>
+        <w:t xml:space="preserve"> Engineer</w:t>
       </w:r>
     </w:p>
     <w:p>
@@ -368,79 +471,98 @@
         <w:spacing w:after="100"/>
         <w:ind w:right="126"/>
         <w:rPr>
-          <w:rFonts w:asciiTheme="majorHAnsi" w:hAnsiTheme="majorHAnsi" w:cstheme="majorHAnsi"/>
-          <w:color w:val="000000" w:themeColor="text1"/>
-        </w:rPr>
-      </w:pPr>
-      <w:r>
-        <w:rPr>
-          <w:rFonts w:asciiTheme="majorHAnsi" w:hAnsiTheme="majorHAnsi" w:cstheme="majorHAnsi"/>
-          <w:color w:val="000000" w:themeColor="text1"/>
-        </w:rPr>
-        <w:t>At Intercom, I</w:t>
-      </w:r>
-      <w:r>
-        <w:rPr>
-          <w:rFonts w:asciiTheme="majorHAnsi" w:hAnsiTheme="majorHAnsi" w:cstheme="majorHAnsi"/>
-          <w:color w:val="000000" w:themeColor="text1"/>
-        </w:rPr>
-        <w:t>’m</w:t>
-      </w:r>
-      <w:r>
-        <w:rPr>
-          <w:rFonts w:asciiTheme="majorHAnsi" w:hAnsiTheme="majorHAnsi" w:cstheme="majorHAnsi"/>
-          <w:color w:val="000000" w:themeColor="text1"/>
-        </w:rPr>
-        <w:t xml:space="preserve"> the technical lead on the team responsible for </w:t>
-      </w:r>
-      <w:r>
-        <w:rPr>
-          <w:rFonts w:asciiTheme="majorHAnsi" w:hAnsiTheme="majorHAnsi" w:cstheme="majorHAnsi"/>
-          <w:color w:val="000000" w:themeColor="text1"/>
-        </w:rPr>
-        <w:t xml:space="preserve">the foundational IT infrastructure on which all corporate systems </w:t>
-      </w:r>
-      <w:r>
-        <w:rPr>
-          <w:rFonts w:asciiTheme="majorHAnsi" w:hAnsiTheme="majorHAnsi" w:cstheme="majorHAnsi"/>
-          <w:color w:val="000000" w:themeColor="text1"/>
-        </w:rPr>
-        <w:t>are</w:t>
-      </w:r>
-      <w:r>
-        <w:rPr>
-          <w:rFonts w:asciiTheme="majorHAnsi" w:hAnsiTheme="majorHAnsi" w:cstheme="majorHAnsi"/>
-          <w:color w:val="000000" w:themeColor="text1"/>
-        </w:rPr>
-        <w:t xml:space="preserve"> built. I</w:t>
-      </w:r>
-      <w:r>
-        <w:rPr>
-          <w:rFonts w:asciiTheme="majorHAnsi" w:hAnsiTheme="majorHAnsi" w:cstheme="majorHAnsi"/>
-          <w:color w:val="000000" w:themeColor="text1"/>
-        </w:rPr>
-        <w:t xml:space="preserve">’ve </w:t>
-      </w:r>
-      <w:r>
-        <w:rPr>
-          <w:rFonts w:asciiTheme="majorHAnsi" w:hAnsiTheme="majorHAnsi" w:cstheme="majorHAnsi"/>
-          <w:color w:val="000000" w:themeColor="text1"/>
-        </w:rPr>
-        <w:t>gr</w:t>
-      </w:r>
-      <w:r>
-        <w:rPr>
-          <w:rFonts w:asciiTheme="majorHAnsi" w:hAnsiTheme="majorHAnsi" w:cstheme="majorHAnsi"/>
-          <w:color w:val="000000" w:themeColor="text1"/>
-        </w:rPr>
-        <w:t>own</w:t>
-      </w:r>
-      <w:r>
-        <w:rPr>
-          <w:rFonts w:asciiTheme="majorHAnsi" w:hAnsiTheme="majorHAnsi" w:cstheme="majorHAnsi"/>
-          <w:color w:val="000000" w:themeColor="text1"/>
-        </w:rPr>
-        <w:t xml:space="preserve"> and mentored a world-class global IT organization from its inception, and</w:t>
+          <w:rFonts w:cstheme="minorHAnsi"/>
+          <w:color w:val="000000" w:themeColor="text1"/>
+        </w:rPr>
+      </w:pPr>
+      <w:r>
+        <w:rPr>
+          <w:rFonts w:cstheme="minorHAnsi"/>
+          <w:color w:val="000000" w:themeColor="text1"/>
+        </w:rPr>
+        <w:t xml:space="preserve">OCT 2019 – </w:t>
+      </w:r>
+      <w:r>
+        <w:rPr>
+          <w:rFonts w:cstheme="minorHAnsi"/>
+          <w:color w:val="000000" w:themeColor="text1"/>
+        </w:rPr>
+        <w:t>OCT 2021</w:t>
+      </w:r>
+    </w:p>
+    <w:bookmarkEnd w:id="8"/>
+    <w:bookmarkEnd w:id="9"/>
+    <w:p>
+      <w:pPr>
+        <w:spacing w:after="300"/>
+        <w:ind w:right="126"/>
+        <w:rPr>
+          <w:rFonts w:asciiTheme="majorHAnsi" w:hAnsiTheme="majorHAnsi" w:cstheme="majorHAnsi"/>
+          <w:color w:val="000000" w:themeColor="text1"/>
+        </w:rPr>
+      </w:pPr>
+      <w:r>
+        <w:rPr>
+          <w:rFonts w:asciiTheme="majorHAnsi" w:hAnsiTheme="majorHAnsi" w:cstheme="majorHAnsi"/>
+          <w:color w:val="000000" w:themeColor="text1"/>
+        </w:rPr>
+        <w:t xml:space="preserve">At Grand Rounds, I </w:t>
+      </w:r>
+      <w:r>
+        <w:rPr>
+          <w:rFonts w:asciiTheme="majorHAnsi" w:hAnsiTheme="majorHAnsi" w:cstheme="majorHAnsi"/>
+          <w:color w:val="000000" w:themeColor="text1"/>
+        </w:rPr>
+        <w:t>was</w:t>
+      </w:r>
+      <w:r>
+        <w:rPr>
+          <w:rFonts w:asciiTheme="majorHAnsi" w:hAnsiTheme="majorHAnsi" w:cstheme="majorHAnsi"/>
+          <w:color w:val="000000" w:themeColor="text1"/>
+        </w:rPr>
+        <w:t xml:space="preserve"> responsible for the automation, availability, and security of a</w:t>
+      </w:r>
+      <w:r>
+        <w:rPr>
+          <w:rFonts w:asciiTheme="majorHAnsi" w:hAnsiTheme="majorHAnsi" w:cstheme="majorHAnsi"/>
+          <w:color w:val="000000" w:themeColor="text1"/>
+        </w:rPr>
+        <w:t>n</w:t>
+      </w:r>
+      <w:r>
+        <w:rPr>
+          <w:rFonts w:asciiTheme="majorHAnsi" w:hAnsiTheme="majorHAnsi" w:cstheme="majorHAnsi"/>
+          <w:color w:val="000000" w:themeColor="text1"/>
+        </w:rPr>
+        <w:t xml:space="preserve"> HR-</w:t>
+      </w:r>
+      <w:r>
+        <w:rPr>
+          <w:rFonts w:asciiTheme="majorHAnsi" w:hAnsiTheme="majorHAnsi" w:cstheme="majorHAnsi"/>
+          <w:color w:val="000000" w:themeColor="text1"/>
+        </w:rPr>
+        <w:t>sourced</w:t>
+      </w:r>
+      <w:r>
+        <w:rPr>
+          <w:rFonts w:asciiTheme="majorHAnsi" w:hAnsiTheme="majorHAnsi" w:cstheme="majorHAnsi"/>
+          <w:color w:val="000000" w:themeColor="text1"/>
+        </w:rPr>
+        <w:t xml:space="preserve"> identity and access management </w:t>
+      </w:r>
+      <w:r>
+        <w:rPr>
+          <w:rFonts w:asciiTheme="majorHAnsi" w:hAnsiTheme="majorHAnsi" w:cstheme="majorHAnsi"/>
+          <w:color w:val="000000" w:themeColor="text1"/>
+        </w:rPr>
+        <w:t>platform</w:t>
+      </w:r>
+      <w:r>
+        <w:rPr>
+          <w:rFonts w:asciiTheme="majorHAnsi" w:hAnsiTheme="majorHAnsi" w:cstheme="majorHAnsi"/>
+          <w:color w:val="000000" w:themeColor="text1"/>
+        </w:rPr>
+        <w:t>,</w:t>
       </w:r>
       <w:r>
         <w:rPr>
@@ -454,7 +576,56 @@
           <w:rFonts w:asciiTheme="majorHAnsi" w:hAnsiTheme="majorHAnsi" w:cstheme="majorHAnsi"/>
           <w:color w:val="000000" w:themeColor="text1"/>
         </w:rPr>
-        <w:t>planned, implemented, and owned industry-leading programs for automated user and systems management.</w:t>
+        <w:t xml:space="preserve">designed </w:t>
+      </w:r>
+      <w:r>
+        <w:rPr>
+          <w:rFonts w:asciiTheme="majorHAnsi" w:hAnsiTheme="majorHAnsi" w:cstheme="majorHAnsi"/>
+          <w:color w:val="000000" w:themeColor="text1"/>
+        </w:rPr>
+        <w:t>to maintain HITRUST CSF compliance</w:t>
+      </w:r>
+      <w:r>
+        <w:rPr>
+          <w:rFonts w:asciiTheme="majorHAnsi" w:hAnsiTheme="majorHAnsi" w:cstheme="majorHAnsi"/>
+          <w:color w:val="000000" w:themeColor="text1"/>
+        </w:rPr>
+        <w:t xml:space="preserve"> </w:t>
+      </w:r>
+      <w:r>
+        <w:rPr>
+          <w:rFonts w:asciiTheme="majorHAnsi" w:hAnsiTheme="majorHAnsi" w:cstheme="majorHAnsi"/>
+          <w:color w:val="000000" w:themeColor="text1"/>
+        </w:rPr>
+        <w:t xml:space="preserve">for </w:t>
+      </w:r>
+      <w:r>
+        <w:rPr>
+          <w:rFonts w:asciiTheme="majorHAnsi" w:hAnsiTheme="majorHAnsi" w:cstheme="majorHAnsi"/>
+          <w:color w:val="000000" w:themeColor="text1"/>
+        </w:rPr>
+        <w:t xml:space="preserve">corporate and </w:t>
+      </w:r>
+      <w:r>
+        <w:rPr>
+          <w:rFonts w:asciiTheme="majorHAnsi" w:hAnsiTheme="majorHAnsi" w:cstheme="majorHAnsi"/>
+          <w:color w:val="000000" w:themeColor="text1"/>
+        </w:rPr>
+        <w:t xml:space="preserve">clinical staff </w:t>
+      </w:r>
+      <w:r>
+        <w:rPr>
+          <w:rFonts w:asciiTheme="majorHAnsi" w:hAnsiTheme="majorHAnsi" w:cstheme="majorHAnsi"/>
+          <w:color w:val="000000" w:themeColor="text1"/>
+        </w:rPr>
+        <w:t xml:space="preserve">operating remotely </w:t>
+      </w:r>
+      <w:r>
+        <w:rPr>
+          <w:rFonts w:asciiTheme="majorHAnsi" w:hAnsiTheme="majorHAnsi" w:cstheme="majorHAnsi"/>
+          <w:color w:val="000000" w:themeColor="text1"/>
+        </w:rPr>
+        <w:t>throughout the entire country.</w:t>
       </w:r>
     </w:p>
     <w:p>
@@ -462,28 +633,19 @@
         <w:ind w:right="126"/>
         <w:rPr>
           <w:rFonts w:cstheme="minorHAnsi"/>
+          <w:color w:val="000000" w:themeColor="text1"/>
+        </w:rPr>
+      </w:pPr>
+      <w:bookmarkStart w:id="14" w:name="OLE_LINK13"/>
+      <w:bookmarkStart w:id="15" w:name="OLE_LINK14"/>
+      <w:r>
+        <w:rPr>
+          <w:rFonts w:cstheme="minorHAnsi"/>
           <w:b/>
           <w:bCs/>
           <w:color w:val="000000" w:themeColor="text1"/>
         </w:rPr>
-      </w:pPr>
-    </w:p>
-    <w:p>
-      <w:pPr>
-        <w:ind w:right="126"/>
-        <w:rPr>
-          <w:rFonts w:cstheme="minorHAnsi"/>
-          <w:color w:val="000000" w:themeColor="text1"/>
-        </w:rPr>
-      </w:pPr>
-      <w:r>
-        <w:rPr>
-          <w:rFonts w:cstheme="minorHAnsi"/>
-          <w:b/>
-          <w:bCs/>
-          <w:color w:val="000000" w:themeColor="text1"/>
-        </w:rPr>
-        <w:t>Grand Rounds</w:t>
+        <w:t>Lucid</w:t>
       </w:r>
       <w:r>
         <w:rPr>
@@ -497,21 +659,14 @@
           <w:rFonts w:cstheme="minorHAnsi"/>
           <w:color w:val="000000" w:themeColor="text1"/>
         </w:rPr>
-        <w:t xml:space="preserve">/ Senior </w:t>
-      </w:r>
-      <w:r>
-        <w:rPr>
-          <w:rFonts w:cstheme="minorHAnsi"/>
-          <w:color w:val="000000" w:themeColor="text1"/>
-        </w:rPr>
-        <w:t>Systems</w:t>
-      </w:r>
-      <w:r>
-        <w:rPr>
-          <w:rFonts w:cstheme="minorHAnsi"/>
-          <w:color w:val="000000" w:themeColor="text1"/>
-        </w:rPr>
-        <w:t xml:space="preserve"> Engineer</w:t>
+        <w:t>/</w:t>
+      </w:r>
+      <w:r>
+        <w:rPr>
+          <w:rFonts w:cstheme="minorHAnsi"/>
+          <w:color w:val="000000" w:themeColor="text1"/>
+        </w:rPr>
+        <w:t xml:space="preserve"> IS&amp;T Administrator</w:t>
       </w:r>
     </w:p>
     <w:p>
@@ -528,197 +683,12 @@
           <w:rFonts w:cstheme="minorHAnsi"/>
           <w:color w:val="000000" w:themeColor="text1"/>
         </w:rPr>
-        <w:t xml:space="preserve">OCT 2019 – </w:t>
-      </w:r>
-      <w:r>
-        <w:rPr>
-          <w:rFonts w:cstheme="minorHAnsi"/>
-          <w:color w:val="000000" w:themeColor="text1"/>
-        </w:rPr>
-        <w:t>OCT 2021</w:t>
-      </w:r>
-    </w:p>
-    <w:bookmarkEnd w:id="6"/>
-    <w:bookmarkEnd w:id="7"/>
-    <w:p>
-      <w:pPr>
-        <w:spacing w:after="100"/>
-        <w:ind w:right="126"/>
-        <w:rPr>
-          <w:rFonts w:asciiTheme="majorHAnsi" w:hAnsiTheme="majorHAnsi" w:cstheme="majorHAnsi"/>
-          <w:color w:val="000000" w:themeColor="text1"/>
-        </w:rPr>
-      </w:pPr>
-      <w:r>
-        <w:rPr>
-          <w:rFonts w:asciiTheme="majorHAnsi" w:hAnsiTheme="majorHAnsi" w:cstheme="majorHAnsi"/>
-          <w:color w:val="000000" w:themeColor="text1"/>
-        </w:rPr>
-        <w:t xml:space="preserve">At Grand Rounds, I </w:t>
-      </w:r>
-      <w:r>
-        <w:rPr>
-          <w:rFonts w:asciiTheme="majorHAnsi" w:hAnsiTheme="majorHAnsi" w:cstheme="majorHAnsi"/>
-          <w:color w:val="000000" w:themeColor="text1"/>
-        </w:rPr>
-        <w:t>was</w:t>
-      </w:r>
-      <w:r>
-        <w:rPr>
-          <w:rFonts w:asciiTheme="majorHAnsi" w:hAnsiTheme="majorHAnsi" w:cstheme="majorHAnsi"/>
-          <w:color w:val="000000" w:themeColor="text1"/>
-        </w:rPr>
-        <w:t xml:space="preserve"> responsible for the automation, availability, and security of a</w:t>
-      </w:r>
-      <w:r>
-        <w:rPr>
-          <w:rFonts w:asciiTheme="majorHAnsi" w:hAnsiTheme="majorHAnsi" w:cstheme="majorHAnsi"/>
-          <w:color w:val="000000" w:themeColor="text1"/>
-        </w:rPr>
-        <w:t>n</w:t>
-      </w:r>
-      <w:r>
-        <w:rPr>
-          <w:rFonts w:asciiTheme="majorHAnsi" w:hAnsiTheme="majorHAnsi" w:cstheme="majorHAnsi"/>
-          <w:color w:val="000000" w:themeColor="text1"/>
-        </w:rPr>
-        <w:t xml:space="preserve"> HR-mastered identity and access management </w:t>
-      </w:r>
-      <w:r>
-        <w:rPr>
-          <w:rFonts w:asciiTheme="majorHAnsi" w:hAnsiTheme="majorHAnsi" w:cstheme="majorHAnsi"/>
-          <w:color w:val="000000" w:themeColor="text1"/>
-        </w:rPr>
-        <w:t>platform</w:t>
-      </w:r>
-      <w:r>
-        <w:rPr>
-          <w:rFonts w:asciiTheme="majorHAnsi" w:hAnsiTheme="majorHAnsi" w:cstheme="majorHAnsi"/>
-          <w:color w:val="000000" w:themeColor="text1"/>
-        </w:rPr>
-        <w:t>,</w:t>
-      </w:r>
-      <w:r>
-        <w:rPr>
-          <w:rFonts w:asciiTheme="majorHAnsi" w:hAnsiTheme="majorHAnsi" w:cstheme="majorHAnsi"/>
-          <w:color w:val="000000" w:themeColor="text1"/>
-        </w:rPr>
-        <w:t xml:space="preserve"> </w:t>
-      </w:r>
-      <w:r>
-        <w:rPr>
-          <w:rFonts w:asciiTheme="majorHAnsi" w:hAnsiTheme="majorHAnsi" w:cstheme="majorHAnsi"/>
-          <w:color w:val="000000" w:themeColor="text1"/>
-        </w:rPr>
-        <w:t xml:space="preserve">designed </w:t>
-      </w:r>
-      <w:r>
-        <w:rPr>
-          <w:rFonts w:asciiTheme="majorHAnsi" w:hAnsiTheme="majorHAnsi" w:cstheme="majorHAnsi"/>
-          <w:color w:val="000000" w:themeColor="text1"/>
-        </w:rPr>
-        <w:t>to maintain HITRUST CSF compliance</w:t>
-      </w:r>
-      <w:r>
-        <w:rPr>
-          <w:rFonts w:asciiTheme="majorHAnsi" w:hAnsiTheme="majorHAnsi" w:cstheme="majorHAnsi"/>
-          <w:color w:val="000000" w:themeColor="text1"/>
-        </w:rPr>
-        <w:t xml:space="preserve"> </w:t>
-      </w:r>
-      <w:r>
-        <w:rPr>
-          <w:rFonts w:asciiTheme="majorHAnsi" w:hAnsiTheme="majorHAnsi" w:cstheme="majorHAnsi"/>
-          <w:color w:val="000000" w:themeColor="text1"/>
-        </w:rPr>
-        <w:t xml:space="preserve">for clinical staff </w:t>
-      </w:r>
-      <w:r>
-        <w:rPr>
-          <w:rFonts w:asciiTheme="majorHAnsi" w:hAnsiTheme="majorHAnsi" w:cstheme="majorHAnsi"/>
-          <w:color w:val="000000" w:themeColor="text1"/>
-        </w:rPr>
-        <w:t xml:space="preserve">operating remotely </w:t>
-      </w:r>
-      <w:r>
-        <w:rPr>
-          <w:rFonts w:asciiTheme="majorHAnsi" w:hAnsiTheme="majorHAnsi" w:cstheme="majorHAnsi"/>
-          <w:color w:val="000000" w:themeColor="text1"/>
-        </w:rPr>
-        <w:t>throughout the entire country.</w:t>
-      </w:r>
-    </w:p>
-    <w:p>
-      <w:pPr>
-        <w:spacing w:after="100"/>
-        <w:ind w:right="126"/>
-        <w:rPr>
-          <w:rFonts w:asciiTheme="majorHAnsi" w:hAnsiTheme="majorHAnsi" w:cstheme="majorHAnsi"/>
-          <w:color w:val="000000" w:themeColor="text1"/>
-        </w:rPr>
-      </w:pPr>
-    </w:p>
-    <w:p>
-      <w:pPr>
-        <w:ind w:right="126"/>
-        <w:rPr>
-          <w:rFonts w:cstheme="minorHAnsi"/>
-          <w:color w:val="000000" w:themeColor="text1"/>
-        </w:rPr>
-      </w:pPr>
-      <w:bookmarkStart w:id="14" w:name="OLE_LINK13"/>
-      <w:bookmarkStart w:id="15" w:name="OLE_LINK14"/>
-      <w:r>
-        <w:rPr>
-          <w:rFonts w:cstheme="minorHAnsi"/>
-          <w:b/>
-          <w:bCs/>
-          <w:color w:val="000000" w:themeColor="text1"/>
-        </w:rPr>
-        <w:t>Lucid</w:t>
-      </w:r>
-      <w:r>
-        <w:rPr>
-          <w:rFonts w:cstheme="minorHAnsi"/>
-          <w:color w:val="000000" w:themeColor="text1"/>
-        </w:rPr>
-        <w:t xml:space="preserve"> </w:t>
-      </w:r>
-      <w:r>
-        <w:rPr>
-          <w:rFonts w:cstheme="minorHAnsi"/>
-          <w:color w:val="000000" w:themeColor="text1"/>
-        </w:rPr>
-        <w:t>/</w:t>
-      </w:r>
-      <w:r>
-        <w:rPr>
-          <w:rFonts w:cstheme="minorHAnsi"/>
-          <w:color w:val="000000" w:themeColor="text1"/>
-        </w:rPr>
-        <w:t xml:space="preserve"> IS&amp;T Administrator</w:t>
-      </w:r>
-    </w:p>
-    <w:p>
-      <w:pPr>
-        <w:spacing w:after="100"/>
-        <w:ind w:right="126"/>
-        <w:rPr>
-          <w:rFonts w:cstheme="minorHAnsi"/>
-          <w:color w:val="000000" w:themeColor="text1"/>
-        </w:rPr>
-      </w:pPr>
-      <w:r>
-        <w:rPr>
-          <w:rFonts w:cstheme="minorHAnsi"/>
-          <w:color w:val="000000" w:themeColor="text1"/>
-        </w:rPr>
         <w:t>APR 2015 – JUN 2016</w:t>
       </w:r>
     </w:p>
     <w:p>
       <w:pPr>
-        <w:spacing w:after="100"/>
+        <w:spacing w:after="300"/>
         <w:ind w:right="126"/>
         <w:rPr>
           <w:rFonts w:asciiTheme="majorHAnsi" w:hAnsiTheme="majorHAnsi" w:cstheme="majorHAnsi"/>
@@ -806,77 +776,67 @@
         </w:rPr>
         <w:t xml:space="preserve"> acquisition.</w:t>
       </w:r>
-    </w:p>
-    <w:bookmarkEnd w:id="16"/>
-    <w:bookmarkEnd w:id="17"/>
+      <w:bookmarkEnd w:id="16"/>
+      <w:bookmarkEnd w:id="17"/>
+    </w:p>
+    <w:p>
+      <w:pPr>
+        <w:ind w:right="126"/>
+        <w:rPr>
+          <w:rFonts w:cstheme="minorHAnsi"/>
+          <w:color w:val="000000" w:themeColor="text1"/>
+        </w:rPr>
+      </w:pPr>
+      <w:r>
+        <w:rPr>
+          <w:rFonts w:cstheme="minorHAnsi"/>
+          <w:b/>
+          <w:bCs/>
+          <w:color w:val="000000" w:themeColor="text1"/>
+        </w:rPr>
+        <w:t>Apple</w:t>
+      </w:r>
+      <w:r>
+        <w:rPr>
+          <w:rFonts w:cstheme="minorHAnsi"/>
+          <w:color w:val="000000" w:themeColor="text1"/>
+        </w:rPr>
+        <w:t xml:space="preserve"> </w:t>
+      </w:r>
+      <w:r>
+        <w:rPr>
+          <w:rFonts w:cstheme="minorHAnsi"/>
+          <w:color w:val="000000" w:themeColor="text1"/>
+        </w:rPr>
+        <w:t>/</w:t>
+      </w:r>
+      <w:r>
+        <w:rPr>
+          <w:rFonts w:cstheme="minorHAnsi"/>
+          <w:color w:val="000000" w:themeColor="text1"/>
+        </w:rPr>
+        <w:t xml:space="preserve"> </w:t>
+      </w:r>
+      <w:r>
+        <w:rPr>
+          <w:rFonts w:cstheme="minorHAnsi"/>
+          <w:color w:val="000000" w:themeColor="text1"/>
+        </w:rPr>
+        <w:t>Retail</w:t>
+      </w:r>
+      <w:r>
+        <w:rPr>
+          <w:rFonts w:cstheme="minorHAnsi"/>
+          <w:color w:val="000000" w:themeColor="text1"/>
+        </w:rPr>
+        <w:t xml:space="preserve"> Systems Support Engineer</w:t>
+      </w:r>
+    </w:p>
     <w:p>
       <w:pPr>
         <w:spacing w:after="100"/>
         <w:ind w:right="126"/>
         <w:rPr>
-          <w:rFonts w:asciiTheme="majorHAnsi" w:hAnsiTheme="majorHAnsi" w:cstheme="majorHAnsi"/>
-          <w:color w:val="000000" w:themeColor="text1"/>
-        </w:rPr>
-      </w:pPr>
-    </w:p>
-    <w:p>
-      <w:pPr>
-        <w:ind w:right="126"/>
-        <w:rPr>
-          <w:rFonts w:cstheme="minorHAnsi"/>
-          <w:color w:val="000000" w:themeColor="text1"/>
-        </w:rPr>
-      </w:pPr>
-      <w:r>
-        <w:rPr>
-          <w:rFonts w:cstheme="minorHAnsi"/>
-          <w:b/>
-          <w:bCs/>
-          <w:color w:val="000000" w:themeColor="text1"/>
-        </w:rPr>
-        <w:t>Apple</w:t>
-      </w:r>
-      <w:r>
-        <w:rPr>
-          <w:rFonts w:cstheme="minorHAnsi"/>
-          <w:color w:val="000000" w:themeColor="text1"/>
-        </w:rPr>
-        <w:t xml:space="preserve"> </w:t>
-      </w:r>
-      <w:r>
-        <w:rPr>
-          <w:rFonts w:cstheme="minorHAnsi"/>
-          <w:color w:val="000000" w:themeColor="text1"/>
-        </w:rPr>
-        <w:t>/</w:t>
-      </w:r>
-      <w:r>
-        <w:rPr>
-          <w:rFonts w:cstheme="minorHAnsi"/>
-          <w:color w:val="000000" w:themeColor="text1"/>
-        </w:rPr>
-        <w:t xml:space="preserve"> </w:t>
-      </w:r>
-      <w:r>
-        <w:rPr>
-          <w:rFonts w:cstheme="minorHAnsi"/>
-          <w:color w:val="000000" w:themeColor="text1"/>
-        </w:rPr>
-        <w:t>Retail</w:t>
-      </w:r>
-      <w:r>
-        <w:rPr>
-          <w:rFonts w:cstheme="minorHAnsi"/>
-          <w:color w:val="000000" w:themeColor="text1"/>
-        </w:rPr>
-        <w:t xml:space="preserve"> Systems Support Engineer</w:t>
-      </w:r>
-    </w:p>
-    <w:p>
-      <w:pPr>
-        <w:spacing w:after="100"/>
-        <w:ind w:right="126"/>
-        <w:rPr>
           <w:rFonts w:cstheme="minorHAnsi"/>
           <w:color w:val="000000" w:themeColor="text1"/>
         </w:rPr>
@@ -937,7 +897,7 @@
     </w:p>
     <w:p>
       <w:pPr>
-        <w:spacing w:after="100"/>
+        <w:spacing w:after="300"/>
         <w:ind w:right="126"/>
         <w:rPr>
           <w:rFonts w:asciiTheme="majorHAnsi" w:hAnsiTheme="majorHAnsi" w:cstheme="majorHAnsi"/>
@@ -1100,11 +1060,22 @@
           <w:sz w:val="28"/>
           <w:szCs w:val="28"/>
         </w:rPr>
-        <w:t>PROJECTS</w:t>
-      </w:r>
-    </w:p>
-    <w:p>
-      <w:pPr>
+        <w:t xml:space="preserve">SELECTED </w:t>
+      </w:r>
+      <w:r>
+        <w:rPr>
+          <w:rFonts w:cstheme="minorHAnsi"/>
+          <w:b/>
+          <w:color w:val="4A86E8"/>
+          <w:sz w:val="28"/>
+          <w:szCs w:val="28"/>
+        </w:rPr>
+        <w:t>WORK</w:t>
+      </w:r>
+    </w:p>
+    <w:p>
+      <w:pPr>
+        <w:spacing w:after="100"/>
         <w:ind w:left="-90" w:right="-36"/>
         <w:rPr>
           <w:rFonts w:cstheme="minorHAnsi"/>
@@ -1115,6 +1086,7 @@
       </w:pPr>
       <w:bookmarkStart w:id="22" w:name="OLE_LINK23"/>
       <w:bookmarkStart w:id="23" w:name="OLE_LINK24"/>
+      <w:bookmarkStart w:id="24" w:name="OLE_LINK17"/>
       <w:r>
         <w:rPr>
           <w:rFonts w:cstheme="minorHAnsi"/>
@@ -1122,25 +1094,73 @@
           <w:bCs/>
           <w:color w:val="000000" w:themeColor="text1"/>
         </w:rPr>
-        <w:t xml:space="preserve">Identity </w:t>
-      </w:r>
-      <w:r>
-        <w:rPr>
-          <w:rFonts w:cstheme="minorHAnsi"/>
-          <w:b/>
-          <w:bCs/>
-          <w:color w:val="000000" w:themeColor="text1"/>
-        </w:rPr>
-        <w:t>and</w:t>
-      </w:r>
-      <w:r>
-        <w:rPr>
-          <w:rFonts w:cstheme="minorHAnsi"/>
-          <w:b/>
-          <w:bCs/>
-          <w:color w:val="000000" w:themeColor="text1"/>
-        </w:rPr>
-        <w:t xml:space="preserve"> Access Management</w:t>
+        <w:t>Zero-Trust</w:t>
+      </w:r>
+    </w:p>
+    <w:p>
+      <w:pPr>
+        <w:spacing w:after="300"/>
+        <w:ind w:left="-90" w:right="-36"/>
+        <w:rPr>
+          <w:rFonts w:asciiTheme="majorHAnsi" w:hAnsiTheme="majorHAnsi" w:cstheme="majorHAnsi"/>
+          <w:color w:val="000000" w:themeColor="text1"/>
+        </w:rPr>
+      </w:pPr>
+      <w:r>
+        <w:rPr>
+          <w:rFonts w:asciiTheme="majorHAnsi" w:hAnsiTheme="majorHAnsi" w:cstheme="majorHAnsi"/>
+          <w:color w:val="000000" w:themeColor="text1"/>
+        </w:rPr>
+        <w:t>C</w:t>
+      </w:r>
+      <w:r>
+        <w:rPr>
+          <w:rFonts w:asciiTheme="majorHAnsi" w:hAnsiTheme="majorHAnsi" w:cstheme="majorHAnsi"/>
+          <w:color w:val="000000" w:themeColor="text1"/>
+        </w:rPr>
+        <w:t xml:space="preserve">ontext-aware security </w:t>
+      </w:r>
+      <w:r>
+        <w:rPr>
+          <w:rFonts w:asciiTheme="majorHAnsi" w:hAnsiTheme="majorHAnsi" w:cstheme="majorHAnsi"/>
+          <w:color w:val="000000" w:themeColor="text1"/>
+        </w:rPr>
+        <w:t>policy</w:t>
+      </w:r>
+      <w:r>
+        <w:rPr>
+          <w:rFonts w:asciiTheme="majorHAnsi" w:hAnsiTheme="majorHAnsi" w:cstheme="majorHAnsi"/>
+          <w:color w:val="000000" w:themeColor="text1"/>
+        </w:rPr>
+        <w:t xml:space="preserve"> enforcement and passwordless biometric auth, regardless of </w:t>
+      </w:r>
+      <w:r>
+        <w:rPr>
+          <w:rFonts w:asciiTheme="majorHAnsi" w:hAnsiTheme="majorHAnsi" w:cstheme="majorHAnsi"/>
+          <w:color w:val="000000" w:themeColor="text1"/>
+        </w:rPr>
+        <w:t>device</w:t>
+      </w:r>
+      <w:r>
+        <w:rPr>
+          <w:rFonts w:asciiTheme="majorHAnsi" w:hAnsiTheme="majorHAnsi" w:cstheme="majorHAnsi"/>
+          <w:color w:val="000000" w:themeColor="text1"/>
+        </w:rPr>
+        <w:t xml:space="preserve"> management or network</w:t>
+      </w:r>
+      <w:r>
+        <w:rPr>
+          <w:rFonts w:asciiTheme="majorHAnsi" w:hAnsiTheme="majorHAnsi" w:cstheme="majorHAnsi"/>
+          <w:color w:val="000000" w:themeColor="text1"/>
+        </w:rPr>
+        <w:t xml:space="preserve"> location</w:t>
+      </w:r>
+      <w:r>
+        <w:rPr>
+          <w:rFonts w:asciiTheme="majorHAnsi" w:hAnsiTheme="majorHAnsi" w:cstheme="majorHAnsi"/>
+          <w:color w:val="000000" w:themeColor="text1"/>
+        </w:rPr>
+        <w:t>.</w:t>
       </w:r>
     </w:p>
     <w:p>
@@ -1149,29 +1169,233 @@
         <w:ind w:left="-90" w:right="-36"/>
         <w:rPr>
           <w:rFonts w:cstheme="minorHAnsi"/>
-          <w:color w:val="000000" w:themeColor="text1"/>
-        </w:rPr>
-      </w:pPr>
-      <w:r>
-        <w:rPr>
-          <w:rFonts w:cstheme="minorHAnsi"/>
-          <w:color w:val="000000" w:themeColor="text1"/>
-        </w:rPr>
-        <w:t xml:space="preserve">Program </w:t>
-      </w:r>
-      <w:r>
-        <w:rPr>
-          <w:rFonts w:cstheme="minorHAnsi"/>
-          <w:color w:val="000000" w:themeColor="text1"/>
-        </w:rPr>
-        <w:t>Owner</w:t>
-      </w:r>
-      <w:r>
-        <w:rPr>
-          <w:rFonts w:cstheme="minorHAnsi"/>
-          <w:color w:val="000000" w:themeColor="text1"/>
-        </w:rPr>
-        <w:t>, Lead Engineer</w:t>
+          <w:b/>
+          <w:bCs/>
+          <w:color w:val="000000" w:themeColor="text1"/>
+        </w:rPr>
+      </w:pPr>
+      <w:r>
+        <w:rPr>
+          <w:rFonts w:cstheme="minorHAnsi"/>
+          <w:b/>
+          <w:bCs/>
+          <w:color w:val="000000" w:themeColor="text1"/>
+        </w:rPr>
+        <w:t>Business Process Automation</w:t>
+      </w:r>
+    </w:p>
+    <w:p>
+      <w:pPr>
+        <w:spacing w:after="300"/>
+        <w:ind w:left="-90" w:right="-36"/>
+        <w:rPr>
+          <w:rFonts w:asciiTheme="majorHAnsi" w:hAnsiTheme="majorHAnsi" w:cstheme="majorHAnsi"/>
+          <w:color w:val="000000" w:themeColor="text1"/>
+        </w:rPr>
+      </w:pPr>
+      <w:r>
+        <w:rPr>
+          <w:rFonts w:asciiTheme="majorHAnsi" w:hAnsiTheme="majorHAnsi" w:cstheme="majorHAnsi"/>
+          <w:color w:val="000000" w:themeColor="text1"/>
+        </w:rPr>
+        <w:t xml:space="preserve">Self-service </w:t>
+      </w:r>
+      <w:r>
+        <w:rPr>
+          <w:rFonts w:asciiTheme="majorHAnsi" w:hAnsiTheme="majorHAnsi" w:cstheme="majorHAnsi"/>
+          <w:color w:val="000000" w:themeColor="text1"/>
+        </w:rPr>
+        <w:t xml:space="preserve">CICD pipeline </w:t>
+      </w:r>
+      <w:r>
+        <w:rPr>
+          <w:rFonts w:asciiTheme="majorHAnsi" w:hAnsiTheme="majorHAnsi" w:cstheme="majorHAnsi"/>
+          <w:color w:val="000000" w:themeColor="text1"/>
+        </w:rPr>
+        <w:t>delivery of</w:t>
+      </w:r>
+      <w:r>
+        <w:rPr>
+          <w:rFonts w:asciiTheme="majorHAnsi" w:hAnsiTheme="majorHAnsi" w:cstheme="majorHAnsi"/>
+          <w:color w:val="000000" w:themeColor="text1"/>
+        </w:rPr>
+        <w:t xml:space="preserve"> </w:t>
+      </w:r>
+      <w:r>
+        <w:rPr>
+          <w:rFonts w:asciiTheme="majorHAnsi" w:hAnsiTheme="majorHAnsi" w:cstheme="majorHAnsi"/>
+          <w:color w:val="000000" w:themeColor="text1"/>
+        </w:rPr>
+        <w:t>no-code</w:t>
+      </w:r>
+      <w:r>
+        <w:rPr>
+          <w:rFonts w:asciiTheme="majorHAnsi" w:hAnsiTheme="majorHAnsi" w:cstheme="majorHAnsi"/>
+          <w:color w:val="000000" w:themeColor="text1"/>
+        </w:rPr>
+        <w:t xml:space="preserve"> </w:t>
+      </w:r>
+      <w:r>
+        <w:rPr>
+          <w:rFonts w:asciiTheme="majorHAnsi" w:hAnsiTheme="majorHAnsi" w:cstheme="majorHAnsi"/>
+          <w:color w:val="000000" w:themeColor="text1"/>
+        </w:rPr>
+        <w:t>automation</w:t>
+      </w:r>
+      <w:r>
+        <w:rPr>
+          <w:rFonts w:asciiTheme="majorHAnsi" w:hAnsiTheme="majorHAnsi" w:cstheme="majorHAnsi"/>
+          <w:color w:val="000000" w:themeColor="text1"/>
+        </w:rPr>
+        <w:t>s</w:t>
+      </w:r>
+      <w:r>
+        <w:rPr>
+          <w:rFonts w:asciiTheme="majorHAnsi" w:hAnsiTheme="majorHAnsi" w:cstheme="majorHAnsi"/>
+          <w:color w:val="000000" w:themeColor="text1"/>
+        </w:rPr>
+        <w:t>, both internally</w:t>
+      </w:r>
+      <w:r>
+        <w:rPr>
+          <w:rFonts w:asciiTheme="majorHAnsi" w:hAnsiTheme="majorHAnsi" w:cstheme="majorHAnsi"/>
+          <w:color w:val="000000" w:themeColor="text1"/>
+        </w:rPr>
+        <w:t xml:space="preserve"> </w:t>
+      </w:r>
+      <w:r>
+        <w:rPr>
+          <w:rFonts w:asciiTheme="majorHAnsi" w:hAnsiTheme="majorHAnsi" w:cstheme="majorHAnsi"/>
+          <w:color w:val="000000" w:themeColor="text1"/>
+        </w:rPr>
+        <w:t xml:space="preserve">for Intercom and </w:t>
+      </w:r>
+      <w:r>
+        <w:rPr>
+          <w:rFonts w:asciiTheme="majorHAnsi" w:hAnsiTheme="majorHAnsi" w:cstheme="majorHAnsi"/>
+          <w:color w:val="000000" w:themeColor="text1"/>
+        </w:rPr>
+        <w:t xml:space="preserve">for </w:t>
+      </w:r>
+      <w:r>
+        <w:rPr>
+          <w:rFonts w:asciiTheme="majorHAnsi" w:hAnsiTheme="majorHAnsi" w:cstheme="majorHAnsi"/>
+          <w:color w:val="000000" w:themeColor="text1"/>
+        </w:rPr>
+        <w:t>its customers</w:t>
+      </w:r>
+      <w:r>
+        <w:rPr>
+          <w:rFonts w:asciiTheme="majorHAnsi" w:hAnsiTheme="majorHAnsi" w:cstheme="majorHAnsi"/>
+          <w:color w:val="000000" w:themeColor="text1"/>
+        </w:rPr>
+        <w:t xml:space="preserve"> as well</w:t>
+      </w:r>
+      <w:r>
+        <w:rPr>
+          <w:rFonts w:asciiTheme="majorHAnsi" w:hAnsiTheme="majorHAnsi" w:cstheme="majorHAnsi"/>
+          <w:color w:val="000000" w:themeColor="text1"/>
+        </w:rPr>
+        <w:t>.</w:t>
+      </w:r>
+    </w:p>
+    <w:p>
+      <w:pPr>
+        <w:spacing w:after="100"/>
+        <w:ind w:left="-90" w:right="-36"/>
+        <w:rPr>
+          <w:rFonts w:cstheme="minorHAnsi"/>
+          <w:b/>
+          <w:bCs/>
+          <w:color w:val="000000" w:themeColor="text1"/>
+        </w:rPr>
+      </w:pPr>
+      <w:bookmarkStart w:id="25" w:name="OLE_LINK18"/>
+      <w:r>
+        <w:rPr>
+          <w:rFonts w:cstheme="minorHAnsi"/>
+          <w:b/>
+          <w:bCs/>
+          <w:color w:val="000000" w:themeColor="text1"/>
+        </w:rPr>
+        <w:t>Infrastructure-as-Code</w:t>
+      </w:r>
+    </w:p>
+    <w:p>
+      <w:pPr>
+        <w:spacing w:after="300"/>
+        <w:ind w:left="-90" w:right="-36"/>
+        <w:rPr>
+          <w:rFonts w:asciiTheme="majorHAnsi" w:hAnsiTheme="majorHAnsi" w:cstheme="majorHAnsi"/>
+          <w:color w:val="000000" w:themeColor="text1"/>
+        </w:rPr>
+      </w:pPr>
+      <w:r>
+        <w:rPr>
+          <w:rFonts w:asciiTheme="majorHAnsi" w:hAnsiTheme="majorHAnsi" w:cstheme="majorHAnsi"/>
+          <w:color w:val="000000" w:themeColor="text1"/>
+        </w:rPr>
+        <w:t xml:space="preserve">Terraform-managed Okta and AWS </w:t>
+      </w:r>
+      <w:r>
+        <w:rPr>
+          <w:rFonts w:asciiTheme="majorHAnsi" w:hAnsiTheme="majorHAnsi" w:cstheme="majorHAnsi"/>
+          <w:color w:val="000000" w:themeColor="text1"/>
+        </w:rPr>
+        <w:t>orgs</w:t>
+      </w:r>
+      <w:r>
+        <w:rPr>
+          <w:rFonts w:asciiTheme="majorHAnsi" w:hAnsiTheme="majorHAnsi" w:cstheme="majorHAnsi"/>
+          <w:color w:val="000000" w:themeColor="text1"/>
+        </w:rPr>
+        <w:t>, ensuring version-control, least-privilege, separation of duties, and governance</w:t>
+      </w:r>
+      <w:r>
+        <w:rPr>
+          <w:rFonts w:asciiTheme="majorHAnsi" w:hAnsiTheme="majorHAnsi" w:cstheme="majorHAnsi"/>
+          <w:color w:val="000000" w:themeColor="text1"/>
+        </w:rPr>
+        <w:t>.</w:t>
+      </w:r>
+    </w:p>
+    <w:p>
+      <w:pPr>
+        <w:spacing w:after="100"/>
+        <w:ind w:left="-90" w:right="-36"/>
+        <w:rPr>
+          <w:rFonts w:cstheme="minorHAnsi"/>
+          <w:b/>
+          <w:bCs/>
+          <w:color w:val="000000" w:themeColor="text1"/>
+        </w:rPr>
+      </w:pPr>
+      <w:r>
+        <w:rPr>
+          <w:rFonts w:cstheme="minorHAnsi"/>
+          <w:b/>
+          <w:bCs/>
+          <w:color w:val="000000" w:themeColor="text1"/>
+        </w:rPr>
+        <w:t xml:space="preserve">Identity </w:t>
+      </w:r>
+      <w:r>
+        <w:rPr>
+          <w:rFonts w:cstheme="minorHAnsi"/>
+          <w:b/>
+          <w:bCs/>
+          <w:color w:val="000000" w:themeColor="text1"/>
+        </w:rPr>
+        <w:t>&amp;</w:t>
+      </w:r>
+      <w:r>
+        <w:rPr>
+          <w:rFonts w:cstheme="minorHAnsi"/>
+          <w:b/>
+          <w:bCs/>
+          <w:color w:val="000000" w:themeColor="text1"/>
+        </w:rPr>
+        <w:t xml:space="preserve"> Access Management</w:t>
       </w:r>
     </w:p>
     <w:bookmarkEnd w:id="20"/>
@@ -1180,75 +1404,180 @@
     <w:bookmarkEnd w:id="23"/>
     <w:p>
       <w:pPr>
+        <w:spacing w:after="300"/>
+        <w:ind w:left="-90" w:right="-36"/>
+        <w:rPr>
+          <w:rFonts w:asciiTheme="majorHAnsi" w:hAnsiTheme="majorHAnsi" w:cstheme="majorHAnsi"/>
+          <w:color w:val="000000" w:themeColor="text1"/>
+        </w:rPr>
+      </w:pPr>
+      <w:r>
+        <w:rPr>
+          <w:rFonts w:asciiTheme="majorHAnsi" w:hAnsiTheme="majorHAnsi" w:cstheme="majorHAnsi"/>
+          <w:color w:val="000000" w:themeColor="text1"/>
+        </w:rPr>
+        <w:t>Workforce</w:t>
+      </w:r>
+      <w:r>
+        <w:rPr>
+          <w:rFonts w:asciiTheme="majorHAnsi" w:hAnsiTheme="majorHAnsi" w:cstheme="majorHAnsi"/>
+          <w:color w:val="000000" w:themeColor="text1"/>
+        </w:rPr>
+        <w:t xml:space="preserve"> lifecycle automation via </w:t>
+      </w:r>
+      <w:r>
+        <w:rPr>
+          <w:rFonts w:asciiTheme="majorHAnsi" w:hAnsiTheme="majorHAnsi" w:cstheme="majorHAnsi"/>
+          <w:color w:val="000000" w:themeColor="text1"/>
+        </w:rPr>
+        <w:t xml:space="preserve">custom-built </w:t>
+      </w:r>
+      <w:r>
+        <w:rPr>
+          <w:rFonts w:asciiTheme="majorHAnsi" w:hAnsiTheme="majorHAnsi" w:cstheme="majorHAnsi"/>
+          <w:color w:val="000000" w:themeColor="text1"/>
+        </w:rPr>
+        <w:t>HR-</w:t>
+      </w:r>
+      <w:r>
+        <w:rPr>
+          <w:rFonts w:asciiTheme="majorHAnsi" w:hAnsiTheme="majorHAnsi" w:cstheme="majorHAnsi"/>
+          <w:color w:val="000000" w:themeColor="text1"/>
+        </w:rPr>
+        <w:t>sourced</w:t>
+      </w:r>
+      <w:r>
+        <w:rPr>
+          <w:rFonts w:asciiTheme="majorHAnsi" w:hAnsiTheme="majorHAnsi" w:cstheme="majorHAnsi"/>
+          <w:color w:val="000000" w:themeColor="text1"/>
+        </w:rPr>
+        <w:t xml:space="preserve"> </w:t>
+      </w:r>
+      <w:r>
+        <w:rPr>
+          <w:rFonts w:asciiTheme="majorHAnsi" w:hAnsiTheme="majorHAnsi" w:cstheme="majorHAnsi"/>
+          <w:color w:val="000000" w:themeColor="text1"/>
+        </w:rPr>
+        <w:t>rol</w:t>
+      </w:r>
+      <w:r>
+        <w:rPr>
+          <w:rFonts w:asciiTheme="majorHAnsi" w:hAnsiTheme="majorHAnsi" w:cstheme="majorHAnsi"/>
+          <w:color w:val="000000" w:themeColor="text1"/>
+        </w:rPr>
+        <w:t>e</w:t>
+      </w:r>
+      <w:r>
+        <w:rPr>
+          <w:rFonts w:asciiTheme="majorHAnsi" w:hAnsiTheme="majorHAnsi" w:cstheme="majorHAnsi"/>
+          <w:color w:val="000000" w:themeColor="text1"/>
+        </w:rPr>
+        <w:t>-based access control</w:t>
+      </w:r>
+      <w:r>
+        <w:rPr>
+          <w:rFonts w:asciiTheme="majorHAnsi" w:hAnsiTheme="majorHAnsi" w:cstheme="majorHAnsi"/>
+          <w:color w:val="000000" w:themeColor="text1"/>
+        </w:rPr>
+        <w:t>.</w:t>
+      </w:r>
+      <w:bookmarkEnd w:id="24"/>
+      <w:bookmarkEnd w:id="25"/>
+    </w:p>
+    <w:p>
+      <w:pPr>
         <w:spacing w:after="100"/>
         <w:ind w:left="-90" w:right="-36"/>
         <w:rPr>
-          <w:rFonts w:asciiTheme="majorHAnsi" w:hAnsiTheme="majorHAnsi" w:cstheme="majorHAnsi"/>
-          <w:color w:val="000000" w:themeColor="text1"/>
-        </w:rPr>
-      </w:pPr>
-      <w:r>
-        <w:rPr>
-          <w:rFonts w:asciiTheme="majorHAnsi" w:hAnsiTheme="majorHAnsi" w:cstheme="majorHAnsi"/>
-          <w:color w:val="000000" w:themeColor="text1"/>
-        </w:rPr>
-        <w:t>Okta</w:t>
-      </w:r>
-      <w:r>
-        <w:rPr>
-          <w:rFonts w:asciiTheme="majorHAnsi" w:hAnsiTheme="majorHAnsi" w:cstheme="majorHAnsi"/>
-          <w:color w:val="000000" w:themeColor="text1"/>
-        </w:rPr>
-        <w:t xml:space="preserve"> SSO</w:t>
-      </w:r>
-      <w:r>
-        <w:rPr>
-          <w:rFonts w:asciiTheme="majorHAnsi" w:hAnsiTheme="majorHAnsi" w:cstheme="majorHAnsi"/>
-          <w:color w:val="000000" w:themeColor="text1"/>
-        </w:rPr>
-        <w:t>, Duo MFA, and HR-driven</w:t>
-      </w:r>
-      <w:r>
-        <w:rPr>
-          <w:rFonts w:asciiTheme="majorHAnsi" w:hAnsiTheme="majorHAnsi" w:cstheme="majorHAnsi"/>
-          <w:color w:val="000000" w:themeColor="text1"/>
-        </w:rPr>
-        <w:t xml:space="preserve"> automated </w:t>
-      </w:r>
-      <w:r>
-        <w:rPr>
-          <w:rFonts w:asciiTheme="majorHAnsi" w:hAnsiTheme="majorHAnsi" w:cstheme="majorHAnsi"/>
-          <w:color w:val="000000" w:themeColor="text1"/>
-        </w:rPr>
-        <w:t>rol</w:t>
-      </w:r>
-      <w:r>
-        <w:rPr>
-          <w:rFonts w:asciiTheme="majorHAnsi" w:hAnsiTheme="majorHAnsi" w:cstheme="majorHAnsi"/>
-          <w:color w:val="000000" w:themeColor="text1"/>
-        </w:rPr>
-        <w:t>e</w:t>
-      </w:r>
-      <w:r>
-        <w:rPr>
-          <w:rFonts w:asciiTheme="majorHAnsi" w:hAnsiTheme="majorHAnsi" w:cstheme="majorHAnsi"/>
-          <w:color w:val="000000" w:themeColor="text1"/>
-        </w:rPr>
-        <w:t>-based access control. Okta-backed Active Directory, enabling cloud</w:t>
-      </w:r>
-      <w:r>
-        <w:rPr>
-          <w:rFonts w:asciiTheme="majorHAnsi" w:hAnsiTheme="majorHAnsi" w:cstheme="majorHAnsi"/>
-          <w:color w:val="000000" w:themeColor="text1"/>
-        </w:rPr>
-        <w:t>-hosted</w:t>
-      </w:r>
-      <w:r>
-        <w:rPr>
-          <w:rFonts w:asciiTheme="majorHAnsi" w:hAnsiTheme="majorHAnsi" w:cstheme="majorHAnsi"/>
-          <w:color w:val="000000" w:themeColor="text1"/>
-        </w:rPr>
-        <w:t xml:space="preserve"> developer environments. Okta SSO access to endpoints running macOS, Windows, Linux, and Chrome OS.</w:t>
+          <w:rFonts w:cstheme="minorHAnsi"/>
+          <w:b/>
+          <w:bCs/>
+          <w:color w:val="000000" w:themeColor="text1"/>
+        </w:rPr>
+      </w:pPr>
+      <w:r>
+        <w:rPr>
+          <w:rFonts w:cstheme="minorHAnsi"/>
+          <w:b/>
+          <w:bCs/>
+          <w:color w:val="000000" w:themeColor="text1"/>
+        </w:rPr>
+        <w:t xml:space="preserve">Identity </w:t>
+      </w:r>
+      <w:r>
+        <w:rPr>
+          <w:rFonts w:cstheme="minorHAnsi"/>
+          <w:b/>
+          <w:bCs/>
+          <w:color w:val="000000" w:themeColor="text1"/>
+        </w:rPr>
+        <w:t>Governance &amp; Administration</w:t>
+      </w:r>
+    </w:p>
+    <w:p>
+      <w:pPr>
+        <w:spacing w:after="300"/>
+        <w:ind w:left="-90" w:right="-36"/>
+        <w:rPr>
+          <w:rFonts w:asciiTheme="majorHAnsi" w:hAnsiTheme="majorHAnsi" w:cstheme="majorHAnsi"/>
+          <w:color w:val="000000" w:themeColor="text1"/>
+        </w:rPr>
+      </w:pPr>
+      <w:r>
+        <w:rPr>
+          <w:rFonts w:asciiTheme="majorHAnsi" w:hAnsiTheme="majorHAnsi" w:cstheme="majorHAnsi"/>
+          <w:color w:val="000000" w:themeColor="text1"/>
+        </w:rPr>
+        <w:t>S</w:t>
+      </w:r>
+      <w:r>
+        <w:rPr>
+          <w:rFonts w:asciiTheme="majorHAnsi" w:hAnsiTheme="majorHAnsi" w:cstheme="majorHAnsi"/>
+          <w:color w:val="000000" w:themeColor="text1"/>
+        </w:rPr>
+        <w:t xml:space="preserve">elf-service </w:t>
+      </w:r>
+      <w:r>
+        <w:rPr>
+          <w:rFonts w:asciiTheme="majorHAnsi" w:hAnsiTheme="majorHAnsi" w:cstheme="majorHAnsi"/>
+          <w:color w:val="000000" w:themeColor="text1"/>
+        </w:rPr>
+        <w:t xml:space="preserve">role-based </w:t>
+      </w:r>
+      <w:r>
+        <w:rPr>
+          <w:rFonts w:asciiTheme="majorHAnsi" w:hAnsiTheme="majorHAnsi" w:cstheme="majorHAnsi"/>
+          <w:color w:val="000000" w:themeColor="text1"/>
+        </w:rPr>
+        <w:t>access requests</w:t>
+      </w:r>
+      <w:r>
+        <w:rPr>
+          <w:rFonts w:asciiTheme="majorHAnsi" w:hAnsiTheme="majorHAnsi" w:cstheme="majorHAnsi"/>
+          <w:color w:val="000000" w:themeColor="text1"/>
+        </w:rPr>
+        <w:t xml:space="preserve"> and </w:t>
+      </w:r>
+      <w:r>
+        <w:rPr>
+          <w:rFonts w:asciiTheme="majorHAnsi" w:hAnsiTheme="majorHAnsi" w:cstheme="majorHAnsi"/>
+          <w:color w:val="000000" w:themeColor="text1"/>
+        </w:rPr>
+        <w:t>re</w:t>
+      </w:r>
+      <w:r>
+        <w:rPr>
+          <w:rFonts w:asciiTheme="majorHAnsi" w:hAnsiTheme="majorHAnsi" w:cstheme="majorHAnsi"/>
+          <w:color w:val="000000" w:themeColor="text1"/>
+        </w:rPr>
+        <w:t>certifications</w:t>
+      </w:r>
+      <w:r>
+        <w:rPr>
+          <w:rFonts w:asciiTheme="majorHAnsi" w:hAnsiTheme="majorHAnsi" w:cstheme="majorHAnsi"/>
+          <w:color w:val="000000" w:themeColor="text1"/>
+        </w:rPr>
+        <w:t>, without IT as a bottleneck.</w:t>
       </w:r>
     </w:p>
     <w:p>
@@ -1256,183 +1585,37 @@
         <w:spacing w:after="100"/>
         <w:ind w:left="-90" w:right="-36"/>
         <w:rPr>
-          <w:rFonts w:ascii="Montserrat" w:hAnsi="Montserrat"/>
-          <w:color w:val="000000" w:themeColor="text1"/>
-        </w:rPr>
-      </w:pPr>
-    </w:p>
-    <w:p>
-      <w:pPr>
+          <w:rFonts w:cstheme="minorHAnsi"/>
+          <w:b/>
+          <w:bCs/>
+          <w:color w:val="000000" w:themeColor="text1"/>
+        </w:rPr>
+      </w:pPr>
+      <w:r>
+        <w:rPr>
+          <w:rFonts w:cstheme="minorHAnsi"/>
+          <w:b/>
+          <w:bCs/>
+          <w:color w:val="000000" w:themeColor="text1"/>
+        </w:rPr>
+        <w:t>Zero-Touch Endpoint Management</w:t>
+      </w:r>
+    </w:p>
+    <w:p>
+      <w:pPr>
+        <w:spacing w:after="300"/>
         <w:ind w:left="-90" w:right="-36"/>
         <w:rPr>
-          <w:rFonts w:cstheme="minorHAnsi"/>
-          <w:b/>
-          <w:bCs/>
-          <w:color w:val="000000" w:themeColor="text1"/>
-        </w:rPr>
-      </w:pPr>
-      <w:r>
-        <w:rPr>
-          <w:rFonts w:cstheme="minorHAnsi"/>
-          <w:b/>
-          <w:bCs/>
-          <w:color w:val="000000" w:themeColor="text1"/>
-        </w:rPr>
-        <w:t>Zero-Touch Endpoint Management</w:t>
-      </w:r>
-    </w:p>
-    <w:p>
-      <w:pPr>
-        <w:spacing w:after="100"/>
-        <w:ind w:left="-90" w:right="-36"/>
-        <w:rPr>
-          <w:rFonts w:cstheme="minorHAnsi"/>
-          <w:color w:val="000000" w:themeColor="text1"/>
-        </w:rPr>
-      </w:pPr>
-      <w:r>
-        <w:rPr>
-          <w:rFonts w:cstheme="minorHAnsi"/>
-          <w:color w:val="000000" w:themeColor="text1"/>
-        </w:rPr>
-        <w:t xml:space="preserve">Program </w:t>
-      </w:r>
-      <w:r>
-        <w:rPr>
-          <w:rFonts w:cstheme="minorHAnsi"/>
-          <w:color w:val="000000" w:themeColor="text1"/>
-        </w:rPr>
-        <w:t>Owner</w:t>
-      </w:r>
-      <w:r>
-        <w:rPr>
-          <w:rFonts w:cstheme="minorHAnsi"/>
-          <w:color w:val="000000" w:themeColor="text1"/>
-        </w:rPr>
-        <w:t>, Lead Engineer</w:t>
-      </w:r>
-    </w:p>
-    <w:p>
-      <w:pPr>
-        <w:spacing w:after="100"/>
-        <w:ind w:left="-90" w:right="-36"/>
-        <w:rPr>
-          <w:rFonts w:asciiTheme="majorHAnsi" w:hAnsiTheme="majorHAnsi" w:cstheme="majorHAnsi"/>
-          <w:color w:val="000000" w:themeColor="text1"/>
-        </w:rPr>
-      </w:pPr>
-      <w:r>
-        <w:rPr>
-          <w:rFonts w:asciiTheme="majorHAnsi" w:hAnsiTheme="majorHAnsi" w:cstheme="majorHAnsi"/>
-          <w:color w:val="000000" w:themeColor="text1"/>
-        </w:rPr>
-        <w:t xml:space="preserve">Apple Device Enrollment Program </w:t>
-      </w:r>
-      <w:r>
-        <w:rPr>
-          <w:rFonts w:asciiTheme="majorHAnsi" w:hAnsiTheme="majorHAnsi" w:cstheme="majorHAnsi"/>
-          <w:color w:val="000000" w:themeColor="text1"/>
-        </w:rPr>
-        <w:t xml:space="preserve">and Jamf Pro </w:t>
-      </w:r>
-      <w:r>
-        <w:rPr>
-          <w:rFonts w:asciiTheme="majorHAnsi" w:hAnsiTheme="majorHAnsi" w:cstheme="majorHAnsi"/>
-          <w:color w:val="000000" w:themeColor="text1"/>
-        </w:rPr>
-        <w:t>for macOS and iOS endpoints</w:t>
-      </w:r>
-      <w:r>
-        <w:rPr>
-          <w:rFonts w:asciiTheme="majorHAnsi" w:hAnsiTheme="majorHAnsi" w:cstheme="majorHAnsi"/>
-          <w:color w:val="000000" w:themeColor="text1"/>
-        </w:rPr>
-        <w:t>. AutoPilot, Intune, and Azure Active Directory for Windows endpoints. Okta integration and federation for seamless SSO during end-user-driven out-of-box setup experience.</w:t>
-      </w:r>
-    </w:p>
-    <w:p>
-      <w:pPr>
-        <w:spacing w:after="100"/>
-        <w:ind w:left="-90" w:right="-36"/>
-        <w:rPr>
-          <w:rFonts w:asciiTheme="majorHAnsi" w:hAnsiTheme="majorHAnsi" w:cstheme="majorHAnsi"/>
-          <w:color w:val="000000" w:themeColor="text1"/>
-        </w:rPr>
-      </w:pPr>
-    </w:p>
-    <w:p>
-      <w:pPr>
-        <w:ind w:left="-90" w:right="-36"/>
-        <w:rPr>
-          <w:rFonts w:cstheme="minorHAnsi"/>
-          <w:b/>
-          <w:bCs/>
-          <w:color w:val="000000" w:themeColor="text1"/>
-        </w:rPr>
-      </w:pPr>
-      <w:r>
-        <w:rPr>
-          <w:rFonts w:cstheme="minorHAnsi"/>
-          <w:b/>
-          <w:bCs/>
-          <w:color w:val="000000" w:themeColor="text1"/>
-        </w:rPr>
-        <w:t>Device Trust and BeyondCorp</w:t>
-      </w:r>
-    </w:p>
-    <w:p>
-      <w:pPr>
-        <w:spacing w:after="100"/>
-        <w:ind w:left="-90" w:right="-36"/>
-        <w:rPr>
-          <w:rFonts w:cstheme="minorHAnsi"/>
-          <w:color w:val="000000" w:themeColor="text1"/>
-        </w:rPr>
-      </w:pPr>
-      <w:r>
-        <w:rPr>
-          <w:rFonts w:cstheme="minorHAnsi"/>
-          <w:color w:val="000000" w:themeColor="text1"/>
-        </w:rPr>
-        <w:t xml:space="preserve">Program </w:t>
-      </w:r>
-      <w:r>
-        <w:rPr>
-          <w:rFonts w:cstheme="minorHAnsi"/>
-          <w:color w:val="000000" w:themeColor="text1"/>
-        </w:rPr>
-        <w:t>Owner</w:t>
-      </w:r>
-      <w:r>
-        <w:rPr>
-          <w:rFonts w:cstheme="minorHAnsi"/>
-          <w:color w:val="000000" w:themeColor="text1"/>
-        </w:rPr>
-        <w:t>, Lead Engineer</w:t>
-      </w:r>
-    </w:p>
-    <w:p>
-      <w:pPr>
-        <w:spacing w:after="100"/>
-        <w:ind w:left="-90" w:right="-36"/>
-        <w:rPr>
-          <w:rFonts w:asciiTheme="majorHAnsi" w:hAnsiTheme="majorHAnsi" w:cstheme="majorHAnsi"/>
-          <w:color w:val="000000" w:themeColor="text1"/>
-        </w:rPr>
-      </w:pPr>
-      <w:r>
-        <w:rPr>
-          <w:rFonts w:asciiTheme="majorHAnsi" w:hAnsiTheme="majorHAnsi" w:cstheme="majorHAnsi"/>
-          <w:color w:val="000000" w:themeColor="text1"/>
-        </w:rPr>
-        <w:t xml:space="preserve">Automated certificate deployment and revocation on all managed endpoints via Jamf Pro and Intune. Context, user, and risk-aware </w:t>
-      </w:r>
-      <w:r>
-        <w:rPr>
-          <w:rFonts w:asciiTheme="majorHAnsi" w:hAnsiTheme="majorHAnsi" w:cstheme="majorHAnsi"/>
-          <w:color w:val="000000" w:themeColor="text1"/>
-        </w:rPr>
-        <w:t>attestation</w:t>
+          <w:rFonts w:asciiTheme="majorHAnsi" w:hAnsiTheme="majorHAnsi" w:cstheme="majorHAnsi"/>
+          <w:color w:val="000000" w:themeColor="text1"/>
+        </w:rPr>
+      </w:pPr>
+      <w:r>
+        <w:rPr>
+          <w:rFonts w:asciiTheme="majorHAnsi" w:hAnsiTheme="majorHAnsi" w:cstheme="majorHAnsi"/>
+          <w:color w:val="000000" w:themeColor="text1"/>
+        </w:rPr>
+        <w:t>ADE</w:t>
       </w:r>
       <w:r>
         <w:rPr>
@@ -1446,6 +1629,34 @@
           <w:rFonts w:asciiTheme="majorHAnsi" w:hAnsiTheme="majorHAnsi" w:cstheme="majorHAnsi"/>
           <w:color w:val="000000" w:themeColor="text1"/>
         </w:rPr>
+        <w:t xml:space="preserve">and Jamf </w:t>
+      </w:r>
+      <w:r>
+        <w:rPr>
+          <w:rFonts w:asciiTheme="majorHAnsi" w:hAnsiTheme="majorHAnsi" w:cstheme="majorHAnsi"/>
+          <w:color w:val="000000" w:themeColor="text1"/>
+        </w:rPr>
+        <w:t xml:space="preserve">Pro </w:t>
+      </w:r>
+      <w:r>
+        <w:rPr>
+          <w:rFonts w:asciiTheme="majorHAnsi" w:hAnsiTheme="majorHAnsi" w:cstheme="majorHAnsi"/>
+          <w:color w:val="000000" w:themeColor="text1"/>
+        </w:rPr>
+        <w:t xml:space="preserve">for </w:t>
+      </w:r>
+      <w:r>
+        <w:rPr>
+          <w:rFonts w:asciiTheme="majorHAnsi" w:hAnsiTheme="majorHAnsi" w:cstheme="majorHAnsi"/>
+          <w:color w:val="000000" w:themeColor="text1"/>
+        </w:rPr>
+        <w:t xml:space="preserve">macOS </w:t>
+      </w:r>
+      <w:r>
+        <w:rPr>
+          <w:rFonts w:asciiTheme="majorHAnsi" w:hAnsiTheme="majorHAnsi" w:cstheme="majorHAnsi"/>
+          <w:color w:val="000000" w:themeColor="text1"/>
+        </w:rPr>
         <w:t xml:space="preserve">and </w:t>
       </w:r>
       <w:r>
@@ -1453,74 +1664,43 @@
           <w:rFonts w:asciiTheme="majorHAnsi" w:hAnsiTheme="majorHAnsi" w:cstheme="majorHAnsi"/>
           <w:color w:val="000000" w:themeColor="text1"/>
         </w:rPr>
-        <w:t>policy enforcement</w:t>
-      </w:r>
-      <w:r>
-        <w:rPr>
-          <w:rFonts w:asciiTheme="majorHAnsi" w:hAnsiTheme="majorHAnsi" w:cstheme="majorHAnsi"/>
-          <w:color w:val="000000" w:themeColor="text1"/>
-        </w:rPr>
-        <w:t>, enabling password-free authentication</w:t>
-      </w:r>
-      <w:r>
-        <w:rPr>
-          <w:rFonts w:asciiTheme="majorHAnsi" w:hAnsiTheme="majorHAnsi" w:cstheme="majorHAnsi"/>
-          <w:color w:val="000000" w:themeColor="text1"/>
-        </w:rPr>
-        <w:t xml:space="preserve"> for most </w:t>
-      </w:r>
-      <w:r>
-        <w:rPr>
-          <w:rFonts w:asciiTheme="majorHAnsi" w:hAnsiTheme="majorHAnsi" w:cstheme="majorHAnsi"/>
-          <w:color w:val="000000" w:themeColor="text1"/>
-        </w:rPr>
-        <w:t>cases</w:t>
-      </w:r>
-      <w:r>
-        <w:rPr>
-          <w:rFonts w:asciiTheme="majorHAnsi" w:hAnsiTheme="majorHAnsi" w:cstheme="majorHAnsi"/>
-          <w:color w:val="000000" w:themeColor="text1"/>
-        </w:rPr>
-        <w:t xml:space="preserve">, </w:t>
-      </w:r>
-      <w:r>
-        <w:rPr>
-          <w:rFonts w:asciiTheme="majorHAnsi" w:hAnsiTheme="majorHAnsi" w:cstheme="majorHAnsi"/>
-          <w:color w:val="000000" w:themeColor="text1"/>
-        </w:rPr>
-        <w:t xml:space="preserve">or </w:t>
-      </w:r>
-      <w:r>
-        <w:rPr>
-          <w:rFonts w:asciiTheme="majorHAnsi" w:hAnsiTheme="majorHAnsi" w:cstheme="majorHAnsi"/>
-          <w:color w:val="000000" w:themeColor="text1"/>
-        </w:rPr>
-        <w:t>secure</w:t>
-      </w:r>
-      <w:r>
-        <w:rPr>
-          <w:rFonts w:asciiTheme="majorHAnsi" w:hAnsiTheme="majorHAnsi" w:cstheme="majorHAnsi"/>
-          <w:color w:val="000000" w:themeColor="text1"/>
-        </w:rPr>
-        <w:t xml:space="preserve"> factors when </w:t>
-      </w:r>
-      <w:r>
-        <w:rPr>
-          <w:rFonts w:asciiTheme="majorHAnsi" w:hAnsiTheme="majorHAnsi" w:cstheme="majorHAnsi"/>
-          <w:color w:val="000000" w:themeColor="text1"/>
-        </w:rPr>
-        <w:t>needed.</w:t>
-      </w:r>
-    </w:p>
-    <w:p>
-      <w:pPr>
-        <w:spacing w:after="100"/>
-        <w:ind w:left="-90" w:right="-36"/>
-        <w:rPr>
-          <w:rFonts w:asciiTheme="majorHAnsi" w:hAnsiTheme="majorHAnsi" w:cstheme="majorHAnsi"/>
-          <w:color w:val="000000" w:themeColor="text1"/>
-        </w:rPr>
-      </w:pPr>
+        <w:t>iOS</w:t>
+      </w:r>
+      <w:r>
+        <w:rPr>
+          <w:rFonts w:asciiTheme="majorHAnsi" w:hAnsiTheme="majorHAnsi" w:cstheme="majorHAnsi"/>
+          <w:color w:val="000000" w:themeColor="text1"/>
+        </w:rPr>
+        <w:t>. Auto</w:t>
+      </w:r>
+      <w:r>
+        <w:rPr>
+          <w:rFonts w:asciiTheme="majorHAnsi" w:hAnsiTheme="majorHAnsi" w:cstheme="majorHAnsi"/>
+          <w:color w:val="000000" w:themeColor="text1"/>
+        </w:rPr>
+        <w:t>p</w:t>
+      </w:r>
+      <w:r>
+        <w:rPr>
+          <w:rFonts w:asciiTheme="majorHAnsi" w:hAnsiTheme="majorHAnsi" w:cstheme="majorHAnsi"/>
+          <w:color w:val="000000" w:themeColor="text1"/>
+        </w:rPr>
+        <w:t>ilot</w:t>
+      </w:r>
+      <w:r>
+        <w:rPr>
+          <w:rFonts w:asciiTheme="majorHAnsi" w:hAnsiTheme="majorHAnsi" w:cstheme="majorHAnsi"/>
+          <w:color w:val="000000" w:themeColor="text1"/>
+        </w:rPr>
+        <w:t xml:space="preserve"> and</w:t>
+      </w:r>
+      <w:r>
+        <w:rPr>
+          <w:rFonts w:asciiTheme="majorHAnsi" w:hAnsiTheme="majorHAnsi" w:cstheme="majorHAnsi"/>
+          <w:color w:val="000000" w:themeColor="text1"/>
+        </w:rPr>
+        <w:t xml:space="preserve"> Intune for Windows.</w:t>
+      </w:r>
     </w:p>
     <w:p>
       <w:pPr>
@@ -1534,8 +1714,8 @@
           <w:szCs w:val="28"/>
         </w:rPr>
       </w:pPr>
-      <w:bookmarkStart w:id="24" w:name="OLE_LINK31"/>
-      <w:bookmarkStart w:id="25" w:name="OLE_LINK32"/>
+      <w:bookmarkStart w:id="26" w:name="OLE_LINK31"/>
+      <w:bookmarkStart w:id="27" w:name="OLE_LINK32"/>
       <w:r>
         <w:rPr>
           <w:rFonts w:cstheme="minorHAnsi"/>
@@ -1574,7 +1754,7 @@
     </w:p>
     <w:p>
       <w:pPr>
-        <w:spacing w:after="100"/>
+        <w:spacing w:after="300"/>
         <w:ind w:left="-90" w:right="-36"/>
         <w:rPr>
           <w:rFonts w:cstheme="minorHAnsi"/>
@@ -1609,8 +1789,8 @@
         </w:rPr>
         <w:t>2</w:t>
       </w:r>
-      <w:bookmarkEnd w:id="24"/>
-      <w:bookmarkEnd w:id="25"/>
+      <w:bookmarkEnd w:id="26"/>
+      <w:bookmarkEnd w:id="27"/>
     </w:p>
     <w:sectPr>
       <w:type w:val="continuous"/>
@@ -2020,7 +2200,7 @@
   <w:style w:type="paragraph" w:default="1" w:styleId="Normal">
     <w:name w:val="Normal"/>
     <w:qFormat/>
-    <w:rsid w:val="00A728E3"/>
+    <w:rsid w:val="003475BA"/>
   </w:style>
   <w:style w:type="character" w:default="1" w:styleId="DefaultParagraphFont">
     <w:name w:val="Default Paragraph Font"/>

</xml_diff>

<commit_message>
Update for early 2023 changes (#3)
</commit_message>
<xml_diff>
--- a/lucas-cantor-resume.docx
+++ b/lucas-cantor-resume.docx
@@ -1,6 +1,6 @@
 
 <file path=word/document.xml><?xml version="1.0" encoding="utf-8"?>
-<w:document xmlns:wpc="http://schemas.microsoft.com/office/word/2010/wordprocessingCanvas" xmlns:cx="http://schemas.microsoft.com/office/drawing/2014/chartex" xmlns:cx1="http://schemas.microsoft.com/office/drawing/2015/9/8/chartex" xmlns:cx2="http://schemas.microsoft.com/office/drawing/2015/10/21/chartex" xmlns:cx3="http://schemas.microsoft.com/office/drawing/2016/5/9/chartex" xmlns:cx4="http://schemas.microsoft.com/office/drawing/2016/5/10/chartex" xmlns:cx5="http://schemas.microsoft.com/office/drawing/2016/5/11/chartex" xmlns:cx6="http://schemas.microsoft.com/office/drawing/2016/5/12/chartex" xmlns:cx7="http://schemas.microsoft.com/office/drawing/2016/5/13/chartex" xmlns:cx8="http://schemas.microsoft.com/office/drawing/2016/5/14/chartex" xmlns:mc="http://schemas.openxmlformats.org/markup-compatibility/2006" xmlns:aink="http://schemas.microsoft.com/office/drawing/2016/ink" xmlns:am3d="http://schemas.microsoft.com/office/drawing/2017/model3d" xmlns:o="urn:schemas-microsoft-com:office:office" xmlns:r="http://schemas.openxmlformats.org/officeDocument/2006/relationships" xmlns:m="http://schemas.openxmlformats.org/officeDocument/2006/math" xmlns:v="urn:schemas-microsoft-com:vml" xmlns:wp14="http://schemas.microsoft.com/office/word/2010/wordprocessingDrawing" xmlns:wp="http://schemas.openxmlformats.org/drawingml/2006/wordprocessingDrawing" xmlns:w10="urn:schemas-microsoft-com:office:word" xmlns:w="http://schemas.openxmlformats.org/wordprocessingml/2006/main" xmlns:w14="http://schemas.microsoft.com/office/word/2010/wordml" xmlns:w15="http://schemas.microsoft.com/office/word/2012/wordml" xmlns:w16cex="http://schemas.microsoft.com/office/word/2018/wordml/cex" xmlns:w16cid="http://schemas.microsoft.com/office/word/2016/wordml/cid" xmlns:w16="http://schemas.microsoft.com/office/word/2018/wordml" xmlns:w16sdtdh="http://schemas.microsoft.com/office/word/2020/wordml/sdtdatahash" xmlns:w16se="http://schemas.microsoft.com/office/word/2015/wordml/symex" xmlns:wpg="http://schemas.microsoft.com/office/word/2010/wordprocessingGroup" xmlns:wpi="http://schemas.microsoft.com/office/word/2010/wordprocessingInk" xmlns:wne="http://schemas.microsoft.com/office/word/2006/wordml" xmlns:wps="http://schemas.microsoft.com/office/word/2010/wordprocessingShape" mc:Ignorable="w14 w15 w16se w16cid w16 w16cex w16sdtdh wp14">
+<w:document xmlns:wpc="http://schemas.microsoft.com/office/word/2010/wordprocessingCanvas" xmlns:cx="http://schemas.microsoft.com/office/drawing/2014/chartex" xmlns:cx1="http://schemas.microsoft.com/office/drawing/2015/9/8/chartex" xmlns:cx2="http://schemas.microsoft.com/office/drawing/2015/10/21/chartex" xmlns:cx3="http://schemas.microsoft.com/office/drawing/2016/5/9/chartex" xmlns:cx4="http://schemas.microsoft.com/office/drawing/2016/5/10/chartex" xmlns:cx5="http://schemas.microsoft.com/office/drawing/2016/5/11/chartex" xmlns:cx6="http://schemas.microsoft.com/office/drawing/2016/5/12/chartex" xmlns:cx7="http://schemas.microsoft.com/office/drawing/2016/5/13/chartex" xmlns:cx8="http://schemas.microsoft.com/office/drawing/2016/5/14/chartex" xmlns:mc="http://schemas.openxmlformats.org/markup-compatibility/2006" xmlns:aink="http://schemas.microsoft.com/office/drawing/2016/ink" xmlns:am3d="http://schemas.microsoft.com/office/drawing/2017/model3d" xmlns:o="urn:schemas-microsoft-com:office:office" xmlns:oel="http://schemas.microsoft.com/office/2019/extlst" xmlns:r="http://schemas.openxmlformats.org/officeDocument/2006/relationships" xmlns:m="http://schemas.openxmlformats.org/officeDocument/2006/math" xmlns:v="urn:schemas-microsoft-com:vml" xmlns:wp14="http://schemas.microsoft.com/office/word/2010/wordprocessingDrawing" xmlns:wp="http://schemas.openxmlformats.org/drawingml/2006/wordprocessingDrawing" xmlns:w10="urn:schemas-microsoft-com:office:word" xmlns:w="http://schemas.openxmlformats.org/wordprocessingml/2006/main" xmlns:w14="http://schemas.microsoft.com/office/word/2010/wordml" xmlns:w15="http://schemas.microsoft.com/office/word/2012/wordml" xmlns:w16cex="http://schemas.microsoft.com/office/word/2018/wordml/cex" xmlns:w16cid="http://schemas.microsoft.com/office/word/2016/wordml/cid" xmlns:w16="http://schemas.microsoft.com/office/word/2018/wordml" xmlns:w16sdtdh="http://schemas.microsoft.com/office/word/2020/wordml/sdtdatahash" xmlns:w16se="http://schemas.microsoft.com/office/word/2015/wordml/symex" xmlns:wpg="http://schemas.microsoft.com/office/word/2010/wordprocessingGroup" xmlns:wpi="http://schemas.microsoft.com/office/word/2010/wordprocessingInk" xmlns:wne="http://schemas.microsoft.com/office/word/2006/wordml" xmlns:wps="http://schemas.microsoft.com/office/word/2010/wordprocessingShape" mc:Ignorable="w14 w15 w16se w16cid w16 w16cex w16sdtdh wp14">
   <w:body>
     <w:p>
       <w:pPr>
@@ -118,102 +118,11 @@
     </w:p>
     <w:p>
       <w:pPr>
-        <w:spacing w:after="100"/>
+        <w:spacing w:after="300"/>
         <w:ind w:right="360"/>
         <w:rPr>
           <w:rFonts w:asciiTheme="majorHAnsi" w:hAnsiTheme="majorHAnsi" w:cstheme="majorHAnsi"/>
           <w:color w:val="000000" w:themeColor="text1"/>
-        </w:rPr>
-      </w:pPr>
-      <w:r>
-        <w:rPr>
-          <w:rFonts w:asciiTheme="majorHAnsi" w:hAnsiTheme="majorHAnsi" w:cstheme="majorHAnsi"/>
-          <w:color w:val="000000" w:themeColor="text1"/>
-        </w:rPr>
-        <w:t>I am a</w:t>
-      </w:r>
-      <w:r>
-        <w:rPr>
-          <w:rFonts w:asciiTheme="majorHAnsi" w:hAnsiTheme="majorHAnsi" w:cstheme="majorHAnsi"/>
-          <w:color w:val="000000" w:themeColor="text1"/>
-        </w:rPr>
-        <w:t>n information</w:t>
-      </w:r>
-      <w:r>
-        <w:rPr>
-          <w:rFonts w:asciiTheme="majorHAnsi" w:hAnsiTheme="majorHAnsi" w:cstheme="majorHAnsi"/>
-          <w:color w:val="000000" w:themeColor="text1"/>
-        </w:rPr>
-        <w:t xml:space="preserve"> system</w:t>
-      </w:r>
-      <w:r>
-        <w:rPr>
-          <w:rFonts w:asciiTheme="majorHAnsi" w:hAnsiTheme="majorHAnsi" w:cstheme="majorHAnsi"/>
-          <w:color w:val="000000" w:themeColor="text1"/>
-        </w:rPr>
-        <w:t>s</w:t>
-      </w:r>
-      <w:r>
-        <w:rPr>
-          <w:rFonts w:asciiTheme="majorHAnsi" w:hAnsiTheme="majorHAnsi" w:cstheme="majorHAnsi"/>
-          <w:color w:val="000000" w:themeColor="text1"/>
-        </w:rPr>
-        <w:t xml:space="preserve"> engineer with </w:t>
-      </w:r>
-      <w:r>
-        <w:rPr>
-          <w:rFonts w:asciiTheme="majorHAnsi" w:hAnsiTheme="majorHAnsi" w:cstheme="majorHAnsi"/>
-          <w:color w:val="000000" w:themeColor="text1"/>
-        </w:rPr>
-        <w:t>thirteen</w:t>
-      </w:r>
-      <w:r>
-        <w:rPr>
-          <w:rFonts w:asciiTheme="majorHAnsi" w:hAnsiTheme="majorHAnsi" w:cstheme="majorHAnsi"/>
-          <w:color w:val="000000" w:themeColor="text1"/>
-        </w:rPr>
-        <w:t xml:space="preserve"> years of experience. My work focuses on providing highly available, inter-operable, and secure </w:t>
-      </w:r>
-      <w:r>
-        <w:rPr>
-          <w:rFonts w:asciiTheme="majorHAnsi" w:hAnsiTheme="majorHAnsi" w:cstheme="majorHAnsi"/>
-          <w:color w:val="000000" w:themeColor="text1"/>
-        </w:rPr>
-        <w:t xml:space="preserve">IT </w:t>
-      </w:r>
-      <w:r>
-        <w:rPr>
-          <w:rFonts w:asciiTheme="majorHAnsi" w:hAnsiTheme="majorHAnsi" w:cstheme="majorHAnsi"/>
-          <w:color w:val="000000" w:themeColor="text1"/>
-        </w:rPr>
-        <w:t>infrastructure as a platform. I strive to minimize human error and toil, and to enable automation, self-service, and elimination of complex or high-risk tasks.</w:t>
-      </w:r>
-      <w:bookmarkEnd w:id="2"/>
-      <w:bookmarkEnd w:id="3"/>
-    </w:p>
-    <w:p>
-      <w:pPr>
-        <w:spacing w:after="100"/>
-        <w:ind w:right="360"/>
-        <w:rPr>
-          <w:rFonts w:ascii="Montserrat" w:hAnsi="Montserrat"/>
-          <w:b/>
-          <w:color w:val="4A86E8"/>
-          <w:sz w:val="28"/>
-          <w:szCs w:val="28"/>
-        </w:rPr>
-      </w:pPr>
-    </w:p>
-    <w:p>
-      <w:pPr>
-        <w:spacing w:after="100"/>
-        <w:ind w:right="360"/>
-        <w:rPr>
-          <w:rFonts w:ascii="Montserrat" w:hAnsi="Montserrat"/>
-          <w:b/>
-          <w:color w:val="4A86E8"/>
-          <w:sz w:val="28"/>
-          <w:szCs w:val="28"/>
         </w:rPr>
         <w:sectPr>
           <w:type w:val="continuous"/>
@@ -223,6 +132,85 @@
           <w:docGrid w:linePitch="360"/>
         </w:sectPr>
       </w:pPr>
+      <w:r>
+        <w:rPr>
+          <w:rFonts w:asciiTheme="majorHAnsi" w:hAnsiTheme="majorHAnsi" w:cstheme="majorHAnsi"/>
+          <w:color w:val="000000" w:themeColor="text1"/>
+        </w:rPr>
+        <w:t>I am a</w:t>
+      </w:r>
+      <w:r>
+        <w:rPr>
+          <w:rFonts w:asciiTheme="majorHAnsi" w:hAnsiTheme="majorHAnsi" w:cstheme="majorHAnsi"/>
+          <w:color w:val="000000" w:themeColor="text1"/>
+        </w:rPr>
+        <w:t>n information</w:t>
+      </w:r>
+      <w:r>
+        <w:rPr>
+          <w:rFonts w:asciiTheme="majorHAnsi" w:hAnsiTheme="majorHAnsi" w:cstheme="majorHAnsi"/>
+          <w:color w:val="000000" w:themeColor="text1"/>
+        </w:rPr>
+        <w:t xml:space="preserve"> system</w:t>
+      </w:r>
+      <w:r>
+        <w:rPr>
+          <w:rFonts w:asciiTheme="majorHAnsi" w:hAnsiTheme="majorHAnsi" w:cstheme="majorHAnsi"/>
+          <w:color w:val="000000" w:themeColor="text1"/>
+        </w:rPr>
+        <w:t>s</w:t>
+      </w:r>
+      <w:r>
+        <w:rPr>
+          <w:rFonts w:asciiTheme="majorHAnsi" w:hAnsiTheme="majorHAnsi" w:cstheme="majorHAnsi"/>
+          <w:color w:val="000000" w:themeColor="text1"/>
+        </w:rPr>
+        <w:t xml:space="preserve"> engineer </w:t>
+      </w:r>
+      <w:r>
+        <w:rPr>
+          <w:rFonts w:asciiTheme="majorHAnsi" w:hAnsiTheme="majorHAnsi" w:cstheme="majorHAnsi"/>
+          <w:color w:val="000000" w:themeColor="text1"/>
+        </w:rPr>
+        <w:t xml:space="preserve">with </w:t>
+      </w:r>
+      <w:r>
+        <w:rPr>
+          <w:rFonts w:asciiTheme="majorHAnsi" w:hAnsiTheme="majorHAnsi" w:cstheme="majorHAnsi"/>
+          <w:color w:val="000000" w:themeColor="text1"/>
+        </w:rPr>
+        <w:t>experience</w:t>
+      </w:r>
+      <w:r>
+        <w:rPr>
+          <w:rFonts w:asciiTheme="majorHAnsi" w:hAnsiTheme="majorHAnsi" w:cstheme="majorHAnsi"/>
+          <w:color w:val="000000" w:themeColor="text1"/>
+        </w:rPr>
+        <w:t xml:space="preserve"> working in IT since 2008</w:t>
+      </w:r>
+      <w:r>
+        <w:rPr>
+          <w:rFonts w:asciiTheme="majorHAnsi" w:hAnsiTheme="majorHAnsi" w:cstheme="majorHAnsi"/>
+          <w:color w:val="000000" w:themeColor="text1"/>
+        </w:rPr>
+        <w:t xml:space="preserve">. My work focuses on providing highly available, inter-operable, and secure </w:t>
+      </w:r>
+      <w:r>
+        <w:rPr>
+          <w:rFonts w:asciiTheme="majorHAnsi" w:hAnsiTheme="majorHAnsi" w:cstheme="majorHAnsi"/>
+          <w:color w:val="000000" w:themeColor="text1"/>
+        </w:rPr>
+        <w:t xml:space="preserve">IT </w:t>
+      </w:r>
+      <w:r>
+        <w:rPr>
+          <w:rFonts w:asciiTheme="majorHAnsi" w:hAnsiTheme="majorHAnsi" w:cstheme="majorHAnsi"/>
+          <w:color w:val="000000" w:themeColor="text1"/>
+        </w:rPr>
+        <w:t>infrastructure as a platform. I strive to minimize human error and toil, and to enable automation, self-service, and elimination of complex or high-risk tasks.</w:t>
+      </w:r>
+      <w:bookmarkEnd w:id="2"/>
+      <w:bookmarkEnd w:id="3"/>
     </w:p>
     <w:p>
       <w:pPr>
@@ -246,7 +234,17 @@
           <w:sz w:val="28"/>
           <w:szCs w:val="28"/>
         </w:rPr>
-        <w:t>EXPERIENCE</w:t>
+        <w:t>RELEVANT E</w:t>
+      </w:r>
+      <w:r>
+        <w:rPr>
+          <w:rFonts w:cstheme="minorHAnsi"/>
+          <w:b/>
+          <w:color w:val="4A86E8"/>
+          <w:sz w:val="28"/>
+          <w:szCs w:val="28"/>
+        </w:rPr>
+        <w:t>XPERIENCE</w:t>
       </w:r>
     </w:p>
     <w:p>
@@ -257,10 +255,10 @@
           <w:color w:val="000000" w:themeColor="text1"/>
         </w:rPr>
       </w:pPr>
-      <w:bookmarkStart w:id="6" w:name="OLE_LINK9"/>
-      <w:bookmarkStart w:id="7" w:name="OLE_LINK10"/>
-      <w:bookmarkStart w:id="8" w:name="OLE_LINK11"/>
-      <w:bookmarkStart w:id="9" w:name="OLE_LINK12"/>
+      <w:bookmarkStart w:id="6" w:name="OLE_LINK11"/>
+      <w:bookmarkStart w:id="7" w:name="OLE_LINK12"/>
+      <w:bookmarkStart w:id="8" w:name="OLE_LINK9"/>
+      <w:bookmarkStart w:id="9" w:name="OLE_LINK10"/>
       <w:bookmarkEnd w:id="4"/>
       <w:bookmarkEnd w:id="5"/>
       <w:r>
@@ -277,7 +275,21 @@
           <w:rFonts w:cstheme="minorHAnsi"/>
           <w:color w:val="000000" w:themeColor="text1"/>
         </w:rPr>
-        <w:t xml:space="preserve"> / Senior Systems Engineer</w:t>
+        <w:t xml:space="preserve"> / </w:t>
+      </w:r>
+      <w:r>
+        <w:rPr>
+          <w:rFonts w:cstheme="minorHAnsi"/>
+          <w:color w:val="000000" w:themeColor="text1"/>
+        </w:rPr>
+        <w:t>Staff</w:t>
+      </w:r>
+      <w:r>
+        <w:rPr>
+          <w:rFonts w:cstheme="minorHAnsi"/>
+          <w:color w:val="000000" w:themeColor="text1"/>
+        </w:rPr>
+        <w:t xml:space="preserve"> Systems Engineer</w:t>
       </w:r>
     </w:p>
     <w:p>
@@ -325,8 +337,8 @@
         </w:rPr>
         <w:t xml:space="preserve">, </w:t>
       </w:r>
-      <w:bookmarkEnd w:id="8"/>
-      <w:bookmarkEnd w:id="9"/>
+      <w:bookmarkEnd w:id="6"/>
+      <w:bookmarkEnd w:id="7"/>
       <w:r>
         <w:rPr>
           <w:rFonts w:cstheme="minorHAnsi"/>
@@ -361,6 +373,97 @@
           <w:color w:val="000000" w:themeColor="text1"/>
         </w:rPr>
         <w:t>PRESENT</w:t>
+      </w:r>
+    </w:p>
+    <w:p>
+      <w:pPr>
+        <w:spacing w:after="300"/>
+        <w:ind w:right="126"/>
+        <w:rPr>
+          <w:rFonts w:asciiTheme="majorHAnsi" w:hAnsiTheme="majorHAnsi" w:cstheme="majorHAnsi"/>
+          <w:color w:val="000000" w:themeColor="text1"/>
+        </w:rPr>
+      </w:pPr>
+      <w:r>
+        <w:rPr>
+          <w:rFonts w:asciiTheme="majorHAnsi" w:hAnsiTheme="majorHAnsi" w:cstheme="majorHAnsi"/>
+          <w:color w:val="000000" w:themeColor="text1"/>
+        </w:rPr>
+        <w:t>At Intercom, I’m</w:t>
+      </w:r>
+      <w:r>
+        <w:rPr>
+          <w:rFonts w:asciiTheme="majorHAnsi" w:hAnsiTheme="majorHAnsi" w:cstheme="majorHAnsi"/>
+          <w:color w:val="000000" w:themeColor="text1"/>
+        </w:rPr>
+        <w:t xml:space="preserve"> the technical lead on the team responsible for </w:t>
+      </w:r>
+      <w:r>
+        <w:rPr>
+          <w:rFonts w:asciiTheme="majorHAnsi" w:hAnsiTheme="majorHAnsi" w:cstheme="majorHAnsi"/>
+          <w:color w:val="000000" w:themeColor="text1"/>
+        </w:rPr>
+        <w:t>the foundational IT infrastructure on which all corporate systems are built. I’ve grown and mentored a world-class global IT organization from its inception, and planned, implemented, and owned industry-leading programs for automated user and system</w:t>
+      </w:r>
+      <w:r>
+        <w:rPr>
+          <w:rFonts w:asciiTheme="majorHAnsi" w:hAnsiTheme="majorHAnsi" w:cstheme="majorHAnsi"/>
+          <w:color w:val="000000" w:themeColor="text1"/>
+        </w:rPr>
+        <w:t>s</w:t>
+      </w:r>
+      <w:r>
+        <w:rPr>
+          <w:rFonts w:asciiTheme="majorHAnsi" w:hAnsiTheme="majorHAnsi" w:cstheme="majorHAnsi"/>
+          <w:color w:val="000000" w:themeColor="text1"/>
+        </w:rPr>
+        <w:t xml:space="preserve"> management.</w:t>
+      </w:r>
+    </w:p>
+    <w:p>
+      <w:pPr>
+        <w:ind w:right="126"/>
+        <w:rPr>
+          <w:rFonts w:cstheme="minorHAnsi"/>
+          <w:color w:val="000000" w:themeColor="text1"/>
+        </w:rPr>
+      </w:pPr>
+      <w:r>
+        <w:rPr>
+          <w:rFonts w:cstheme="minorHAnsi"/>
+          <w:b/>
+          <w:bCs/>
+          <w:color w:val="000000" w:themeColor="text1"/>
+        </w:rPr>
+        <w:t>Grand Rounds</w:t>
+      </w:r>
+      <w:r>
+        <w:rPr>
+          <w:rFonts w:cstheme="minorHAnsi"/>
+          <w:color w:val="000000" w:themeColor="text1"/>
+        </w:rPr>
+        <w:t xml:space="preserve"> </w:t>
+      </w:r>
+      <w:r>
+        <w:rPr>
+          <w:rFonts w:cstheme="minorHAnsi"/>
+          <w:color w:val="000000" w:themeColor="text1"/>
+        </w:rPr>
+        <w:t xml:space="preserve">/ Senior </w:t>
+      </w:r>
+      <w:r>
+        <w:rPr>
+          <w:rFonts w:cstheme="minorHAnsi"/>
+          <w:color w:val="000000" w:themeColor="text1"/>
+        </w:rPr>
+        <w:t>Systems</w:t>
+      </w:r>
+      <w:r>
+        <w:rPr>
+          <w:rFonts w:cstheme="minorHAnsi"/>
+          <w:color w:val="000000" w:themeColor="text1"/>
+        </w:rPr>
+        <w:t xml:space="preserve"> Engineer</w:t>
       </w:r>
     </w:p>
     <w:p>
@@ -368,79 +471,98 @@
         <w:spacing w:after="100"/>
         <w:ind w:right="126"/>
         <w:rPr>
-          <w:rFonts w:asciiTheme="majorHAnsi" w:hAnsiTheme="majorHAnsi" w:cstheme="majorHAnsi"/>
-          <w:color w:val="000000" w:themeColor="text1"/>
-        </w:rPr>
-      </w:pPr>
-      <w:r>
-        <w:rPr>
-          <w:rFonts w:asciiTheme="majorHAnsi" w:hAnsiTheme="majorHAnsi" w:cstheme="majorHAnsi"/>
-          <w:color w:val="000000" w:themeColor="text1"/>
-        </w:rPr>
-        <w:t>At Intercom, I</w:t>
-      </w:r>
-      <w:r>
-        <w:rPr>
-          <w:rFonts w:asciiTheme="majorHAnsi" w:hAnsiTheme="majorHAnsi" w:cstheme="majorHAnsi"/>
-          <w:color w:val="000000" w:themeColor="text1"/>
-        </w:rPr>
-        <w:t>’m</w:t>
-      </w:r>
-      <w:r>
-        <w:rPr>
-          <w:rFonts w:asciiTheme="majorHAnsi" w:hAnsiTheme="majorHAnsi" w:cstheme="majorHAnsi"/>
-          <w:color w:val="000000" w:themeColor="text1"/>
-        </w:rPr>
-        <w:t xml:space="preserve"> the technical lead on the team responsible for </w:t>
-      </w:r>
-      <w:r>
-        <w:rPr>
-          <w:rFonts w:asciiTheme="majorHAnsi" w:hAnsiTheme="majorHAnsi" w:cstheme="majorHAnsi"/>
-          <w:color w:val="000000" w:themeColor="text1"/>
-        </w:rPr>
-        <w:t xml:space="preserve">the foundational IT infrastructure on which all corporate systems </w:t>
-      </w:r>
-      <w:r>
-        <w:rPr>
-          <w:rFonts w:asciiTheme="majorHAnsi" w:hAnsiTheme="majorHAnsi" w:cstheme="majorHAnsi"/>
-          <w:color w:val="000000" w:themeColor="text1"/>
-        </w:rPr>
-        <w:t>are</w:t>
-      </w:r>
-      <w:r>
-        <w:rPr>
-          <w:rFonts w:asciiTheme="majorHAnsi" w:hAnsiTheme="majorHAnsi" w:cstheme="majorHAnsi"/>
-          <w:color w:val="000000" w:themeColor="text1"/>
-        </w:rPr>
-        <w:t xml:space="preserve"> built. I</w:t>
-      </w:r>
-      <w:r>
-        <w:rPr>
-          <w:rFonts w:asciiTheme="majorHAnsi" w:hAnsiTheme="majorHAnsi" w:cstheme="majorHAnsi"/>
-          <w:color w:val="000000" w:themeColor="text1"/>
-        </w:rPr>
-        <w:t xml:space="preserve">’ve </w:t>
-      </w:r>
-      <w:r>
-        <w:rPr>
-          <w:rFonts w:asciiTheme="majorHAnsi" w:hAnsiTheme="majorHAnsi" w:cstheme="majorHAnsi"/>
-          <w:color w:val="000000" w:themeColor="text1"/>
-        </w:rPr>
-        <w:t>gr</w:t>
-      </w:r>
-      <w:r>
-        <w:rPr>
-          <w:rFonts w:asciiTheme="majorHAnsi" w:hAnsiTheme="majorHAnsi" w:cstheme="majorHAnsi"/>
-          <w:color w:val="000000" w:themeColor="text1"/>
-        </w:rPr>
-        <w:t>own</w:t>
-      </w:r>
-      <w:r>
-        <w:rPr>
-          <w:rFonts w:asciiTheme="majorHAnsi" w:hAnsiTheme="majorHAnsi" w:cstheme="majorHAnsi"/>
-          <w:color w:val="000000" w:themeColor="text1"/>
-        </w:rPr>
-        <w:t xml:space="preserve"> and mentored a world-class global IT organization from its inception, and</w:t>
+          <w:rFonts w:cstheme="minorHAnsi"/>
+          <w:color w:val="000000" w:themeColor="text1"/>
+        </w:rPr>
+      </w:pPr>
+      <w:r>
+        <w:rPr>
+          <w:rFonts w:cstheme="minorHAnsi"/>
+          <w:color w:val="000000" w:themeColor="text1"/>
+        </w:rPr>
+        <w:t xml:space="preserve">OCT 2019 – </w:t>
+      </w:r>
+      <w:r>
+        <w:rPr>
+          <w:rFonts w:cstheme="minorHAnsi"/>
+          <w:color w:val="000000" w:themeColor="text1"/>
+        </w:rPr>
+        <w:t>OCT 2021</w:t>
+      </w:r>
+    </w:p>
+    <w:bookmarkEnd w:id="8"/>
+    <w:bookmarkEnd w:id="9"/>
+    <w:p>
+      <w:pPr>
+        <w:spacing w:after="300"/>
+        <w:ind w:right="126"/>
+        <w:rPr>
+          <w:rFonts w:asciiTheme="majorHAnsi" w:hAnsiTheme="majorHAnsi" w:cstheme="majorHAnsi"/>
+          <w:color w:val="000000" w:themeColor="text1"/>
+        </w:rPr>
+      </w:pPr>
+      <w:r>
+        <w:rPr>
+          <w:rFonts w:asciiTheme="majorHAnsi" w:hAnsiTheme="majorHAnsi" w:cstheme="majorHAnsi"/>
+          <w:color w:val="000000" w:themeColor="text1"/>
+        </w:rPr>
+        <w:t xml:space="preserve">At Grand Rounds, I </w:t>
+      </w:r>
+      <w:r>
+        <w:rPr>
+          <w:rFonts w:asciiTheme="majorHAnsi" w:hAnsiTheme="majorHAnsi" w:cstheme="majorHAnsi"/>
+          <w:color w:val="000000" w:themeColor="text1"/>
+        </w:rPr>
+        <w:t>was</w:t>
+      </w:r>
+      <w:r>
+        <w:rPr>
+          <w:rFonts w:asciiTheme="majorHAnsi" w:hAnsiTheme="majorHAnsi" w:cstheme="majorHAnsi"/>
+          <w:color w:val="000000" w:themeColor="text1"/>
+        </w:rPr>
+        <w:t xml:space="preserve"> responsible for the automation, availability, and security of a</w:t>
+      </w:r>
+      <w:r>
+        <w:rPr>
+          <w:rFonts w:asciiTheme="majorHAnsi" w:hAnsiTheme="majorHAnsi" w:cstheme="majorHAnsi"/>
+          <w:color w:val="000000" w:themeColor="text1"/>
+        </w:rPr>
+        <w:t>n</w:t>
+      </w:r>
+      <w:r>
+        <w:rPr>
+          <w:rFonts w:asciiTheme="majorHAnsi" w:hAnsiTheme="majorHAnsi" w:cstheme="majorHAnsi"/>
+          <w:color w:val="000000" w:themeColor="text1"/>
+        </w:rPr>
+        <w:t xml:space="preserve"> HR-</w:t>
+      </w:r>
+      <w:r>
+        <w:rPr>
+          <w:rFonts w:asciiTheme="majorHAnsi" w:hAnsiTheme="majorHAnsi" w:cstheme="majorHAnsi"/>
+          <w:color w:val="000000" w:themeColor="text1"/>
+        </w:rPr>
+        <w:t>sourced</w:t>
+      </w:r>
+      <w:r>
+        <w:rPr>
+          <w:rFonts w:asciiTheme="majorHAnsi" w:hAnsiTheme="majorHAnsi" w:cstheme="majorHAnsi"/>
+          <w:color w:val="000000" w:themeColor="text1"/>
+        </w:rPr>
+        <w:t xml:space="preserve"> identity and access management </w:t>
+      </w:r>
+      <w:r>
+        <w:rPr>
+          <w:rFonts w:asciiTheme="majorHAnsi" w:hAnsiTheme="majorHAnsi" w:cstheme="majorHAnsi"/>
+          <w:color w:val="000000" w:themeColor="text1"/>
+        </w:rPr>
+        <w:t>platform</w:t>
+      </w:r>
+      <w:r>
+        <w:rPr>
+          <w:rFonts w:asciiTheme="majorHAnsi" w:hAnsiTheme="majorHAnsi" w:cstheme="majorHAnsi"/>
+          <w:color w:val="000000" w:themeColor="text1"/>
+        </w:rPr>
+        <w:t>,</w:t>
       </w:r>
       <w:r>
         <w:rPr>
@@ -454,7 +576,56 @@
           <w:rFonts w:asciiTheme="majorHAnsi" w:hAnsiTheme="majorHAnsi" w:cstheme="majorHAnsi"/>
           <w:color w:val="000000" w:themeColor="text1"/>
         </w:rPr>
-        <w:t>planned, implemented, and owned industry-leading programs for automated user and systems management.</w:t>
+        <w:t xml:space="preserve">designed </w:t>
+      </w:r>
+      <w:r>
+        <w:rPr>
+          <w:rFonts w:asciiTheme="majorHAnsi" w:hAnsiTheme="majorHAnsi" w:cstheme="majorHAnsi"/>
+          <w:color w:val="000000" w:themeColor="text1"/>
+        </w:rPr>
+        <w:t>to maintain HITRUST CSF compliance</w:t>
+      </w:r>
+      <w:r>
+        <w:rPr>
+          <w:rFonts w:asciiTheme="majorHAnsi" w:hAnsiTheme="majorHAnsi" w:cstheme="majorHAnsi"/>
+          <w:color w:val="000000" w:themeColor="text1"/>
+        </w:rPr>
+        <w:t xml:space="preserve"> </w:t>
+      </w:r>
+      <w:r>
+        <w:rPr>
+          <w:rFonts w:asciiTheme="majorHAnsi" w:hAnsiTheme="majorHAnsi" w:cstheme="majorHAnsi"/>
+          <w:color w:val="000000" w:themeColor="text1"/>
+        </w:rPr>
+        <w:t xml:space="preserve">for </w:t>
+      </w:r>
+      <w:r>
+        <w:rPr>
+          <w:rFonts w:asciiTheme="majorHAnsi" w:hAnsiTheme="majorHAnsi" w:cstheme="majorHAnsi"/>
+          <w:color w:val="000000" w:themeColor="text1"/>
+        </w:rPr>
+        <w:t xml:space="preserve">corporate and </w:t>
+      </w:r>
+      <w:r>
+        <w:rPr>
+          <w:rFonts w:asciiTheme="majorHAnsi" w:hAnsiTheme="majorHAnsi" w:cstheme="majorHAnsi"/>
+          <w:color w:val="000000" w:themeColor="text1"/>
+        </w:rPr>
+        <w:t xml:space="preserve">clinical staff </w:t>
+      </w:r>
+      <w:r>
+        <w:rPr>
+          <w:rFonts w:asciiTheme="majorHAnsi" w:hAnsiTheme="majorHAnsi" w:cstheme="majorHAnsi"/>
+          <w:color w:val="000000" w:themeColor="text1"/>
+        </w:rPr>
+        <w:t xml:space="preserve">operating remotely </w:t>
+      </w:r>
+      <w:r>
+        <w:rPr>
+          <w:rFonts w:asciiTheme="majorHAnsi" w:hAnsiTheme="majorHAnsi" w:cstheme="majorHAnsi"/>
+          <w:color w:val="000000" w:themeColor="text1"/>
+        </w:rPr>
+        <w:t>throughout the entire country.</w:t>
       </w:r>
     </w:p>
     <w:p>
@@ -462,28 +633,19 @@
         <w:ind w:right="126"/>
         <w:rPr>
           <w:rFonts w:cstheme="minorHAnsi"/>
+          <w:color w:val="000000" w:themeColor="text1"/>
+        </w:rPr>
+      </w:pPr>
+      <w:bookmarkStart w:id="14" w:name="OLE_LINK13"/>
+      <w:bookmarkStart w:id="15" w:name="OLE_LINK14"/>
+      <w:r>
+        <w:rPr>
+          <w:rFonts w:cstheme="minorHAnsi"/>
           <w:b/>
           <w:bCs/>
           <w:color w:val="000000" w:themeColor="text1"/>
         </w:rPr>
-      </w:pPr>
-    </w:p>
-    <w:p>
-      <w:pPr>
-        <w:ind w:right="126"/>
-        <w:rPr>
-          <w:rFonts w:cstheme="minorHAnsi"/>
-          <w:color w:val="000000" w:themeColor="text1"/>
-        </w:rPr>
-      </w:pPr>
-      <w:r>
-        <w:rPr>
-          <w:rFonts w:cstheme="minorHAnsi"/>
-          <w:b/>
-          <w:bCs/>
-          <w:color w:val="000000" w:themeColor="text1"/>
-        </w:rPr>
-        <w:t>Grand Rounds</w:t>
+        <w:t>Lucid</w:t>
       </w:r>
       <w:r>
         <w:rPr>
@@ -497,21 +659,14 @@
           <w:rFonts w:cstheme="minorHAnsi"/>
           <w:color w:val="000000" w:themeColor="text1"/>
         </w:rPr>
-        <w:t xml:space="preserve">/ Senior </w:t>
-      </w:r>
-      <w:r>
-        <w:rPr>
-          <w:rFonts w:cstheme="minorHAnsi"/>
-          <w:color w:val="000000" w:themeColor="text1"/>
-        </w:rPr>
-        <w:t>Systems</w:t>
-      </w:r>
-      <w:r>
-        <w:rPr>
-          <w:rFonts w:cstheme="minorHAnsi"/>
-          <w:color w:val="000000" w:themeColor="text1"/>
-        </w:rPr>
-        <w:t xml:space="preserve"> Engineer</w:t>
+        <w:t>/</w:t>
+      </w:r>
+      <w:r>
+        <w:rPr>
+          <w:rFonts w:cstheme="minorHAnsi"/>
+          <w:color w:val="000000" w:themeColor="text1"/>
+        </w:rPr>
+        <w:t xml:space="preserve"> IS&amp;T Administrator</w:t>
       </w:r>
     </w:p>
     <w:p>
@@ -528,197 +683,12 @@
           <w:rFonts w:cstheme="minorHAnsi"/>
           <w:color w:val="000000" w:themeColor="text1"/>
         </w:rPr>
-        <w:t xml:space="preserve">OCT 2019 – </w:t>
-      </w:r>
-      <w:r>
-        <w:rPr>
-          <w:rFonts w:cstheme="minorHAnsi"/>
-          <w:color w:val="000000" w:themeColor="text1"/>
-        </w:rPr>
-        <w:t>OCT 2021</w:t>
-      </w:r>
-    </w:p>
-    <w:bookmarkEnd w:id="6"/>
-    <w:bookmarkEnd w:id="7"/>
-    <w:p>
-      <w:pPr>
-        <w:spacing w:after="100"/>
-        <w:ind w:right="126"/>
-        <w:rPr>
-          <w:rFonts w:asciiTheme="majorHAnsi" w:hAnsiTheme="majorHAnsi" w:cstheme="majorHAnsi"/>
-          <w:color w:val="000000" w:themeColor="text1"/>
-        </w:rPr>
-      </w:pPr>
-      <w:r>
-        <w:rPr>
-          <w:rFonts w:asciiTheme="majorHAnsi" w:hAnsiTheme="majorHAnsi" w:cstheme="majorHAnsi"/>
-          <w:color w:val="000000" w:themeColor="text1"/>
-        </w:rPr>
-        <w:t xml:space="preserve">At Grand Rounds, I </w:t>
-      </w:r>
-      <w:r>
-        <w:rPr>
-          <w:rFonts w:asciiTheme="majorHAnsi" w:hAnsiTheme="majorHAnsi" w:cstheme="majorHAnsi"/>
-          <w:color w:val="000000" w:themeColor="text1"/>
-        </w:rPr>
-        <w:t>was</w:t>
-      </w:r>
-      <w:r>
-        <w:rPr>
-          <w:rFonts w:asciiTheme="majorHAnsi" w:hAnsiTheme="majorHAnsi" w:cstheme="majorHAnsi"/>
-          <w:color w:val="000000" w:themeColor="text1"/>
-        </w:rPr>
-        <w:t xml:space="preserve"> responsible for the automation, availability, and security of a</w:t>
-      </w:r>
-      <w:r>
-        <w:rPr>
-          <w:rFonts w:asciiTheme="majorHAnsi" w:hAnsiTheme="majorHAnsi" w:cstheme="majorHAnsi"/>
-          <w:color w:val="000000" w:themeColor="text1"/>
-        </w:rPr>
-        <w:t>n</w:t>
-      </w:r>
-      <w:r>
-        <w:rPr>
-          <w:rFonts w:asciiTheme="majorHAnsi" w:hAnsiTheme="majorHAnsi" w:cstheme="majorHAnsi"/>
-          <w:color w:val="000000" w:themeColor="text1"/>
-        </w:rPr>
-        <w:t xml:space="preserve"> HR-mastered identity and access management </w:t>
-      </w:r>
-      <w:r>
-        <w:rPr>
-          <w:rFonts w:asciiTheme="majorHAnsi" w:hAnsiTheme="majorHAnsi" w:cstheme="majorHAnsi"/>
-          <w:color w:val="000000" w:themeColor="text1"/>
-        </w:rPr>
-        <w:t>platform</w:t>
-      </w:r>
-      <w:r>
-        <w:rPr>
-          <w:rFonts w:asciiTheme="majorHAnsi" w:hAnsiTheme="majorHAnsi" w:cstheme="majorHAnsi"/>
-          <w:color w:val="000000" w:themeColor="text1"/>
-        </w:rPr>
-        <w:t>,</w:t>
-      </w:r>
-      <w:r>
-        <w:rPr>
-          <w:rFonts w:asciiTheme="majorHAnsi" w:hAnsiTheme="majorHAnsi" w:cstheme="majorHAnsi"/>
-          <w:color w:val="000000" w:themeColor="text1"/>
-        </w:rPr>
-        <w:t xml:space="preserve"> </w:t>
-      </w:r>
-      <w:r>
-        <w:rPr>
-          <w:rFonts w:asciiTheme="majorHAnsi" w:hAnsiTheme="majorHAnsi" w:cstheme="majorHAnsi"/>
-          <w:color w:val="000000" w:themeColor="text1"/>
-        </w:rPr>
-        <w:t xml:space="preserve">designed </w:t>
-      </w:r>
-      <w:r>
-        <w:rPr>
-          <w:rFonts w:asciiTheme="majorHAnsi" w:hAnsiTheme="majorHAnsi" w:cstheme="majorHAnsi"/>
-          <w:color w:val="000000" w:themeColor="text1"/>
-        </w:rPr>
-        <w:t>to maintain HITRUST CSF compliance</w:t>
-      </w:r>
-      <w:r>
-        <w:rPr>
-          <w:rFonts w:asciiTheme="majorHAnsi" w:hAnsiTheme="majorHAnsi" w:cstheme="majorHAnsi"/>
-          <w:color w:val="000000" w:themeColor="text1"/>
-        </w:rPr>
-        <w:t xml:space="preserve"> </w:t>
-      </w:r>
-      <w:r>
-        <w:rPr>
-          <w:rFonts w:asciiTheme="majorHAnsi" w:hAnsiTheme="majorHAnsi" w:cstheme="majorHAnsi"/>
-          <w:color w:val="000000" w:themeColor="text1"/>
-        </w:rPr>
-        <w:t xml:space="preserve">for clinical staff </w:t>
-      </w:r>
-      <w:r>
-        <w:rPr>
-          <w:rFonts w:asciiTheme="majorHAnsi" w:hAnsiTheme="majorHAnsi" w:cstheme="majorHAnsi"/>
-          <w:color w:val="000000" w:themeColor="text1"/>
-        </w:rPr>
-        <w:t xml:space="preserve">operating remotely </w:t>
-      </w:r>
-      <w:r>
-        <w:rPr>
-          <w:rFonts w:asciiTheme="majorHAnsi" w:hAnsiTheme="majorHAnsi" w:cstheme="majorHAnsi"/>
-          <w:color w:val="000000" w:themeColor="text1"/>
-        </w:rPr>
-        <w:t>throughout the entire country.</w:t>
-      </w:r>
-    </w:p>
-    <w:p>
-      <w:pPr>
-        <w:spacing w:after="100"/>
-        <w:ind w:right="126"/>
-        <w:rPr>
-          <w:rFonts w:asciiTheme="majorHAnsi" w:hAnsiTheme="majorHAnsi" w:cstheme="majorHAnsi"/>
-          <w:color w:val="000000" w:themeColor="text1"/>
-        </w:rPr>
-      </w:pPr>
-    </w:p>
-    <w:p>
-      <w:pPr>
-        <w:ind w:right="126"/>
-        <w:rPr>
-          <w:rFonts w:cstheme="minorHAnsi"/>
-          <w:color w:val="000000" w:themeColor="text1"/>
-        </w:rPr>
-      </w:pPr>
-      <w:bookmarkStart w:id="14" w:name="OLE_LINK13"/>
-      <w:bookmarkStart w:id="15" w:name="OLE_LINK14"/>
-      <w:r>
-        <w:rPr>
-          <w:rFonts w:cstheme="minorHAnsi"/>
-          <w:b/>
-          <w:bCs/>
-          <w:color w:val="000000" w:themeColor="text1"/>
-        </w:rPr>
-        <w:t>Lucid</w:t>
-      </w:r>
-      <w:r>
-        <w:rPr>
-          <w:rFonts w:cstheme="minorHAnsi"/>
-          <w:color w:val="000000" w:themeColor="text1"/>
-        </w:rPr>
-        <w:t xml:space="preserve"> </w:t>
-      </w:r>
-      <w:r>
-        <w:rPr>
-          <w:rFonts w:cstheme="minorHAnsi"/>
-          <w:color w:val="000000" w:themeColor="text1"/>
-        </w:rPr>
-        <w:t>/</w:t>
-      </w:r>
-      <w:r>
-        <w:rPr>
-          <w:rFonts w:cstheme="minorHAnsi"/>
-          <w:color w:val="000000" w:themeColor="text1"/>
-        </w:rPr>
-        <w:t xml:space="preserve"> IS&amp;T Administrator</w:t>
-      </w:r>
-    </w:p>
-    <w:p>
-      <w:pPr>
-        <w:spacing w:after="100"/>
-        <w:ind w:right="126"/>
-        <w:rPr>
-          <w:rFonts w:cstheme="minorHAnsi"/>
-          <w:color w:val="000000" w:themeColor="text1"/>
-        </w:rPr>
-      </w:pPr>
-      <w:r>
-        <w:rPr>
-          <w:rFonts w:cstheme="minorHAnsi"/>
-          <w:color w:val="000000" w:themeColor="text1"/>
-        </w:rPr>
         <w:t>APR 2015 – JUN 2016</w:t>
       </w:r>
     </w:p>
     <w:p>
       <w:pPr>
-        <w:spacing w:after="100"/>
+        <w:spacing w:after="300"/>
         <w:ind w:right="126"/>
         <w:rPr>
           <w:rFonts w:asciiTheme="majorHAnsi" w:hAnsiTheme="majorHAnsi" w:cstheme="majorHAnsi"/>
@@ -806,77 +776,67 @@
         </w:rPr>
         <w:t xml:space="preserve"> acquisition.</w:t>
       </w:r>
-    </w:p>
-    <w:bookmarkEnd w:id="16"/>
-    <w:bookmarkEnd w:id="17"/>
+      <w:bookmarkEnd w:id="16"/>
+      <w:bookmarkEnd w:id="17"/>
+    </w:p>
+    <w:p>
+      <w:pPr>
+        <w:ind w:right="126"/>
+        <w:rPr>
+          <w:rFonts w:cstheme="minorHAnsi"/>
+          <w:color w:val="000000" w:themeColor="text1"/>
+        </w:rPr>
+      </w:pPr>
+      <w:r>
+        <w:rPr>
+          <w:rFonts w:cstheme="minorHAnsi"/>
+          <w:b/>
+          <w:bCs/>
+          <w:color w:val="000000" w:themeColor="text1"/>
+        </w:rPr>
+        <w:t>Apple</w:t>
+      </w:r>
+      <w:r>
+        <w:rPr>
+          <w:rFonts w:cstheme="minorHAnsi"/>
+          <w:color w:val="000000" w:themeColor="text1"/>
+        </w:rPr>
+        <w:t xml:space="preserve"> </w:t>
+      </w:r>
+      <w:r>
+        <w:rPr>
+          <w:rFonts w:cstheme="minorHAnsi"/>
+          <w:color w:val="000000" w:themeColor="text1"/>
+        </w:rPr>
+        <w:t>/</w:t>
+      </w:r>
+      <w:r>
+        <w:rPr>
+          <w:rFonts w:cstheme="minorHAnsi"/>
+          <w:color w:val="000000" w:themeColor="text1"/>
+        </w:rPr>
+        <w:t xml:space="preserve"> </w:t>
+      </w:r>
+      <w:r>
+        <w:rPr>
+          <w:rFonts w:cstheme="minorHAnsi"/>
+          <w:color w:val="000000" w:themeColor="text1"/>
+        </w:rPr>
+        <w:t>Retail</w:t>
+      </w:r>
+      <w:r>
+        <w:rPr>
+          <w:rFonts w:cstheme="minorHAnsi"/>
+          <w:color w:val="000000" w:themeColor="text1"/>
+        </w:rPr>
+        <w:t xml:space="preserve"> Systems Support Engineer</w:t>
+      </w:r>
+    </w:p>
     <w:p>
       <w:pPr>
         <w:spacing w:after="100"/>
         <w:ind w:right="126"/>
         <w:rPr>
-          <w:rFonts w:asciiTheme="majorHAnsi" w:hAnsiTheme="majorHAnsi" w:cstheme="majorHAnsi"/>
-          <w:color w:val="000000" w:themeColor="text1"/>
-        </w:rPr>
-      </w:pPr>
-    </w:p>
-    <w:p>
-      <w:pPr>
-        <w:ind w:right="126"/>
-        <w:rPr>
-          <w:rFonts w:cstheme="minorHAnsi"/>
-          <w:color w:val="000000" w:themeColor="text1"/>
-        </w:rPr>
-      </w:pPr>
-      <w:r>
-        <w:rPr>
-          <w:rFonts w:cstheme="minorHAnsi"/>
-          <w:b/>
-          <w:bCs/>
-          <w:color w:val="000000" w:themeColor="text1"/>
-        </w:rPr>
-        <w:t>Apple</w:t>
-      </w:r>
-      <w:r>
-        <w:rPr>
-          <w:rFonts w:cstheme="minorHAnsi"/>
-          <w:color w:val="000000" w:themeColor="text1"/>
-        </w:rPr>
-        <w:t xml:space="preserve"> </w:t>
-      </w:r>
-      <w:r>
-        <w:rPr>
-          <w:rFonts w:cstheme="minorHAnsi"/>
-          <w:color w:val="000000" w:themeColor="text1"/>
-        </w:rPr>
-        <w:t>/</w:t>
-      </w:r>
-      <w:r>
-        <w:rPr>
-          <w:rFonts w:cstheme="minorHAnsi"/>
-          <w:color w:val="000000" w:themeColor="text1"/>
-        </w:rPr>
-        <w:t xml:space="preserve"> </w:t>
-      </w:r>
-      <w:r>
-        <w:rPr>
-          <w:rFonts w:cstheme="minorHAnsi"/>
-          <w:color w:val="000000" w:themeColor="text1"/>
-        </w:rPr>
-        <w:t>Retail</w:t>
-      </w:r>
-      <w:r>
-        <w:rPr>
-          <w:rFonts w:cstheme="minorHAnsi"/>
-          <w:color w:val="000000" w:themeColor="text1"/>
-        </w:rPr>
-        <w:t xml:space="preserve"> Systems Support Engineer</w:t>
-      </w:r>
-    </w:p>
-    <w:p>
-      <w:pPr>
-        <w:spacing w:after="100"/>
-        <w:ind w:right="126"/>
-        <w:rPr>
           <w:rFonts w:cstheme="minorHAnsi"/>
           <w:color w:val="000000" w:themeColor="text1"/>
         </w:rPr>
@@ -937,7 +897,7 @@
     </w:p>
     <w:p>
       <w:pPr>
-        <w:spacing w:after="100"/>
+        <w:spacing w:after="300"/>
         <w:ind w:right="126"/>
         <w:rPr>
           <w:rFonts w:asciiTheme="majorHAnsi" w:hAnsiTheme="majorHAnsi" w:cstheme="majorHAnsi"/>
@@ -1100,11 +1060,22 @@
           <w:sz w:val="28"/>
           <w:szCs w:val="28"/>
         </w:rPr>
-        <w:t>PROJECTS</w:t>
-      </w:r>
-    </w:p>
-    <w:p>
-      <w:pPr>
+        <w:t xml:space="preserve">SELECTED </w:t>
+      </w:r>
+      <w:r>
+        <w:rPr>
+          <w:rFonts w:cstheme="minorHAnsi"/>
+          <w:b/>
+          <w:color w:val="4A86E8"/>
+          <w:sz w:val="28"/>
+          <w:szCs w:val="28"/>
+        </w:rPr>
+        <w:t>WORK</w:t>
+      </w:r>
+    </w:p>
+    <w:p>
+      <w:pPr>
+        <w:spacing w:after="100"/>
         <w:ind w:left="-90" w:right="-36"/>
         <w:rPr>
           <w:rFonts w:cstheme="minorHAnsi"/>
@@ -1115,6 +1086,7 @@
       </w:pPr>
       <w:bookmarkStart w:id="22" w:name="OLE_LINK23"/>
       <w:bookmarkStart w:id="23" w:name="OLE_LINK24"/>
+      <w:bookmarkStart w:id="24" w:name="OLE_LINK17"/>
       <w:r>
         <w:rPr>
           <w:rFonts w:cstheme="minorHAnsi"/>
@@ -1122,25 +1094,73 @@
           <w:bCs/>
           <w:color w:val="000000" w:themeColor="text1"/>
         </w:rPr>
-        <w:t xml:space="preserve">Identity </w:t>
-      </w:r>
-      <w:r>
-        <w:rPr>
-          <w:rFonts w:cstheme="minorHAnsi"/>
-          <w:b/>
-          <w:bCs/>
-          <w:color w:val="000000" w:themeColor="text1"/>
-        </w:rPr>
-        <w:t>and</w:t>
-      </w:r>
-      <w:r>
-        <w:rPr>
-          <w:rFonts w:cstheme="minorHAnsi"/>
-          <w:b/>
-          <w:bCs/>
-          <w:color w:val="000000" w:themeColor="text1"/>
-        </w:rPr>
-        <w:t xml:space="preserve"> Access Management</w:t>
+        <w:t>Zero-Trust</w:t>
+      </w:r>
+    </w:p>
+    <w:p>
+      <w:pPr>
+        <w:spacing w:after="300"/>
+        <w:ind w:left="-90" w:right="-36"/>
+        <w:rPr>
+          <w:rFonts w:asciiTheme="majorHAnsi" w:hAnsiTheme="majorHAnsi" w:cstheme="majorHAnsi"/>
+          <w:color w:val="000000" w:themeColor="text1"/>
+        </w:rPr>
+      </w:pPr>
+      <w:r>
+        <w:rPr>
+          <w:rFonts w:asciiTheme="majorHAnsi" w:hAnsiTheme="majorHAnsi" w:cstheme="majorHAnsi"/>
+          <w:color w:val="000000" w:themeColor="text1"/>
+        </w:rPr>
+        <w:t>C</w:t>
+      </w:r>
+      <w:r>
+        <w:rPr>
+          <w:rFonts w:asciiTheme="majorHAnsi" w:hAnsiTheme="majorHAnsi" w:cstheme="majorHAnsi"/>
+          <w:color w:val="000000" w:themeColor="text1"/>
+        </w:rPr>
+        <w:t xml:space="preserve">ontext-aware security </w:t>
+      </w:r>
+      <w:r>
+        <w:rPr>
+          <w:rFonts w:asciiTheme="majorHAnsi" w:hAnsiTheme="majorHAnsi" w:cstheme="majorHAnsi"/>
+          <w:color w:val="000000" w:themeColor="text1"/>
+        </w:rPr>
+        <w:t>policy</w:t>
+      </w:r>
+      <w:r>
+        <w:rPr>
+          <w:rFonts w:asciiTheme="majorHAnsi" w:hAnsiTheme="majorHAnsi" w:cstheme="majorHAnsi"/>
+          <w:color w:val="000000" w:themeColor="text1"/>
+        </w:rPr>
+        <w:t xml:space="preserve"> enforcement and passwordless biometric auth, regardless of </w:t>
+      </w:r>
+      <w:r>
+        <w:rPr>
+          <w:rFonts w:asciiTheme="majorHAnsi" w:hAnsiTheme="majorHAnsi" w:cstheme="majorHAnsi"/>
+          <w:color w:val="000000" w:themeColor="text1"/>
+        </w:rPr>
+        <w:t>device</w:t>
+      </w:r>
+      <w:r>
+        <w:rPr>
+          <w:rFonts w:asciiTheme="majorHAnsi" w:hAnsiTheme="majorHAnsi" w:cstheme="majorHAnsi"/>
+          <w:color w:val="000000" w:themeColor="text1"/>
+        </w:rPr>
+        <w:t xml:space="preserve"> management or network</w:t>
+      </w:r>
+      <w:r>
+        <w:rPr>
+          <w:rFonts w:asciiTheme="majorHAnsi" w:hAnsiTheme="majorHAnsi" w:cstheme="majorHAnsi"/>
+          <w:color w:val="000000" w:themeColor="text1"/>
+        </w:rPr>
+        <w:t xml:space="preserve"> location</w:t>
+      </w:r>
+      <w:r>
+        <w:rPr>
+          <w:rFonts w:asciiTheme="majorHAnsi" w:hAnsiTheme="majorHAnsi" w:cstheme="majorHAnsi"/>
+          <w:color w:val="000000" w:themeColor="text1"/>
+        </w:rPr>
+        <w:t>.</w:t>
       </w:r>
     </w:p>
     <w:p>
@@ -1149,29 +1169,233 @@
         <w:ind w:left="-90" w:right="-36"/>
         <w:rPr>
           <w:rFonts w:cstheme="minorHAnsi"/>
-          <w:color w:val="000000" w:themeColor="text1"/>
-        </w:rPr>
-      </w:pPr>
-      <w:r>
-        <w:rPr>
-          <w:rFonts w:cstheme="minorHAnsi"/>
-          <w:color w:val="000000" w:themeColor="text1"/>
-        </w:rPr>
-        <w:t xml:space="preserve">Program </w:t>
-      </w:r>
-      <w:r>
-        <w:rPr>
-          <w:rFonts w:cstheme="minorHAnsi"/>
-          <w:color w:val="000000" w:themeColor="text1"/>
-        </w:rPr>
-        <w:t>Owner</w:t>
-      </w:r>
-      <w:r>
-        <w:rPr>
-          <w:rFonts w:cstheme="minorHAnsi"/>
-          <w:color w:val="000000" w:themeColor="text1"/>
-        </w:rPr>
-        <w:t>, Lead Engineer</w:t>
+          <w:b/>
+          <w:bCs/>
+          <w:color w:val="000000" w:themeColor="text1"/>
+        </w:rPr>
+      </w:pPr>
+      <w:r>
+        <w:rPr>
+          <w:rFonts w:cstheme="minorHAnsi"/>
+          <w:b/>
+          <w:bCs/>
+          <w:color w:val="000000" w:themeColor="text1"/>
+        </w:rPr>
+        <w:t>Business Process Automation</w:t>
+      </w:r>
+    </w:p>
+    <w:p>
+      <w:pPr>
+        <w:spacing w:after="300"/>
+        <w:ind w:left="-90" w:right="-36"/>
+        <w:rPr>
+          <w:rFonts w:asciiTheme="majorHAnsi" w:hAnsiTheme="majorHAnsi" w:cstheme="majorHAnsi"/>
+          <w:color w:val="000000" w:themeColor="text1"/>
+        </w:rPr>
+      </w:pPr>
+      <w:r>
+        <w:rPr>
+          <w:rFonts w:asciiTheme="majorHAnsi" w:hAnsiTheme="majorHAnsi" w:cstheme="majorHAnsi"/>
+          <w:color w:val="000000" w:themeColor="text1"/>
+        </w:rPr>
+        <w:t xml:space="preserve">Self-service </w:t>
+      </w:r>
+      <w:r>
+        <w:rPr>
+          <w:rFonts w:asciiTheme="majorHAnsi" w:hAnsiTheme="majorHAnsi" w:cstheme="majorHAnsi"/>
+          <w:color w:val="000000" w:themeColor="text1"/>
+        </w:rPr>
+        <w:t xml:space="preserve">CICD pipeline </w:t>
+      </w:r>
+      <w:r>
+        <w:rPr>
+          <w:rFonts w:asciiTheme="majorHAnsi" w:hAnsiTheme="majorHAnsi" w:cstheme="majorHAnsi"/>
+          <w:color w:val="000000" w:themeColor="text1"/>
+        </w:rPr>
+        <w:t>delivery of</w:t>
+      </w:r>
+      <w:r>
+        <w:rPr>
+          <w:rFonts w:asciiTheme="majorHAnsi" w:hAnsiTheme="majorHAnsi" w:cstheme="majorHAnsi"/>
+          <w:color w:val="000000" w:themeColor="text1"/>
+        </w:rPr>
+        <w:t xml:space="preserve"> </w:t>
+      </w:r>
+      <w:r>
+        <w:rPr>
+          <w:rFonts w:asciiTheme="majorHAnsi" w:hAnsiTheme="majorHAnsi" w:cstheme="majorHAnsi"/>
+          <w:color w:val="000000" w:themeColor="text1"/>
+        </w:rPr>
+        <w:t>no-code</w:t>
+      </w:r>
+      <w:r>
+        <w:rPr>
+          <w:rFonts w:asciiTheme="majorHAnsi" w:hAnsiTheme="majorHAnsi" w:cstheme="majorHAnsi"/>
+          <w:color w:val="000000" w:themeColor="text1"/>
+        </w:rPr>
+        <w:t xml:space="preserve"> </w:t>
+      </w:r>
+      <w:r>
+        <w:rPr>
+          <w:rFonts w:asciiTheme="majorHAnsi" w:hAnsiTheme="majorHAnsi" w:cstheme="majorHAnsi"/>
+          <w:color w:val="000000" w:themeColor="text1"/>
+        </w:rPr>
+        <w:t>automation</w:t>
+      </w:r>
+      <w:r>
+        <w:rPr>
+          <w:rFonts w:asciiTheme="majorHAnsi" w:hAnsiTheme="majorHAnsi" w:cstheme="majorHAnsi"/>
+          <w:color w:val="000000" w:themeColor="text1"/>
+        </w:rPr>
+        <w:t>s</w:t>
+      </w:r>
+      <w:r>
+        <w:rPr>
+          <w:rFonts w:asciiTheme="majorHAnsi" w:hAnsiTheme="majorHAnsi" w:cstheme="majorHAnsi"/>
+          <w:color w:val="000000" w:themeColor="text1"/>
+        </w:rPr>
+        <w:t>, both internally</w:t>
+      </w:r>
+      <w:r>
+        <w:rPr>
+          <w:rFonts w:asciiTheme="majorHAnsi" w:hAnsiTheme="majorHAnsi" w:cstheme="majorHAnsi"/>
+          <w:color w:val="000000" w:themeColor="text1"/>
+        </w:rPr>
+        <w:t xml:space="preserve"> </w:t>
+      </w:r>
+      <w:r>
+        <w:rPr>
+          <w:rFonts w:asciiTheme="majorHAnsi" w:hAnsiTheme="majorHAnsi" w:cstheme="majorHAnsi"/>
+          <w:color w:val="000000" w:themeColor="text1"/>
+        </w:rPr>
+        <w:t xml:space="preserve">for Intercom and </w:t>
+      </w:r>
+      <w:r>
+        <w:rPr>
+          <w:rFonts w:asciiTheme="majorHAnsi" w:hAnsiTheme="majorHAnsi" w:cstheme="majorHAnsi"/>
+          <w:color w:val="000000" w:themeColor="text1"/>
+        </w:rPr>
+        <w:t xml:space="preserve">for </w:t>
+      </w:r>
+      <w:r>
+        <w:rPr>
+          <w:rFonts w:asciiTheme="majorHAnsi" w:hAnsiTheme="majorHAnsi" w:cstheme="majorHAnsi"/>
+          <w:color w:val="000000" w:themeColor="text1"/>
+        </w:rPr>
+        <w:t>its customers</w:t>
+      </w:r>
+      <w:r>
+        <w:rPr>
+          <w:rFonts w:asciiTheme="majorHAnsi" w:hAnsiTheme="majorHAnsi" w:cstheme="majorHAnsi"/>
+          <w:color w:val="000000" w:themeColor="text1"/>
+        </w:rPr>
+        <w:t xml:space="preserve"> as well</w:t>
+      </w:r>
+      <w:r>
+        <w:rPr>
+          <w:rFonts w:asciiTheme="majorHAnsi" w:hAnsiTheme="majorHAnsi" w:cstheme="majorHAnsi"/>
+          <w:color w:val="000000" w:themeColor="text1"/>
+        </w:rPr>
+        <w:t>.</w:t>
+      </w:r>
+    </w:p>
+    <w:p>
+      <w:pPr>
+        <w:spacing w:after="100"/>
+        <w:ind w:left="-90" w:right="-36"/>
+        <w:rPr>
+          <w:rFonts w:cstheme="minorHAnsi"/>
+          <w:b/>
+          <w:bCs/>
+          <w:color w:val="000000" w:themeColor="text1"/>
+        </w:rPr>
+      </w:pPr>
+      <w:bookmarkStart w:id="25" w:name="OLE_LINK18"/>
+      <w:r>
+        <w:rPr>
+          <w:rFonts w:cstheme="minorHAnsi"/>
+          <w:b/>
+          <w:bCs/>
+          <w:color w:val="000000" w:themeColor="text1"/>
+        </w:rPr>
+        <w:t>Infrastructure-as-Code</w:t>
+      </w:r>
+    </w:p>
+    <w:p>
+      <w:pPr>
+        <w:spacing w:after="300"/>
+        <w:ind w:left="-90" w:right="-36"/>
+        <w:rPr>
+          <w:rFonts w:asciiTheme="majorHAnsi" w:hAnsiTheme="majorHAnsi" w:cstheme="majorHAnsi"/>
+          <w:color w:val="000000" w:themeColor="text1"/>
+        </w:rPr>
+      </w:pPr>
+      <w:r>
+        <w:rPr>
+          <w:rFonts w:asciiTheme="majorHAnsi" w:hAnsiTheme="majorHAnsi" w:cstheme="majorHAnsi"/>
+          <w:color w:val="000000" w:themeColor="text1"/>
+        </w:rPr>
+        <w:t xml:space="preserve">Terraform-managed Okta and AWS </w:t>
+      </w:r>
+      <w:r>
+        <w:rPr>
+          <w:rFonts w:asciiTheme="majorHAnsi" w:hAnsiTheme="majorHAnsi" w:cstheme="majorHAnsi"/>
+          <w:color w:val="000000" w:themeColor="text1"/>
+        </w:rPr>
+        <w:t>orgs</w:t>
+      </w:r>
+      <w:r>
+        <w:rPr>
+          <w:rFonts w:asciiTheme="majorHAnsi" w:hAnsiTheme="majorHAnsi" w:cstheme="majorHAnsi"/>
+          <w:color w:val="000000" w:themeColor="text1"/>
+        </w:rPr>
+        <w:t>, ensuring version-control, least-privilege, separation of duties, and governance</w:t>
+      </w:r>
+      <w:r>
+        <w:rPr>
+          <w:rFonts w:asciiTheme="majorHAnsi" w:hAnsiTheme="majorHAnsi" w:cstheme="majorHAnsi"/>
+          <w:color w:val="000000" w:themeColor="text1"/>
+        </w:rPr>
+        <w:t>.</w:t>
+      </w:r>
+    </w:p>
+    <w:p>
+      <w:pPr>
+        <w:spacing w:after="100"/>
+        <w:ind w:left="-90" w:right="-36"/>
+        <w:rPr>
+          <w:rFonts w:cstheme="minorHAnsi"/>
+          <w:b/>
+          <w:bCs/>
+          <w:color w:val="000000" w:themeColor="text1"/>
+        </w:rPr>
+      </w:pPr>
+      <w:r>
+        <w:rPr>
+          <w:rFonts w:cstheme="minorHAnsi"/>
+          <w:b/>
+          <w:bCs/>
+          <w:color w:val="000000" w:themeColor="text1"/>
+        </w:rPr>
+        <w:t xml:space="preserve">Identity </w:t>
+      </w:r>
+      <w:r>
+        <w:rPr>
+          <w:rFonts w:cstheme="minorHAnsi"/>
+          <w:b/>
+          <w:bCs/>
+          <w:color w:val="000000" w:themeColor="text1"/>
+        </w:rPr>
+        <w:t>&amp;</w:t>
+      </w:r>
+      <w:r>
+        <w:rPr>
+          <w:rFonts w:cstheme="minorHAnsi"/>
+          <w:b/>
+          <w:bCs/>
+          <w:color w:val="000000" w:themeColor="text1"/>
+        </w:rPr>
+        <w:t xml:space="preserve"> Access Management</w:t>
       </w:r>
     </w:p>
     <w:bookmarkEnd w:id="20"/>
@@ -1180,75 +1404,180 @@
     <w:bookmarkEnd w:id="23"/>
     <w:p>
       <w:pPr>
+        <w:spacing w:after="300"/>
+        <w:ind w:left="-90" w:right="-36"/>
+        <w:rPr>
+          <w:rFonts w:asciiTheme="majorHAnsi" w:hAnsiTheme="majorHAnsi" w:cstheme="majorHAnsi"/>
+          <w:color w:val="000000" w:themeColor="text1"/>
+        </w:rPr>
+      </w:pPr>
+      <w:r>
+        <w:rPr>
+          <w:rFonts w:asciiTheme="majorHAnsi" w:hAnsiTheme="majorHAnsi" w:cstheme="majorHAnsi"/>
+          <w:color w:val="000000" w:themeColor="text1"/>
+        </w:rPr>
+        <w:t>Workforce</w:t>
+      </w:r>
+      <w:r>
+        <w:rPr>
+          <w:rFonts w:asciiTheme="majorHAnsi" w:hAnsiTheme="majorHAnsi" w:cstheme="majorHAnsi"/>
+          <w:color w:val="000000" w:themeColor="text1"/>
+        </w:rPr>
+        <w:t xml:space="preserve"> lifecycle automation via </w:t>
+      </w:r>
+      <w:r>
+        <w:rPr>
+          <w:rFonts w:asciiTheme="majorHAnsi" w:hAnsiTheme="majorHAnsi" w:cstheme="majorHAnsi"/>
+          <w:color w:val="000000" w:themeColor="text1"/>
+        </w:rPr>
+        <w:t xml:space="preserve">custom-built </w:t>
+      </w:r>
+      <w:r>
+        <w:rPr>
+          <w:rFonts w:asciiTheme="majorHAnsi" w:hAnsiTheme="majorHAnsi" w:cstheme="majorHAnsi"/>
+          <w:color w:val="000000" w:themeColor="text1"/>
+        </w:rPr>
+        <w:t>HR-</w:t>
+      </w:r>
+      <w:r>
+        <w:rPr>
+          <w:rFonts w:asciiTheme="majorHAnsi" w:hAnsiTheme="majorHAnsi" w:cstheme="majorHAnsi"/>
+          <w:color w:val="000000" w:themeColor="text1"/>
+        </w:rPr>
+        <w:t>sourced</w:t>
+      </w:r>
+      <w:r>
+        <w:rPr>
+          <w:rFonts w:asciiTheme="majorHAnsi" w:hAnsiTheme="majorHAnsi" w:cstheme="majorHAnsi"/>
+          <w:color w:val="000000" w:themeColor="text1"/>
+        </w:rPr>
+        <w:t xml:space="preserve"> </w:t>
+      </w:r>
+      <w:r>
+        <w:rPr>
+          <w:rFonts w:asciiTheme="majorHAnsi" w:hAnsiTheme="majorHAnsi" w:cstheme="majorHAnsi"/>
+          <w:color w:val="000000" w:themeColor="text1"/>
+        </w:rPr>
+        <w:t>rol</w:t>
+      </w:r>
+      <w:r>
+        <w:rPr>
+          <w:rFonts w:asciiTheme="majorHAnsi" w:hAnsiTheme="majorHAnsi" w:cstheme="majorHAnsi"/>
+          <w:color w:val="000000" w:themeColor="text1"/>
+        </w:rPr>
+        <w:t>e</w:t>
+      </w:r>
+      <w:r>
+        <w:rPr>
+          <w:rFonts w:asciiTheme="majorHAnsi" w:hAnsiTheme="majorHAnsi" w:cstheme="majorHAnsi"/>
+          <w:color w:val="000000" w:themeColor="text1"/>
+        </w:rPr>
+        <w:t>-based access control</w:t>
+      </w:r>
+      <w:r>
+        <w:rPr>
+          <w:rFonts w:asciiTheme="majorHAnsi" w:hAnsiTheme="majorHAnsi" w:cstheme="majorHAnsi"/>
+          <w:color w:val="000000" w:themeColor="text1"/>
+        </w:rPr>
+        <w:t>.</w:t>
+      </w:r>
+      <w:bookmarkEnd w:id="24"/>
+      <w:bookmarkEnd w:id="25"/>
+    </w:p>
+    <w:p>
+      <w:pPr>
         <w:spacing w:after="100"/>
         <w:ind w:left="-90" w:right="-36"/>
         <w:rPr>
-          <w:rFonts w:asciiTheme="majorHAnsi" w:hAnsiTheme="majorHAnsi" w:cstheme="majorHAnsi"/>
-          <w:color w:val="000000" w:themeColor="text1"/>
-        </w:rPr>
-      </w:pPr>
-      <w:r>
-        <w:rPr>
-          <w:rFonts w:asciiTheme="majorHAnsi" w:hAnsiTheme="majorHAnsi" w:cstheme="majorHAnsi"/>
-          <w:color w:val="000000" w:themeColor="text1"/>
-        </w:rPr>
-        <w:t>Okta</w:t>
-      </w:r>
-      <w:r>
-        <w:rPr>
-          <w:rFonts w:asciiTheme="majorHAnsi" w:hAnsiTheme="majorHAnsi" w:cstheme="majorHAnsi"/>
-          <w:color w:val="000000" w:themeColor="text1"/>
-        </w:rPr>
-        <w:t xml:space="preserve"> SSO</w:t>
-      </w:r>
-      <w:r>
-        <w:rPr>
-          <w:rFonts w:asciiTheme="majorHAnsi" w:hAnsiTheme="majorHAnsi" w:cstheme="majorHAnsi"/>
-          <w:color w:val="000000" w:themeColor="text1"/>
-        </w:rPr>
-        <w:t>, Duo MFA, and HR-driven</w:t>
-      </w:r>
-      <w:r>
-        <w:rPr>
-          <w:rFonts w:asciiTheme="majorHAnsi" w:hAnsiTheme="majorHAnsi" w:cstheme="majorHAnsi"/>
-          <w:color w:val="000000" w:themeColor="text1"/>
-        </w:rPr>
-        <w:t xml:space="preserve"> automated </w:t>
-      </w:r>
-      <w:r>
-        <w:rPr>
-          <w:rFonts w:asciiTheme="majorHAnsi" w:hAnsiTheme="majorHAnsi" w:cstheme="majorHAnsi"/>
-          <w:color w:val="000000" w:themeColor="text1"/>
-        </w:rPr>
-        <w:t>rol</w:t>
-      </w:r>
-      <w:r>
-        <w:rPr>
-          <w:rFonts w:asciiTheme="majorHAnsi" w:hAnsiTheme="majorHAnsi" w:cstheme="majorHAnsi"/>
-          <w:color w:val="000000" w:themeColor="text1"/>
-        </w:rPr>
-        <w:t>e</w:t>
-      </w:r>
-      <w:r>
-        <w:rPr>
-          <w:rFonts w:asciiTheme="majorHAnsi" w:hAnsiTheme="majorHAnsi" w:cstheme="majorHAnsi"/>
-          <w:color w:val="000000" w:themeColor="text1"/>
-        </w:rPr>
-        <w:t>-based access control. Okta-backed Active Directory, enabling cloud</w:t>
-      </w:r>
-      <w:r>
-        <w:rPr>
-          <w:rFonts w:asciiTheme="majorHAnsi" w:hAnsiTheme="majorHAnsi" w:cstheme="majorHAnsi"/>
-          <w:color w:val="000000" w:themeColor="text1"/>
-        </w:rPr>
-        <w:t>-hosted</w:t>
-      </w:r>
-      <w:r>
-        <w:rPr>
-          <w:rFonts w:asciiTheme="majorHAnsi" w:hAnsiTheme="majorHAnsi" w:cstheme="majorHAnsi"/>
-          <w:color w:val="000000" w:themeColor="text1"/>
-        </w:rPr>
-        <w:t xml:space="preserve"> developer environments. Okta SSO access to endpoints running macOS, Windows, Linux, and Chrome OS.</w:t>
+          <w:rFonts w:cstheme="minorHAnsi"/>
+          <w:b/>
+          <w:bCs/>
+          <w:color w:val="000000" w:themeColor="text1"/>
+        </w:rPr>
+      </w:pPr>
+      <w:r>
+        <w:rPr>
+          <w:rFonts w:cstheme="minorHAnsi"/>
+          <w:b/>
+          <w:bCs/>
+          <w:color w:val="000000" w:themeColor="text1"/>
+        </w:rPr>
+        <w:t xml:space="preserve">Identity </w:t>
+      </w:r>
+      <w:r>
+        <w:rPr>
+          <w:rFonts w:cstheme="minorHAnsi"/>
+          <w:b/>
+          <w:bCs/>
+          <w:color w:val="000000" w:themeColor="text1"/>
+        </w:rPr>
+        <w:t>Governance &amp; Administration</w:t>
+      </w:r>
+    </w:p>
+    <w:p>
+      <w:pPr>
+        <w:spacing w:after="300"/>
+        <w:ind w:left="-90" w:right="-36"/>
+        <w:rPr>
+          <w:rFonts w:asciiTheme="majorHAnsi" w:hAnsiTheme="majorHAnsi" w:cstheme="majorHAnsi"/>
+          <w:color w:val="000000" w:themeColor="text1"/>
+        </w:rPr>
+      </w:pPr>
+      <w:r>
+        <w:rPr>
+          <w:rFonts w:asciiTheme="majorHAnsi" w:hAnsiTheme="majorHAnsi" w:cstheme="majorHAnsi"/>
+          <w:color w:val="000000" w:themeColor="text1"/>
+        </w:rPr>
+        <w:t>S</w:t>
+      </w:r>
+      <w:r>
+        <w:rPr>
+          <w:rFonts w:asciiTheme="majorHAnsi" w:hAnsiTheme="majorHAnsi" w:cstheme="majorHAnsi"/>
+          <w:color w:val="000000" w:themeColor="text1"/>
+        </w:rPr>
+        <w:t xml:space="preserve">elf-service </w:t>
+      </w:r>
+      <w:r>
+        <w:rPr>
+          <w:rFonts w:asciiTheme="majorHAnsi" w:hAnsiTheme="majorHAnsi" w:cstheme="majorHAnsi"/>
+          <w:color w:val="000000" w:themeColor="text1"/>
+        </w:rPr>
+        <w:t xml:space="preserve">role-based </w:t>
+      </w:r>
+      <w:r>
+        <w:rPr>
+          <w:rFonts w:asciiTheme="majorHAnsi" w:hAnsiTheme="majorHAnsi" w:cstheme="majorHAnsi"/>
+          <w:color w:val="000000" w:themeColor="text1"/>
+        </w:rPr>
+        <w:t>access requests</w:t>
+      </w:r>
+      <w:r>
+        <w:rPr>
+          <w:rFonts w:asciiTheme="majorHAnsi" w:hAnsiTheme="majorHAnsi" w:cstheme="majorHAnsi"/>
+          <w:color w:val="000000" w:themeColor="text1"/>
+        </w:rPr>
+        <w:t xml:space="preserve"> and </w:t>
+      </w:r>
+      <w:r>
+        <w:rPr>
+          <w:rFonts w:asciiTheme="majorHAnsi" w:hAnsiTheme="majorHAnsi" w:cstheme="majorHAnsi"/>
+          <w:color w:val="000000" w:themeColor="text1"/>
+        </w:rPr>
+        <w:t>re</w:t>
+      </w:r>
+      <w:r>
+        <w:rPr>
+          <w:rFonts w:asciiTheme="majorHAnsi" w:hAnsiTheme="majorHAnsi" w:cstheme="majorHAnsi"/>
+          <w:color w:val="000000" w:themeColor="text1"/>
+        </w:rPr>
+        <w:t>certifications</w:t>
+      </w:r>
+      <w:r>
+        <w:rPr>
+          <w:rFonts w:asciiTheme="majorHAnsi" w:hAnsiTheme="majorHAnsi" w:cstheme="majorHAnsi"/>
+          <w:color w:val="000000" w:themeColor="text1"/>
+        </w:rPr>
+        <w:t>, without IT as a bottleneck.</w:t>
       </w:r>
     </w:p>
     <w:p>
@@ -1256,183 +1585,37 @@
         <w:spacing w:after="100"/>
         <w:ind w:left="-90" w:right="-36"/>
         <w:rPr>
-          <w:rFonts w:ascii="Montserrat" w:hAnsi="Montserrat"/>
-          <w:color w:val="000000" w:themeColor="text1"/>
-        </w:rPr>
-      </w:pPr>
-    </w:p>
-    <w:p>
-      <w:pPr>
+          <w:rFonts w:cstheme="minorHAnsi"/>
+          <w:b/>
+          <w:bCs/>
+          <w:color w:val="000000" w:themeColor="text1"/>
+        </w:rPr>
+      </w:pPr>
+      <w:r>
+        <w:rPr>
+          <w:rFonts w:cstheme="minorHAnsi"/>
+          <w:b/>
+          <w:bCs/>
+          <w:color w:val="000000" w:themeColor="text1"/>
+        </w:rPr>
+        <w:t>Zero-Touch Endpoint Management</w:t>
+      </w:r>
+    </w:p>
+    <w:p>
+      <w:pPr>
+        <w:spacing w:after="300"/>
         <w:ind w:left="-90" w:right="-36"/>
         <w:rPr>
-          <w:rFonts w:cstheme="minorHAnsi"/>
-          <w:b/>
-          <w:bCs/>
-          <w:color w:val="000000" w:themeColor="text1"/>
-        </w:rPr>
-      </w:pPr>
-      <w:r>
-        <w:rPr>
-          <w:rFonts w:cstheme="minorHAnsi"/>
-          <w:b/>
-          <w:bCs/>
-          <w:color w:val="000000" w:themeColor="text1"/>
-        </w:rPr>
-        <w:t>Zero-Touch Endpoint Management</w:t>
-      </w:r>
-    </w:p>
-    <w:p>
-      <w:pPr>
-        <w:spacing w:after="100"/>
-        <w:ind w:left="-90" w:right="-36"/>
-        <w:rPr>
-          <w:rFonts w:cstheme="minorHAnsi"/>
-          <w:color w:val="000000" w:themeColor="text1"/>
-        </w:rPr>
-      </w:pPr>
-      <w:r>
-        <w:rPr>
-          <w:rFonts w:cstheme="minorHAnsi"/>
-          <w:color w:val="000000" w:themeColor="text1"/>
-        </w:rPr>
-        <w:t xml:space="preserve">Program </w:t>
-      </w:r>
-      <w:r>
-        <w:rPr>
-          <w:rFonts w:cstheme="minorHAnsi"/>
-          <w:color w:val="000000" w:themeColor="text1"/>
-        </w:rPr>
-        <w:t>Owner</w:t>
-      </w:r>
-      <w:r>
-        <w:rPr>
-          <w:rFonts w:cstheme="minorHAnsi"/>
-          <w:color w:val="000000" w:themeColor="text1"/>
-        </w:rPr>
-        <w:t>, Lead Engineer</w:t>
-      </w:r>
-    </w:p>
-    <w:p>
-      <w:pPr>
-        <w:spacing w:after="100"/>
-        <w:ind w:left="-90" w:right="-36"/>
-        <w:rPr>
-          <w:rFonts w:asciiTheme="majorHAnsi" w:hAnsiTheme="majorHAnsi" w:cstheme="majorHAnsi"/>
-          <w:color w:val="000000" w:themeColor="text1"/>
-        </w:rPr>
-      </w:pPr>
-      <w:r>
-        <w:rPr>
-          <w:rFonts w:asciiTheme="majorHAnsi" w:hAnsiTheme="majorHAnsi" w:cstheme="majorHAnsi"/>
-          <w:color w:val="000000" w:themeColor="text1"/>
-        </w:rPr>
-        <w:t xml:space="preserve">Apple Device Enrollment Program </w:t>
-      </w:r>
-      <w:r>
-        <w:rPr>
-          <w:rFonts w:asciiTheme="majorHAnsi" w:hAnsiTheme="majorHAnsi" w:cstheme="majorHAnsi"/>
-          <w:color w:val="000000" w:themeColor="text1"/>
-        </w:rPr>
-        <w:t xml:space="preserve">and Jamf Pro </w:t>
-      </w:r>
-      <w:r>
-        <w:rPr>
-          <w:rFonts w:asciiTheme="majorHAnsi" w:hAnsiTheme="majorHAnsi" w:cstheme="majorHAnsi"/>
-          <w:color w:val="000000" w:themeColor="text1"/>
-        </w:rPr>
-        <w:t>for macOS and iOS endpoints</w:t>
-      </w:r>
-      <w:r>
-        <w:rPr>
-          <w:rFonts w:asciiTheme="majorHAnsi" w:hAnsiTheme="majorHAnsi" w:cstheme="majorHAnsi"/>
-          <w:color w:val="000000" w:themeColor="text1"/>
-        </w:rPr>
-        <w:t>. AutoPilot, Intune, and Azure Active Directory for Windows endpoints. Okta integration and federation for seamless SSO during end-user-driven out-of-box setup experience.</w:t>
-      </w:r>
-    </w:p>
-    <w:p>
-      <w:pPr>
-        <w:spacing w:after="100"/>
-        <w:ind w:left="-90" w:right="-36"/>
-        <w:rPr>
-          <w:rFonts w:asciiTheme="majorHAnsi" w:hAnsiTheme="majorHAnsi" w:cstheme="majorHAnsi"/>
-          <w:color w:val="000000" w:themeColor="text1"/>
-        </w:rPr>
-      </w:pPr>
-    </w:p>
-    <w:p>
-      <w:pPr>
-        <w:ind w:left="-90" w:right="-36"/>
-        <w:rPr>
-          <w:rFonts w:cstheme="minorHAnsi"/>
-          <w:b/>
-          <w:bCs/>
-          <w:color w:val="000000" w:themeColor="text1"/>
-        </w:rPr>
-      </w:pPr>
-      <w:r>
-        <w:rPr>
-          <w:rFonts w:cstheme="minorHAnsi"/>
-          <w:b/>
-          <w:bCs/>
-          <w:color w:val="000000" w:themeColor="text1"/>
-        </w:rPr>
-        <w:t>Device Trust and BeyondCorp</w:t>
-      </w:r>
-    </w:p>
-    <w:p>
-      <w:pPr>
-        <w:spacing w:after="100"/>
-        <w:ind w:left="-90" w:right="-36"/>
-        <w:rPr>
-          <w:rFonts w:cstheme="minorHAnsi"/>
-          <w:color w:val="000000" w:themeColor="text1"/>
-        </w:rPr>
-      </w:pPr>
-      <w:r>
-        <w:rPr>
-          <w:rFonts w:cstheme="minorHAnsi"/>
-          <w:color w:val="000000" w:themeColor="text1"/>
-        </w:rPr>
-        <w:t xml:space="preserve">Program </w:t>
-      </w:r>
-      <w:r>
-        <w:rPr>
-          <w:rFonts w:cstheme="minorHAnsi"/>
-          <w:color w:val="000000" w:themeColor="text1"/>
-        </w:rPr>
-        <w:t>Owner</w:t>
-      </w:r>
-      <w:r>
-        <w:rPr>
-          <w:rFonts w:cstheme="minorHAnsi"/>
-          <w:color w:val="000000" w:themeColor="text1"/>
-        </w:rPr>
-        <w:t>, Lead Engineer</w:t>
-      </w:r>
-    </w:p>
-    <w:p>
-      <w:pPr>
-        <w:spacing w:after="100"/>
-        <w:ind w:left="-90" w:right="-36"/>
-        <w:rPr>
-          <w:rFonts w:asciiTheme="majorHAnsi" w:hAnsiTheme="majorHAnsi" w:cstheme="majorHAnsi"/>
-          <w:color w:val="000000" w:themeColor="text1"/>
-        </w:rPr>
-      </w:pPr>
-      <w:r>
-        <w:rPr>
-          <w:rFonts w:asciiTheme="majorHAnsi" w:hAnsiTheme="majorHAnsi" w:cstheme="majorHAnsi"/>
-          <w:color w:val="000000" w:themeColor="text1"/>
-        </w:rPr>
-        <w:t xml:space="preserve">Automated certificate deployment and revocation on all managed endpoints via Jamf Pro and Intune. Context, user, and risk-aware </w:t>
-      </w:r>
-      <w:r>
-        <w:rPr>
-          <w:rFonts w:asciiTheme="majorHAnsi" w:hAnsiTheme="majorHAnsi" w:cstheme="majorHAnsi"/>
-          <w:color w:val="000000" w:themeColor="text1"/>
-        </w:rPr>
-        <w:t>attestation</w:t>
+          <w:rFonts w:asciiTheme="majorHAnsi" w:hAnsiTheme="majorHAnsi" w:cstheme="majorHAnsi"/>
+          <w:color w:val="000000" w:themeColor="text1"/>
+        </w:rPr>
+      </w:pPr>
+      <w:r>
+        <w:rPr>
+          <w:rFonts w:asciiTheme="majorHAnsi" w:hAnsiTheme="majorHAnsi" w:cstheme="majorHAnsi"/>
+          <w:color w:val="000000" w:themeColor="text1"/>
+        </w:rPr>
+        <w:t>ADE</w:t>
       </w:r>
       <w:r>
         <w:rPr>
@@ -1446,6 +1629,34 @@
           <w:rFonts w:asciiTheme="majorHAnsi" w:hAnsiTheme="majorHAnsi" w:cstheme="majorHAnsi"/>
           <w:color w:val="000000" w:themeColor="text1"/>
         </w:rPr>
+        <w:t xml:space="preserve">and Jamf </w:t>
+      </w:r>
+      <w:r>
+        <w:rPr>
+          <w:rFonts w:asciiTheme="majorHAnsi" w:hAnsiTheme="majorHAnsi" w:cstheme="majorHAnsi"/>
+          <w:color w:val="000000" w:themeColor="text1"/>
+        </w:rPr>
+        <w:t xml:space="preserve">Pro </w:t>
+      </w:r>
+      <w:r>
+        <w:rPr>
+          <w:rFonts w:asciiTheme="majorHAnsi" w:hAnsiTheme="majorHAnsi" w:cstheme="majorHAnsi"/>
+          <w:color w:val="000000" w:themeColor="text1"/>
+        </w:rPr>
+        <w:t xml:space="preserve">for </w:t>
+      </w:r>
+      <w:r>
+        <w:rPr>
+          <w:rFonts w:asciiTheme="majorHAnsi" w:hAnsiTheme="majorHAnsi" w:cstheme="majorHAnsi"/>
+          <w:color w:val="000000" w:themeColor="text1"/>
+        </w:rPr>
+        <w:t xml:space="preserve">macOS </w:t>
+      </w:r>
+      <w:r>
+        <w:rPr>
+          <w:rFonts w:asciiTheme="majorHAnsi" w:hAnsiTheme="majorHAnsi" w:cstheme="majorHAnsi"/>
+          <w:color w:val="000000" w:themeColor="text1"/>
+        </w:rPr>
         <w:t xml:space="preserve">and </w:t>
       </w:r>
       <w:r>
@@ -1453,74 +1664,43 @@
           <w:rFonts w:asciiTheme="majorHAnsi" w:hAnsiTheme="majorHAnsi" w:cstheme="majorHAnsi"/>
           <w:color w:val="000000" w:themeColor="text1"/>
         </w:rPr>
-        <w:t>policy enforcement</w:t>
-      </w:r>
-      <w:r>
-        <w:rPr>
-          <w:rFonts w:asciiTheme="majorHAnsi" w:hAnsiTheme="majorHAnsi" w:cstheme="majorHAnsi"/>
-          <w:color w:val="000000" w:themeColor="text1"/>
-        </w:rPr>
-        <w:t>, enabling password-free authentication</w:t>
-      </w:r>
-      <w:r>
-        <w:rPr>
-          <w:rFonts w:asciiTheme="majorHAnsi" w:hAnsiTheme="majorHAnsi" w:cstheme="majorHAnsi"/>
-          <w:color w:val="000000" w:themeColor="text1"/>
-        </w:rPr>
-        <w:t xml:space="preserve"> for most </w:t>
-      </w:r>
-      <w:r>
-        <w:rPr>
-          <w:rFonts w:asciiTheme="majorHAnsi" w:hAnsiTheme="majorHAnsi" w:cstheme="majorHAnsi"/>
-          <w:color w:val="000000" w:themeColor="text1"/>
-        </w:rPr>
-        <w:t>cases</w:t>
-      </w:r>
-      <w:r>
-        <w:rPr>
-          <w:rFonts w:asciiTheme="majorHAnsi" w:hAnsiTheme="majorHAnsi" w:cstheme="majorHAnsi"/>
-          <w:color w:val="000000" w:themeColor="text1"/>
-        </w:rPr>
-        <w:t xml:space="preserve">, </w:t>
-      </w:r>
-      <w:r>
-        <w:rPr>
-          <w:rFonts w:asciiTheme="majorHAnsi" w:hAnsiTheme="majorHAnsi" w:cstheme="majorHAnsi"/>
-          <w:color w:val="000000" w:themeColor="text1"/>
-        </w:rPr>
-        <w:t xml:space="preserve">or </w:t>
-      </w:r>
-      <w:r>
-        <w:rPr>
-          <w:rFonts w:asciiTheme="majorHAnsi" w:hAnsiTheme="majorHAnsi" w:cstheme="majorHAnsi"/>
-          <w:color w:val="000000" w:themeColor="text1"/>
-        </w:rPr>
-        <w:t>secure</w:t>
-      </w:r>
-      <w:r>
-        <w:rPr>
-          <w:rFonts w:asciiTheme="majorHAnsi" w:hAnsiTheme="majorHAnsi" w:cstheme="majorHAnsi"/>
-          <w:color w:val="000000" w:themeColor="text1"/>
-        </w:rPr>
-        <w:t xml:space="preserve"> factors when </w:t>
-      </w:r>
-      <w:r>
-        <w:rPr>
-          <w:rFonts w:asciiTheme="majorHAnsi" w:hAnsiTheme="majorHAnsi" w:cstheme="majorHAnsi"/>
-          <w:color w:val="000000" w:themeColor="text1"/>
-        </w:rPr>
-        <w:t>needed.</w:t>
-      </w:r>
-    </w:p>
-    <w:p>
-      <w:pPr>
-        <w:spacing w:after="100"/>
-        <w:ind w:left="-90" w:right="-36"/>
-        <w:rPr>
-          <w:rFonts w:asciiTheme="majorHAnsi" w:hAnsiTheme="majorHAnsi" w:cstheme="majorHAnsi"/>
-          <w:color w:val="000000" w:themeColor="text1"/>
-        </w:rPr>
-      </w:pPr>
+        <w:t>iOS</w:t>
+      </w:r>
+      <w:r>
+        <w:rPr>
+          <w:rFonts w:asciiTheme="majorHAnsi" w:hAnsiTheme="majorHAnsi" w:cstheme="majorHAnsi"/>
+          <w:color w:val="000000" w:themeColor="text1"/>
+        </w:rPr>
+        <w:t>. Auto</w:t>
+      </w:r>
+      <w:r>
+        <w:rPr>
+          <w:rFonts w:asciiTheme="majorHAnsi" w:hAnsiTheme="majorHAnsi" w:cstheme="majorHAnsi"/>
+          <w:color w:val="000000" w:themeColor="text1"/>
+        </w:rPr>
+        <w:t>p</w:t>
+      </w:r>
+      <w:r>
+        <w:rPr>
+          <w:rFonts w:asciiTheme="majorHAnsi" w:hAnsiTheme="majorHAnsi" w:cstheme="majorHAnsi"/>
+          <w:color w:val="000000" w:themeColor="text1"/>
+        </w:rPr>
+        <w:t>ilot</w:t>
+      </w:r>
+      <w:r>
+        <w:rPr>
+          <w:rFonts w:asciiTheme="majorHAnsi" w:hAnsiTheme="majorHAnsi" w:cstheme="majorHAnsi"/>
+          <w:color w:val="000000" w:themeColor="text1"/>
+        </w:rPr>
+        <w:t xml:space="preserve"> and</w:t>
+      </w:r>
+      <w:r>
+        <w:rPr>
+          <w:rFonts w:asciiTheme="majorHAnsi" w:hAnsiTheme="majorHAnsi" w:cstheme="majorHAnsi"/>
+          <w:color w:val="000000" w:themeColor="text1"/>
+        </w:rPr>
+        <w:t xml:space="preserve"> Intune for Windows.</w:t>
+      </w:r>
     </w:p>
     <w:p>
       <w:pPr>
@@ -1534,8 +1714,8 @@
           <w:szCs w:val="28"/>
         </w:rPr>
       </w:pPr>
-      <w:bookmarkStart w:id="24" w:name="OLE_LINK31"/>
-      <w:bookmarkStart w:id="25" w:name="OLE_LINK32"/>
+      <w:bookmarkStart w:id="26" w:name="OLE_LINK31"/>
+      <w:bookmarkStart w:id="27" w:name="OLE_LINK32"/>
       <w:r>
         <w:rPr>
           <w:rFonts w:cstheme="minorHAnsi"/>
@@ -1574,7 +1754,7 @@
     </w:p>
     <w:p>
       <w:pPr>
-        <w:spacing w:after="100"/>
+        <w:spacing w:after="300"/>
         <w:ind w:left="-90" w:right="-36"/>
         <w:rPr>
           <w:rFonts w:cstheme="minorHAnsi"/>
@@ -1609,8 +1789,8 @@
         </w:rPr>
         <w:t>2</w:t>
       </w:r>
-      <w:bookmarkEnd w:id="24"/>
-      <w:bookmarkEnd w:id="25"/>
+      <w:bookmarkEnd w:id="26"/>
+      <w:bookmarkEnd w:id="27"/>
     </w:p>
     <w:sectPr>
       <w:type w:val="continuous"/>
@@ -2020,7 +2200,7 @@
   <w:style w:type="paragraph" w:default="1" w:styleId="Normal">
     <w:name w:val="Normal"/>
     <w:qFormat/>
-    <w:rsid w:val="00A728E3"/>
+    <w:rsid w:val="003475BA"/>
   </w:style>
   <w:style w:type="character" w:default="1" w:styleId="DefaultParagraphFont">
     <w:name w:val="Default Paragraph Font"/>

</xml_diff>